<commit_message>
change gitnote on local apple
</commit_message>
<xml_diff>
--- a/gitnote.docx
+++ b/gitnote.docx
@@ -79,7 +79,897 @@
         </w:rPr>
       </w:pPr>
     </w:p>
-    <w:p/>
+    <w:p>
+      <w:pPr>
+        <w:rPr>
+          <w:rFonts w:hint="eastAsia"/>
+        </w:rPr>
+      </w:pPr>
+      <w:r>
+        <w:t>gitignore</w:t>
+      </w:r>
+    </w:p>
+    <w:p>
+      <w:pPr>
+        <w:rPr>
+          <w:rFonts w:hint="eastAsia"/>
+        </w:rPr>
+      </w:pPr>
+      <w:r>
+        <w:rPr>
+          <w:rFonts w:hint="eastAsia"/>
+        </w:rPr>
+        <w:t>常用</w:t>
+      </w:r>
+      <w:r>
+        <w:rPr>
+          <w:rFonts w:hint="eastAsia"/>
+        </w:rPr>
+        <w:t xml:space="preserve">gitignore </w:t>
+      </w:r>
+      <w:r>
+        <w:t>https://github.com/github/gitignore</w:t>
+      </w:r>
+    </w:p>
+    <w:p>
+      <w:pPr>
+        <w:rPr>
+          <w:rFonts w:hint="eastAsia"/>
+        </w:rPr>
+      </w:pPr>
+    </w:p>
+    <w:p>
+      <w:pPr>
+        <w:rPr>
+          <w:rFonts w:hint="eastAsia"/>
+        </w:rPr>
+      </w:pPr>
+      <w:r>
+        <w:rPr>
+          <w:rFonts w:hint="eastAsia"/>
+        </w:rPr>
+        <w:t>remote</w:t>
+      </w:r>
+    </w:p>
+    <w:p>
+      <w:pPr>
+        <w:rPr>
+          <w:rFonts w:ascii="Arial" w:hAnsi="Arial" w:cs="Arial" w:hint="eastAsia"/>
+          <w:color w:val="4E443C"/>
+          <w:sz w:val="19"/>
+          <w:szCs w:val="19"/>
+          <w:shd w:val="clear" w:color="auto" w:fill="FCFCFA"/>
+        </w:rPr>
+      </w:pPr>
+      <w:r>
+        <w:t>git remote show origin</w:t>
+      </w:r>
+      <w:r>
+        <w:rPr>
+          <w:rFonts w:hint="eastAsia"/>
+        </w:rPr>
+        <w:t xml:space="preserve"> </w:t>
+      </w:r>
+      <w:r>
+        <w:rPr>
+          <w:rFonts w:ascii="Arial" w:hAnsi="Arial" w:cs="Arial"/>
+          <w:color w:val="4E443C"/>
+          <w:sz w:val="19"/>
+          <w:szCs w:val="19"/>
+          <w:shd w:val="clear" w:color="auto" w:fill="FCFCFA"/>
+        </w:rPr>
+        <w:t>查看某一个远程仓库的更多信息</w:t>
+      </w:r>
+    </w:p>
+    <w:p>
+      <w:pPr>
+        <w:rPr>
+          <w:rFonts w:ascii="Arial" w:hAnsi="Arial" w:cs="Arial" w:hint="eastAsia"/>
+          <w:color w:val="4E443C"/>
+          <w:sz w:val="19"/>
+          <w:szCs w:val="19"/>
+          <w:shd w:val="clear" w:color="auto" w:fill="FCFCFA"/>
+        </w:rPr>
+      </w:pPr>
+    </w:p>
+    <w:p>
+      <w:pPr>
+        <w:rPr>
+          <w:rFonts w:ascii="Arial" w:hAnsi="Arial" w:cs="Arial" w:hint="eastAsia"/>
+          <w:color w:val="4E443C"/>
+          <w:sz w:val="19"/>
+          <w:szCs w:val="19"/>
+          <w:shd w:val="clear" w:color="auto" w:fill="FCFCFA"/>
+        </w:rPr>
+      </w:pPr>
+      <w:r>
+        <w:rPr>
+          <w:rFonts w:ascii="Arial" w:hAnsi="Arial" w:cs="Arial" w:hint="eastAsia"/>
+          <w:color w:val="4E443C"/>
+          <w:sz w:val="19"/>
+          <w:szCs w:val="19"/>
+          <w:shd w:val="clear" w:color="auto" w:fill="FCFCFA"/>
+        </w:rPr>
+        <w:t>clone</w:t>
+      </w:r>
+    </w:p>
+    <w:p>
+      <w:pPr>
+        <w:rPr>
+          <w:rFonts w:ascii="Arial" w:hAnsi="Arial" w:cs="Arial" w:hint="eastAsia"/>
+          <w:color w:val="4E443C"/>
+          <w:sz w:val="19"/>
+          <w:szCs w:val="19"/>
+          <w:shd w:val="clear" w:color="auto" w:fill="FCFCFA"/>
+        </w:rPr>
+      </w:pPr>
+      <w:r>
+        <w:rPr>
+          <w:rFonts w:ascii="Arial" w:hAnsi="Arial" w:cs="Arial" w:hint="eastAsia"/>
+          <w:color w:val="4E443C"/>
+          <w:sz w:val="19"/>
+          <w:szCs w:val="19"/>
+          <w:shd w:val="clear" w:color="auto" w:fill="FCFCFA"/>
+        </w:rPr>
+        <w:t xml:space="preserve">git clone url  </w:t>
+      </w:r>
+      <w:r>
+        <w:rPr>
+          <w:rFonts w:ascii="Arial" w:hAnsi="Arial" w:cs="Arial" w:hint="eastAsia"/>
+          <w:color w:val="4E443C"/>
+          <w:sz w:val="19"/>
+          <w:szCs w:val="19"/>
+          <w:shd w:val="clear" w:color="auto" w:fill="FCFCFA"/>
+        </w:rPr>
+        <w:t>克隆远程仓库到本地，并且在本地创建</w:t>
+      </w:r>
+      <w:r>
+        <w:rPr>
+          <w:rFonts w:ascii="Arial" w:hAnsi="Arial" w:cs="Arial" w:hint="eastAsia"/>
+          <w:color w:val="4E443C"/>
+          <w:sz w:val="19"/>
+          <w:szCs w:val="19"/>
+          <w:shd w:val="clear" w:color="auto" w:fill="FCFCFA"/>
+        </w:rPr>
+        <w:t xml:space="preserve"> master </w:t>
+      </w:r>
+      <w:r>
+        <w:rPr>
+          <w:rFonts w:ascii="Arial" w:hAnsi="Arial" w:cs="Arial" w:hint="eastAsia"/>
+          <w:color w:val="4E443C"/>
+          <w:sz w:val="19"/>
+          <w:szCs w:val="19"/>
+          <w:shd w:val="clear" w:color="auto" w:fill="FCFCFA"/>
+        </w:rPr>
+        <w:t>分支和所有的远程跟踪分支，并不创建除</w:t>
+      </w:r>
+      <w:r>
+        <w:rPr>
+          <w:rFonts w:ascii="Arial" w:hAnsi="Arial" w:cs="Arial" w:hint="eastAsia"/>
+          <w:color w:val="4E443C"/>
+          <w:sz w:val="19"/>
+          <w:szCs w:val="19"/>
+          <w:shd w:val="clear" w:color="auto" w:fill="FCFCFA"/>
+        </w:rPr>
+        <w:t>master</w:t>
+      </w:r>
+      <w:r>
+        <w:rPr>
+          <w:rFonts w:ascii="Arial" w:hAnsi="Arial" w:cs="Arial" w:hint="eastAsia"/>
+          <w:color w:val="4E443C"/>
+          <w:sz w:val="19"/>
+          <w:szCs w:val="19"/>
+          <w:shd w:val="clear" w:color="auto" w:fill="FCFCFA"/>
+        </w:rPr>
+        <w:t>外的其他远程分支的本地</w:t>
+      </w:r>
+      <w:r>
+        <w:rPr>
+          <w:rFonts w:ascii="Arial" w:hAnsi="Arial" w:cs="Arial" w:hint="eastAsia"/>
+          <w:color w:val="4E443C"/>
+          <w:sz w:val="19"/>
+          <w:szCs w:val="19"/>
+          <w:shd w:val="clear" w:color="auto" w:fill="FCFCFA"/>
+        </w:rPr>
+        <w:t>Copy</w:t>
+      </w:r>
+      <w:r>
+        <w:rPr>
+          <w:rFonts w:ascii="Arial" w:hAnsi="Arial" w:cs="Arial" w:hint="eastAsia"/>
+          <w:color w:val="4E443C"/>
+          <w:sz w:val="19"/>
+          <w:szCs w:val="19"/>
+          <w:shd w:val="clear" w:color="auto" w:fill="FCFCFA"/>
+        </w:rPr>
+        <w:t>，如下图：</w:t>
+      </w:r>
+    </w:p>
+    <w:p>
+      <w:pPr>
+        <w:rPr>
+          <w:rFonts w:hint="eastAsia"/>
+        </w:rPr>
+      </w:pPr>
+      <w:r>
+        <w:rPr>
+          <w:rFonts w:hint="eastAsia"/>
+          <w:noProof/>
+        </w:rPr>
+        <w:drawing>
+          <wp:inline distT="0" distB="0" distL="0" distR="0">
+            <wp:extent cx="5274310" cy="1212015"/>
+            <wp:effectExtent l="19050" t="0" r="2540" b="0"/>
+            <wp:docPr id="4" name="图片 4"/>
+            <wp:cNvGraphicFramePr>
+              <a:graphicFrameLocks xmlns:a="http://schemas.openxmlformats.org/drawingml/2006/main" noChangeAspect="1"/>
+            </wp:cNvGraphicFramePr>
+            <a:graphic xmlns:a="http://schemas.openxmlformats.org/drawingml/2006/main">
+              <a:graphicData uri="http://schemas.openxmlformats.org/drawingml/2006/picture">
+                <pic:pic xmlns:pic="http://schemas.openxmlformats.org/drawingml/2006/picture">
+                  <pic:nvPicPr>
+                    <pic:cNvPr id="0" name="Picture 4"/>
+                    <pic:cNvPicPr>
+                      <a:picLocks noChangeAspect="1" noChangeArrowheads="1"/>
+                    </pic:cNvPicPr>
+                  </pic:nvPicPr>
+                  <pic:blipFill>
+                    <a:blip r:embed="rId6"/>
+                    <a:srcRect/>
+                    <a:stretch>
+                      <a:fillRect/>
+                    </a:stretch>
+                  </pic:blipFill>
+                  <pic:spPr bwMode="auto">
+                    <a:xfrm>
+                      <a:off x="0" y="0"/>
+                      <a:ext cx="5274310" cy="1212015"/>
+                    </a:xfrm>
+                    <a:prstGeom prst="rect">
+                      <a:avLst/>
+                    </a:prstGeom>
+                    <a:noFill/>
+                    <a:ln w="9525">
+                      <a:noFill/>
+                      <a:miter lim="800000"/>
+                      <a:headEnd/>
+                      <a:tailEnd/>
+                    </a:ln>
+                  </pic:spPr>
+                </pic:pic>
+              </a:graphicData>
+            </a:graphic>
+          </wp:inline>
+        </w:drawing>
+      </w:r>
+    </w:p>
+    <w:p>
+      <w:pPr>
+        <w:rPr>
+          <w:rFonts w:hint="eastAsia"/>
+        </w:rPr>
+      </w:pPr>
+    </w:p>
+    <w:p>
+      <w:pPr>
+        <w:rPr>
+          <w:rFonts w:hint="eastAsia"/>
+        </w:rPr>
+      </w:pPr>
+      <w:r>
+        <w:rPr>
+          <w:rFonts w:hint="eastAsia"/>
+        </w:rPr>
+        <w:t>fetch</w:t>
+      </w:r>
+    </w:p>
+    <w:p>
+      <w:pPr>
+        <w:rPr>
+          <w:rFonts w:hint="eastAsia"/>
+        </w:rPr>
+      </w:pPr>
+      <w:r>
+        <w:t xml:space="preserve">git fetch </w:t>
+      </w:r>
+      <w:r>
+        <w:rPr>
+          <w:rFonts w:hint="eastAsia"/>
+        </w:rPr>
+        <w:t>[remote]</w:t>
+      </w:r>
+      <w:r>
+        <w:rPr>
+          <w:rFonts w:hint="eastAsia"/>
+        </w:rPr>
+        <w:t xml:space="preserve"> </w:t>
+      </w:r>
+      <w:r>
+        <w:rPr>
+          <w:rFonts w:hint="eastAsia"/>
+        </w:rPr>
+        <w:t>会抓取新的远程跟踪分支，不会自动生成可编辑的本地</w:t>
+      </w:r>
+      <w:r>
+        <w:rPr>
+          <w:rFonts w:hint="eastAsia"/>
+        </w:rPr>
+        <w:t>Copy</w:t>
+      </w:r>
+      <w:r>
+        <w:rPr>
+          <w:rFonts w:hint="eastAsia"/>
+        </w:rPr>
+        <w:t>（同</w:t>
+      </w:r>
+      <w:r>
+        <w:rPr>
+          <w:rFonts w:hint="eastAsia"/>
+        </w:rPr>
+        <w:t>clone</w:t>
+      </w:r>
+      <w:r>
+        <w:rPr>
+          <w:rFonts w:hint="eastAsia"/>
+        </w:rPr>
+        <w:t>）</w:t>
+      </w:r>
+      <w:r>
+        <w:rPr>
+          <w:rFonts w:hint="eastAsia"/>
+        </w:rPr>
+        <w:t>。</w:t>
+      </w:r>
+    </w:p>
+    <w:p>
+      <w:pPr>
+        <w:rPr>
+          <w:rFonts w:hint="eastAsia"/>
+        </w:rPr>
+      </w:pPr>
+      <w:r>
+        <w:rPr>
+          <w:rFonts w:hint="eastAsia"/>
+        </w:rPr>
+        <w:t>可以使用</w:t>
+      </w:r>
+      <w:r>
+        <w:rPr>
+          <w:rFonts w:hint="eastAsia"/>
+        </w:rPr>
+        <w:t xml:space="preserve"> </w:t>
+      </w:r>
+      <w:r>
+        <w:t>git checkout -b</w:t>
+      </w:r>
+      <w:r>
+        <w:rPr>
+          <w:rFonts w:hint="eastAsia"/>
+        </w:rPr>
+        <w:t xml:space="preserve"> branchname remote/branchname</w:t>
+      </w:r>
+      <w:r>
+        <w:rPr>
+          <w:rFonts w:hint="eastAsia"/>
+        </w:rPr>
+        <w:t>建立一个本地工作分支。</w:t>
+      </w:r>
+    </w:p>
+    <w:p>
+      <w:pPr>
+        <w:rPr>
+          <w:rFonts w:hint="eastAsia"/>
+        </w:rPr>
+      </w:pPr>
+    </w:p>
+    <w:p>
+      <w:pPr>
+        <w:rPr>
+          <w:rFonts w:hint="eastAsia"/>
+        </w:rPr>
+      </w:pPr>
+    </w:p>
+    <w:p>
+      <w:pPr>
+        <w:rPr>
+          <w:rFonts w:hint="eastAsia"/>
+        </w:rPr>
+      </w:pPr>
+      <w:r>
+        <w:rPr>
+          <w:rFonts w:hint="eastAsia"/>
+        </w:rPr>
+        <w:t>push</w:t>
+      </w:r>
+    </w:p>
+    <w:p>
+      <w:pPr>
+        <w:rPr>
+          <w:rFonts w:hint="eastAsia"/>
+        </w:rPr>
+      </w:pPr>
+      <w:r>
+        <w:rPr>
+          <w:rFonts w:hint="eastAsia"/>
+        </w:rPr>
+        <w:t xml:space="preserve">git push </w:t>
+      </w:r>
+      <w:r>
+        <w:rPr>
+          <w:rFonts w:hint="eastAsia"/>
+        </w:rPr>
+        <w:t>会自动推送到</w:t>
+      </w:r>
+      <w:r>
+        <w:rPr>
+          <w:rFonts w:hint="eastAsia"/>
+        </w:rPr>
+        <w:t>master</w:t>
+      </w:r>
+      <w:r>
+        <w:rPr>
+          <w:rFonts w:hint="eastAsia"/>
+        </w:rPr>
+        <w:t>分支</w:t>
+      </w:r>
+    </w:p>
+    <w:p>
+      <w:pPr>
+        <w:rPr>
+          <w:rFonts w:hint="eastAsia"/>
+        </w:rPr>
+      </w:pPr>
+      <w:r>
+        <w:rPr>
+          <w:rFonts w:hint="eastAsia"/>
+        </w:rPr>
+        <w:t>git push branch</w:t>
+      </w:r>
+      <w:r>
+        <w:rPr>
+          <w:rFonts w:hint="eastAsia"/>
+        </w:rPr>
+        <w:t xml:space="preserve">name </w:t>
+      </w:r>
+      <w:r>
+        <w:rPr>
+          <w:rFonts w:hint="eastAsia"/>
+        </w:rPr>
+        <w:t>会推送到指定分支</w:t>
+      </w:r>
+    </w:p>
+    <w:p>
+      <w:pPr>
+        <w:rPr>
+          <w:rFonts w:hint="eastAsia"/>
+        </w:rPr>
+      </w:pPr>
+      <w:r>
+        <w:rPr>
+          <w:rFonts w:hint="eastAsia"/>
+        </w:rPr>
+        <w:t>git push remotename branchname</w:t>
+      </w:r>
+      <w:r>
+        <w:rPr>
+          <w:rFonts w:hint="eastAsia"/>
+        </w:rPr>
+        <w:t xml:space="preserve">:otherbranchname </w:t>
+      </w:r>
+      <w:r>
+        <w:rPr>
+          <w:rFonts w:hint="eastAsia"/>
+        </w:rPr>
+        <w:t>把当前本地分支推送到远程指定分支，（</w:t>
+      </w:r>
+      <w:r>
+        <w:rPr>
+          <w:rFonts w:hint="eastAsia"/>
+        </w:rPr>
+        <w:t>otherbranchname</w:t>
+      </w:r>
+      <w:r>
+        <w:rPr>
+          <w:rFonts w:hint="eastAsia"/>
+        </w:rPr>
+        <w:t>在远程必须真实存在，如果不存在会推送失败）</w:t>
+      </w:r>
+    </w:p>
+    <w:p>
+      <w:pPr>
+        <w:rPr>
+          <w:rFonts w:hint="eastAsia"/>
+        </w:rPr>
+      </w:pPr>
+    </w:p>
+    <w:p>
+      <w:pPr>
+        <w:rPr>
+          <w:rFonts w:hint="eastAsia"/>
+        </w:rPr>
+      </w:pPr>
+      <w:r>
+        <w:rPr>
+          <w:rFonts w:hint="eastAsia"/>
+        </w:rPr>
+        <w:t>branch</w:t>
+      </w:r>
+    </w:p>
+    <w:p>
+      <w:pPr>
+        <w:rPr>
+          <w:rFonts w:ascii="Arial" w:hAnsi="Arial" w:cs="Arial" w:hint="eastAsia"/>
+          <w:color w:val="4E443C"/>
+          <w:sz w:val="19"/>
+          <w:szCs w:val="19"/>
+          <w:shd w:val="clear" w:color="auto" w:fill="FCFCFA"/>
+        </w:rPr>
+      </w:pPr>
+      <w:r>
+        <w:rPr>
+          <w:rFonts w:hint="eastAsia"/>
+        </w:rPr>
+        <w:t xml:space="preserve">git branch -vv </w:t>
+      </w:r>
+      <w:r>
+        <w:rPr>
+          <w:rFonts w:ascii="Arial" w:hAnsi="Arial" w:cs="Arial"/>
+          <w:color w:val="4E443C"/>
+          <w:sz w:val="19"/>
+          <w:szCs w:val="19"/>
+          <w:shd w:val="clear" w:color="auto" w:fill="FCFCFA"/>
+        </w:rPr>
+        <w:t>将所有的本地分支列出来并且包含更多的信息，如每一个分支正在跟踪哪个远程分支与本地分支是否是领先、落后或是都有。</w:t>
+      </w:r>
+    </w:p>
+    <w:p>
+      <w:pPr>
+        <w:rPr>
+          <w:rFonts w:ascii="Arial" w:hAnsi="Arial" w:cs="Arial" w:hint="eastAsia"/>
+          <w:color w:val="4E443C"/>
+          <w:sz w:val="19"/>
+          <w:szCs w:val="19"/>
+          <w:shd w:val="clear" w:color="auto" w:fill="FCFCFA"/>
+        </w:rPr>
+      </w:pPr>
+      <w:r>
+        <w:rPr>
+          <w:rFonts w:ascii="Arial" w:hAnsi="Arial" w:cs="Arial" w:hint="eastAsia"/>
+          <w:color w:val="4E443C"/>
+          <w:sz w:val="19"/>
+          <w:szCs w:val="19"/>
+          <w:shd w:val="clear" w:color="auto" w:fill="FCFCFA"/>
+        </w:rPr>
+        <w:t xml:space="preserve">git branch -a  </w:t>
+      </w:r>
+      <w:r>
+        <w:rPr>
+          <w:rFonts w:ascii="Arial" w:hAnsi="Arial" w:cs="Arial" w:hint="eastAsia"/>
+          <w:color w:val="4E443C"/>
+          <w:sz w:val="19"/>
+          <w:szCs w:val="19"/>
+          <w:shd w:val="clear" w:color="auto" w:fill="FCFCFA"/>
+        </w:rPr>
+        <w:t>查看所有分支。包括远程分支在本地的</w:t>
+      </w:r>
+      <w:r>
+        <w:rPr>
+          <w:rFonts w:ascii="Arial" w:hAnsi="Arial" w:cs="Arial"/>
+          <w:color w:val="4E443C"/>
+          <w:sz w:val="19"/>
+          <w:szCs w:val="19"/>
+          <w:shd w:val="clear" w:color="auto" w:fill="FCFCFA"/>
+        </w:rPr>
+        <w:t>远程跟踪</w:t>
+      </w:r>
+      <w:r>
+        <w:rPr>
+          <w:rFonts w:ascii="Arial" w:hAnsi="Arial" w:cs="Arial" w:hint="eastAsia"/>
+          <w:color w:val="4E443C"/>
+          <w:sz w:val="19"/>
+          <w:szCs w:val="19"/>
+          <w:shd w:val="clear" w:color="auto" w:fill="FCFCFA"/>
+        </w:rPr>
+        <w:t>分支</w:t>
+      </w:r>
+      <w:r>
+        <w:rPr>
+          <w:rFonts w:ascii="Arial" w:hAnsi="Arial" w:cs="Arial" w:hint="eastAsia"/>
+          <w:color w:val="4E443C"/>
+          <w:sz w:val="19"/>
+          <w:szCs w:val="19"/>
+          <w:shd w:val="clear" w:color="auto" w:fill="FCFCFA"/>
+        </w:rPr>
+        <w:t>（分支快照）</w:t>
+      </w:r>
+      <w:r>
+        <w:rPr>
+          <w:rFonts w:ascii="Arial" w:hAnsi="Arial" w:cs="Arial" w:hint="eastAsia"/>
+          <w:color w:val="4E443C"/>
+          <w:sz w:val="19"/>
+          <w:szCs w:val="19"/>
+          <w:shd w:val="clear" w:color="auto" w:fill="FCFCFA"/>
+        </w:rPr>
+        <w:t>：</w:t>
+      </w:r>
+    </w:p>
+    <w:p>
+      <w:pPr>
+        <w:rPr>
+          <w:rFonts w:ascii="Arial" w:hAnsi="Arial" w:cs="Arial" w:hint="eastAsia"/>
+          <w:color w:val="4E443C"/>
+          <w:sz w:val="19"/>
+          <w:szCs w:val="19"/>
+          <w:shd w:val="clear" w:color="auto" w:fill="FCFCFA"/>
+        </w:rPr>
+      </w:pPr>
+    </w:p>
+    <w:p>
+      <w:pPr>
+        <w:rPr>
+          <w:rFonts w:ascii="Arial" w:hAnsi="Arial" w:cs="Arial" w:hint="eastAsia"/>
+          <w:color w:val="4E443C"/>
+          <w:sz w:val="19"/>
+          <w:szCs w:val="19"/>
+          <w:shd w:val="clear" w:color="auto" w:fill="FCFCFA"/>
+        </w:rPr>
+      </w:pPr>
+    </w:p>
+    <w:p>
+      <w:pPr>
+        <w:rPr>
+          <w:rFonts w:ascii="Arial" w:hAnsi="Arial" w:cs="Arial" w:hint="eastAsia"/>
+          <w:color w:val="4E443C"/>
+          <w:sz w:val="19"/>
+          <w:szCs w:val="19"/>
+          <w:shd w:val="clear" w:color="auto" w:fill="FCFCFA"/>
+        </w:rPr>
+      </w:pPr>
+    </w:p>
+    <w:p>
+      <w:pPr>
+        <w:rPr>
+          <w:rFonts w:ascii="Arial" w:hAnsi="Arial" w:cs="Arial" w:hint="eastAsia"/>
+          <w:color w:val="4E443C"/>
+          <w:sz w:val="19"/>
+          <w:szCs w:val="19"/>
+          <w:shd w:val="clear" w:color="auto" w:fill="FCFCFA"/>
+        </w:rPr>
+      </w:pPr>
+    </w:p>
+    <w:p>
+      <w:pPr>
+        <w:rPr>
+          <w:rFonts w:ascii="Arial" w:hAnsi="Arial" w:cs="Arial" w:hint="eastAsia"/>
+          <w:color w:val="4E443C"/>
+          <w:sz w:val="19"/>
+          <w:szCs w:val="19"/>
+          <w:shd w:val="clear" w:color="auto" w:fill="FCFCFA"/>
+        </w:rPr>
+      </w:pPr>
+    </w:p>
+    <w:p>
+      <w:pPr>
+        <w:rPr>
+          <w:rFonts w:ascii="Arial" w:hAnsi="Arial" w:cs="Arial" w:hint="eastAsia"/>
+          <w:color w:val="4E443C"/>
+          <w:sz w:val="19"/>
+          <w:szCs w:val="19"/>
+          <w:shd w:val="clear" w:color="auto" w:fill="FCFCFA"/>
+        </w:rPr>
+      </w:pPr>
+    </w:p>
+    <w:p>
+      <w:pPr>
+        <w:rPr>
+          <w:rFonts w:ascii="Arial" w:hAnsi="Arial" w:cs="Arial" w:hint="eastAsia"/>
+          <w:color w:val="4E443C"/>
+          <w:sz w:val="19"/>
+          <w:szCs w:val="19"/>
+          <w:shd w:val="clear" w:color="auto" w:fill="FCFCFA"/>
+        </w:rPr>
+      </w:pPr>
+    </w:p>
+    <w:p>
+      <w:pPr>
+        <w:rPr>
+          <w:rFonts w:ascii="Arial" w:hAnsi="Arial" w:cs="Arial" w:hint="eastAsia"/>
+          <w:color w:val="4E443C"/>
+          <w:sz w:val="19"/>
+          <w:szCs w:val="19"/>
+          <w:shd w:val="clear" w:color="auto" w:fill="FCFCFA"/>
+        </w:rPr>
+      </w:pPr>
+    </w:p>
+    <w:p>
+      <w:pPr>
+        <w:rPr>
+          <w:rFonts w:ascii="Arial" w:hAnsi="Arial" w:cs="Arial" w:hint="eastAsia"/>
+          <w:color w:val="4E443C"/>
+          <w:sz w:val="19"/>
+          <w:szCs w:val="19"/>
+          <w:shd w:val="clear" w:color="auto" w:fill="FCFCFA"/>
+        </w:rPr>
+      </w:pPr>
+      <w:r>
+        <w:rPr>
+          <w:rFonts w:ascii="Arial" w:hAnsi="Arial" w:cs="Arial" w:hint="eastAsia"/>
+          <w:color w:val="4E443C"/>
+          <w:sz w:val="19"/>
+          <w:szCs w:val="19"/>
+          <w:shd w:val="clear" w:color="auto" w:fill="FCFCFA"/>
+        </w:rPr>
+        <w:lastRenderedPageBreak/>
+        <w:t>2.</w:t>
+      </w:r>
+      <w:r>
+        <w:rPr>
+          <w:rFonts w:ascii="Arial" w:hAnsi="Arial" w:cs="Arial" w:hint="eastAsia"/>
+          <w:color w:val="4E443C"/>
+          <w:sz w:val="19"/>
+          <w:szCs w:val="19"/>
+          <w:shd w:val="clear" w:color="auto" w:fill="FCFCFA"/>
+        </w:rPr>
+        <w:t>使用</w:t>
+      </w:r>
+    </w:p>
+    <w:p>
+      <w:pPr>
+        <w:rPr>
+          <w:rFonts w:ascii="Arial" w:hAnsi="Arial" w:cs="Arial" w:hint="eastAsia"/>
+          <w:color w:val="4E443C"/>
+          <w:sz w:val="19"/>
+          <w:szCs w:val="19"/>
+          <w:shd w:val="clear" w:color="auto" w:fill="FCFCFA"/>
+        </w:rPr>
+      </w:pPr>
+      <w:r>
+        <w:rPr>
+          <w:rFonts w:ascii="Arial" w:hAnsi="Arial" w:cs="Arial"/>
+          <w:color w:val="4E443C"/>
+          <w:sz w:val="19"/>
+          <w:szCs w:val="19"/>
+          <w:shd w:val="clear" w:color="auto" w:fill="FCFCFA"/>
+        </w:rPr>
+        <w:t>远程跟踪</w:t>
+      </w:r>
+      <w:r>
+        <w:rPr>
+          <w:rFonts w:ascii="Arial" w:hAnsi="Arial" w:cs="Arial" w:hint="eastAsia"/>
+          <w:color w:val="4E443C"/>
+          <w:sz w:val="19"/>
+          <w:szCs w:val="19"/>
+          <w:shd w:val="clear" w:color="auto" w:fill="FCFCFA"/>
+        </w:rPr>
+        <w:t>分支</w:t>
+      </w:r>
+    </w:p>
+    <w:p>
+      <w:pPr>
+        <w:rPr>
+          <w:rFonts w:ascii="Arial" w:hAnsi="Arial" w:cs="Arial" w:hint="eastAsia"/>
+          <w:color w:val="4E443C"/>
+          <w:sz w:val="19"/>
+          <w:szCs w:val="19"/>
+          <w:shd w:val="clear" w:color="auto" w:fill="FCFCFA"/>
+        </w:rPr>
+      </w:pPr>
+      <w:r>
+        <w:rPr>
+          <w:rFonts w:ascii="Arial" w:hAnsi="Arial" w:cs="Arial" w:hint="eastAsia"/>
+          <w:color w:val="4E443C"/>
+          <w:sz w:val="19"/>
+          <w:szCs w:val="19"/>
+          <w:shd w:val="clear" w:color="auto" w:fill="FCFCFA"/>
+        </w:rPr>
+        <w:drawing>
+          <wp:inline distT="0" distB="0" distL="0" distR="0">
+            <wp:extent cx="4062095" cy="1670685"/>
+            <wp:effectExtent l="19050" t="0" r="0" b="0"/>
+            <wp:docPr id="2" name="图片 1"/>
+            <wp:cNvGraphicFramePr>
+              <a:graphicFrameLocks xmlns:a="http://schemas.openxmlformats.org/drawingml/2006/main" noChangeAspect="1"/>
+            </wp:cNvGraphicFramePr>
+            <a:graphic xmlns:a="http://schemas.openxmlformats.org/drawingml/2006/main">
+              <a:graphicData uri="http://schemas.openxmlformats.org/drawingml/2006/picture">
+                <pic:pic xmlns:pic="http://schemas.openxmlformats.org/drawingml/2006/picture">
+                  <pic:nvPicPr>
+                    <pic:cNvPr id="0" name="Picture 1"/>
+                    <pic:cNvPicPr>
+                      <a:picLocks noChangeAspect="1" noChangeArrowheads="1"/>
+                    </pic:cNvPicPr>
+                  </pic:nvPicPr>
+                  <pic:blipFill>
+                    <a:blip r:embed="rId7"/>
+                    <a:srcRect/>
+                    <a:stretch>
+                      <a:fillRect/>
+                    </a:stretch>
+                  </pic:blipFill>
+                  <pic:spPr bwMode="auto">
+                    <a:xfrm>
+                      <a:off x="0" y="0"/>
+                      <a:ext cx="4062095" cy="1670685"/>
+                    </a:xfrm>
+                    <a:prstGeom prst="rect">
+                      <a:avLst/>
+                    </a:prstGeom>
+                    <a:noFill/>
+                    <a:ln w="9525">
+                      <a:noFill/>
+                      <a:miter lim="800000"/>
+                      <a:headEnd/>
+                      <a:tailEnd/>
+                    </a:ln>
+                  </pic:spPr>
+                </pic:pic>
+              </a:graphicData>
+            </a:graphic>
+          </wp:inline>
+        </w:drawing>
+      </w:r>
+    </w:p>
+    <w:p>
+      <w:pPr>
+        <w:rPr>
+          <w:rFonts w:ascii="Arial" w:hAnsi="Arial" w:cs="Arial" w:hint="eastAsia"/>
+          <w:color w:val="4E443C"/>
+          <w:sz w:val="19"/>
+          <w:szCs w:val="19"/>
+          <w:shd w:val="clear" w:color="auto" w:fill="FCFCFA"/>
+        </w:rPr>
+      </w:pPr>
+      <w:r>
+        <w:rPr>
+          <w:rFonts w:ascii="Arial" w:hAnsi="Arial" w:cs="Arial" w:hint="eastAsia"/>
+          <w:color w:val="4E443C"/>
+          <w:sz w:val="19"/>
+          <w:szCs w:val="19"/>
+          <w:shd w:val="clear" w:color="auto" w:fill="FCFCFA"/>
+        </w:rPr>
+        <w:t>其中</w:t>
+      </w:r>
+      <w:r>
+        <w:rPr>
+          <w:rFonts w:ascii="Arial" w:hAnsi="Arial" w:cs="Arial" w:hint="eastAsia"/>
+          <w:color w:val="4E443C"/>
+          <w:sz w:val="19"/>
+          <w:szCs w:val="19"/>
+          <w:shd w:val="clear" w:color="auto" w:fill="FCFCFA"/>
+        </w:rPr>
+        <w:t xml:space="preserve"> remotes/origin/branch-name </w:t>
+      </w:r>
+      <w:r>
+        <w:rPr>
+          <w:rFonts w:ascii="Arial" w:hAnsi="Arial" w:cs="Arial" w:hint="eastAsia"/>
+          <w:color w:val="4E443C"/>
+          <w:sz w:val="19"/>
+          <w:szCs w:val="19"/>
+          <w:shd w:val="clear" w:color="auto" w:fill="FCFCFA"/>
+        </w:rPr>
+        <w:t>为远程跟踪分支，在本地可以编辑远程跟踪分支，但无法保存（及在切换到其他分支时，远程跟踪健会复原）。</w:t>
+      </w:r>
+      <w:r>
+        <w:rPr>
+          <w:rFonts w:ascii="Arial" w:hAnsi="Arial" w:cs="Arial" w:hint="eastAsia"/>
+          <w:color w:val="FF0000"/>
+          <w:sz w:val="19"/>
+          <w:szCs w:val="19"/>
+          <w:shd w:val="clear" w:color="auto" w:fill="FCFCFA"/>
+        </w:rPr>
+        <w:t>所以尽量不要操作远程跟踪分支。</w:t>
+      </w:r>
+    </w:p>
+    <w:p>
+      <w:pPr>
+        <w:rPr>
+          <w:rFonts w:ascii="Arial" w:hAnsi="Arial" w:cs="Arial"/>
+          <w:color w:val="4E443C"/>
+          <w:sz w:val="19"/>
+          <w:szCs w:val="19"/>
+          <w:shd w:val="clear" w:color="auto" w:fill="FCFCFA"/>
+        </w:rPr>
+      </w:pPr>
+    </w:p>
     <w:p/>
     <w:sectPr>
       <w:pgSz w:w="11906" w:h="16838"/>
@@ -383,6 +1273,31 @@
     <w:uiPriority w:val="99"/>
     <w:semiHidden/>
     <w:rsid w:val="006F6572"/>
+    <w:rPr>
+      <w:sz w:val="18"/>
+      <w:szCs w:val="18"/>
+    </w:rPr>
+  </w:style>
+  <w:style w:type="paragraph" w:styleId="a5">
+    <w:name w:val="Balloon Text"/>
+    <w:basedOn w:val="a"/>
+    <w:link w:val="Char1"/>
+    <w:uiPriority w:val="99"/>
+    <w:semiHidden/>
+    <w:unhideWhenUsed/>
+    <w:rsid w:val="00A42AF0"/>
+    <w:rPr>
+      <w:sz w:val="18"/>
+      <w:szCs w:val="18"/>
+    </w:rPr>
+  </w:style>
+  <w:style w:type="character" w:customStyle="1" w:styleId="Char1">
+    <w:name w:val="批注框文本 Char"/>
+    <w:basedOn w:val="a0"/>
+    <w:link w:val="a5"/>
+    <w:uiPriority w:val="99"/>
+    <w:semiHidden/>
+    <w:rsid w:val="00A42AF0"/>
     <w:rPr>
       <w:sz w:val="18"/>
       <w:szCs w:val="18"/>

</xml_diff>

<commit_message>
change by local apple setp2
</commit_message>
<xml_diff>
--- a/gitnote.docx
+++ b/gitnote.docx
@@ -3,6 +3,9 @@
 <w:document xmlns:ve="http://schemas.openxmlformats.org/markup-compatibility/2006" xmlns:o="urn:schemas-microsoft-com:office:office" xmlns:r="http://schemas.openxmlformats.org/officeDocument/2006/relationships" xmlns:m="http://schemas.openxmlformats.org/officeDocument/2006/math" xmlns:v="urn:schemas-microsoft-com:vml" xmlns:wp="http://schemas.openxmlformats.org/drawingml/2006/wordprocessingDrawing" xmlns:w10="urn:schemas-microsoft-com:office:word" xmlns:w="http://schemas.openxmlformats.org/wordprocessingml/2006/main" xmlns:wne="http://schemas.microsoft.com/office/word/2006/wordml">
   <w:body>
     <w:p>
+      <w:pPr>
+        <w:outlineLvl w:val="0"/>
+      </w:pPr>
       <w:r>
         <w:rPr>
           <w:rFonts w:hint="eastAsia"/>
@@ -17,11 +20,6 @@
       </w:r>
     </w:p>
     <w:p>
-      <w:pPr>
-        <w:rPr>
-          <w:rFonts w:hint="eastAsia"/>
-        </w:rPr>
-      </w:pPr>
       <w:r>
         <w:rPr>
           <w:rFonts w:hint="eastAsia"/>
@@ -36,11 +34,6 @@
       </w:r>
     </w:p>
     <w:p>
-      <w:pPr>
-        <w:rPr>
-          <w:rFonts w:hint="eastAsia"/>
-        </w:rPr>
-      </w:pPr>
       <w:r>
         <w:rPr>
           <w:rFonts w:hint="eastAsia"/>
@@ -72,29 +65,13 @@
         <w:t>)</w:t>
       </w:r>
     </w:p>
-    <w:p>
-      <w:pPr>
-        <w:rPr>
-          <w:rFonts w:hint="eastAsia"/>
-        </w:rPr>
-      </w:pPr>
-    </w:p>
-    <w:p>
-      <w:pPr>
-        <w:rPr>
-          <w:rFonts w:hint="eastAsia"/>
-        </w:rPr>
-      </w:pPr>
+    <w:p/>
+    <w:p>
       <w:r>
         <w:t>gitignore</w:t>
       </w:r>
     </w:p>
     <w:p>
-      <w:pPr>
-        <w:rPr>
-          <w:rFonts w:hint="eastAsia"/>
-        </w:rPr>
-      </w:pPr>
       <w:r>
         <w:rPr>
           <w:rFonts w:hint="eastAsia"/>
@@ -111,19 +88,8 @@
         <w:t>https://github.com/github/gitignore</w:t>
       </w:r>
     </w:p>
-    <w:p>
-      <w:pPr>
-        <w:rPr>
-          <w:rFonts w:hint="eastAsia"/>
-        </w:rPr>
-      </w:pPr>
-    </w:p>
-    <w:p>
-      <w:pPr>
-        <w:rPr>
-          <w:rFonts w:hint="eastAsia"/>
-        </w:rPr>
-      </w:pPr>
+    <w:p/>
+    <w:p>
       <w:r>
         <w:rPr>
           <w:rFonts w:hint="eastAsia"/>
@@ -134,7 +100,7 @@
     <w:p>
       <w:pPr>
         <w:rPr>
-          <w:rFonts w:ascii="Arial" w:hAnsi="Arial" w:cs="Arial" w:hint="eastAsia"/>
+          <w:rFonts w:ascii="Arial" w:hAnsi="Arial" w:cs="Arial"/>
           <w:color w:val="4E443C"/>
           <w:sz w:val="19"/>
           <w:szCs w:val="19"/>
@@ -164,18 +130,18 @@
     <w:p>
       <w:pPr>
         <w:rPr>
-          <w:rFonts w:ascii="Arial" w:hAnsi="Arial" w:cs="Arial" w:hint="eastAsia"/>
-          <w:color w:val="4E443C"/>
-          <w:sz w:val="19"/>
-          <w:szCs w:val="19"/>
-          <w:shd w:val="clear" w:color="auto" w:fill="FCFCFA"/>
-        </w:rPr>
-      </w:pPr>
-    </w:p>
-    <w:p>
-      <w:pPr>
-        <w:rPr>
-          <w:rFonts w:ascii="Arial" w:hAnsi="Arial" w:cs="Arial" w:hint="eastAsia"/>
+          <w:rFonts w:ascii="Arial" w:hAnsi="Arial" w:cs="Arial"/>
+          <w:color w:val="4E443C"/>
+          <w:sz w:val="19"/>
+          <w:szCs w:val="19"/>
+          <w:shd w:val="clear" w:color="auto" w:fill="FCFCFA"/>
+        </w:rPr>
+      </w:pPr>
+    </w:p>
+    <w:p>
+      <w:pPr>
+        <w:rPr>
+          <w:rFonts w:ascii="Arial" w:hAnsi="Arial" w:cs="Arial"/>
           <w:color w:val="4E443C"/>
           <w:sz w:val="19"/>
           <w:szCs w:val="19"/>
@@ -196,7 +162,7 @@
     <w:p>
       <w:pPr>
         <w:rPr>
-          <w:rFonts w:ascii="Arial" w:hAnsi="Arial" w:cs="Arial" w:hint="eastAsia"/>
+          <w:rFonts w:ascii="Arial" w:hAnsi="Arial" w:cs="Arial"/>
           <w:color w:val="4E443C"/>
           <w:sz w:val="19"/>
           <w:szCs w:val="19"/>
@@ -285,11 +251,6 @@
       </w:r>
     </w:p>
     <w:p>
-      <w:pPr>
-        <w:rPr>
-          <w:rFonts w:hint="eastAsia"/>
-        </w:rPr>
-      </w:pPr>
       <w:r>
         <w:rPr>
           <w:rFonts w:hint="eastAsia"/>
@@ -342,19 +303,8 @@
         </w:drawing>
       </w:r>
     </w:p>
-    <w:p>
-      <w:pPr>
-        <w:rPr>
-          <w:rFonts w:hint="eastAsia"/>
-        </w:rPr>
-      </w:pPr>
-    </w:p>
-    <w:p>
-      <w:pPr>
-        <w:rPr>
-          <w:rFonts w:hint="eastAsia"/>
-        </w:rPr>
-      </w:pPr>
+    <w:p/>
+    <w:p>
       <w:r>
         <w:rPr>
           <w:rFonts w:hint="eastAsia"/>
@@ -363,11 +313,6 @@
       </w:r>
     </w:p>
     <w:p>
-      <w:pPr>
-        <w:rPr>
-          <w:rFonts w:hint="eastAsia"/>
-        </w:rPr>
-      </w:pPr>
       <w:r>
         <w:t xml:space="preserve">git fetch </w:t>
       </w:r>
@@ -421,11 +366,6 @@
       </w:r>
     </w:p>
     <w:p>
-      <w:pPr>
-        <w:rPr>
-          <w:rFonts w:hint="eastAsia"/>
-        </w:rPr>
-      </w:pPr>
       <w:r>
         <w:rPr>
           <w:rFonts w:hint="eastAsia"/>
@@ -454,26 +394,9 @@
         <w:t>建立一个本地工作分支。</w:t>
       </w:r>
     </w:p>
-    <w:p>
-      <w:pPr>
-        <w:rPr>
-          <w:rFonts w:hint="eastAsia"/>
-        </w:rPr>
-      </w:pPr>
-    </w:p>
-    <w:p>
-      <w:pPr>
-        <w:rPr>
-          <w:rFonts w:hint="eastAsia"/>
-        </w:rPr>
-      </w:pPr>
-    </w:p>
-    <w:p>
-      <w:pPr>
-        <w:rPr>
-          <w:rFonts w:hint="eastAsia"/>
-        </w:rPr>
-      </w:pPr>
+    <w:p/>
+    <w:p/>
+    <w:p>
       <w:r>
         <w:rPr>
           <w:rFonts w:hint="eastAsia"/>
@@ -482,11 +405,6 @@
       </w:r>
     </w:p>
     <w:p>
-      <w:pPr>
-        <w:rPr>
-          <w:rFonts w:hint="eastAsia"/>
-        </w:rPr>
-      </w:pPr>
       <w:r>
         <w:rPr>
           <w:rFonts w:hint="eastAsia"/>
@@ -503,7 +421,7 @@
         <w:rPr>
           <w:rFonts w:hint="eastAsia"/>
         </w:rPr>
-        <w:t>master</w:t>
+        <w:t>本地分支相对应的远程</w:t>
       </w:r>
       <w:r>
         <w:rPr>
@@ -511,13 +429,14 @@
         </w:rPr>
         <w:t>分支</w:t>
       </w:r>
-    </w:p>
-    <w:p>
-      <w:pPr>
-        <w:rPr>
-          <w:rFonts w:hint="eastAsia"/>
-        </w:rPr>
-      </w:pPr>
+      <w:r>
+        <w:rPr>
+          <w:rFonts w:hint="eastAsia"/>
+        </w:rPr>
+        <w:t>上。</w:t>
+      </w:r>
+    </w:p>
+    <w:p>
       <w:r>
         <w:rPr>
           <w:rFonts w:hint="eastAsia"/>
@@ -538,11 +457,6 @@
       </w:r>
     </w:p>
     <w:p>
-      <w:pPr>
-        <w:rPr>
-          <w:rFonts w:hint="eastAsia"/>
-        </w:rPr>
-      </w:pPr>
       <w:r>
         <w:rPr>
           <w:rFonts w:hint="eastAsia"/>
@@ -574,19 +488,8 @@
         <w:t>在远程必须真实存在，如果不存在会推送失败）</w:t>
       </w:r>
     </w:p>
-    <w:p>
-      <w:pPr>
-        <w:rPr>
-          <w:rFonts w:hint="eastAsia"/>
-        </w:rPr>
-      </w:pPr>
-    </w:p>
-    <w:p>
-      <w:pPr>
-        <w:rPr>
-          <w:rFonts w:hint="eastAsia"/>
-        </w:rPr>
-      </w:pPr>
+    <w:p/>
+    <w:p>
       <w:r>
         <w:rPr>
           <w:rFonts w:hint="eastAsia"/>
@@ -597,7 +500,7 @@
     <w:p>
       <w:pPr>
         <w:rPr>
-          <w:rFonts w:ascii="Arial" w:hAnsi="Arial" w:cs="Arial" w:hint="eastAsia"/>
+          <w:rFonts w:ascii="Arial" w:hAnsi="Arial" w:cs="Arial"/>
           <w:color w:val="4E443C"/>
           <w:sz w:val="19"/>
           <w:szCs w:val="19"/>
@@ -624,7 +527,7 @@
     <w:p>
       <w:pPr>
         <w:rPr>
-          <w:rFonts w:ascii="Arial" w:hAnsi="Arial" w:cs="Arial" w:hint="eastAsia"/>
+          <w:rFonts w:ascii="Arial" w:hAnsi="Arial" w:cs="Arial"/>
           <w:color w:val="4E443C"/>
           <w:sz w:val="19"/>
           <w:szCs w:val="19"/>
@@ -695,95 +598,95 @@
     <w:p>
       <w:pPr>
         <w:rPr>
-          <w:rFonts w:ascii="Arial" w:hAnsi="Arial" w:cs="Arial" w:hint="eastAsia"/>
-          <w:color w:val="4E443C"/>
-          <w:sz w:val="19"/>
-          <w:szCs w:val="19"/>
-          <w:shd w:val="clear" w:color="auto" w:fill="FCFCFA"/>
-        </w:rPr>
-      </w:pPr>
-    </w:p>
-    <w:p>
-      <w:pPr>
-        <w:rPr>
-          <w:rFonts w:ascii="Arial" w:hAnsi="Arial" w:cs="Arial" w:hint="eastAsia"/>
-          <w:color w:val="4E443C"/>
-          <w:sz w:val="19"/>
-          <w:szCs w:val="19"/>
-          <w:shd w:val="clear" w:color="auto" w:fill="FCFCFA"/>
-        </w:rPr>
-      </w:pPr>
-    </w:p>
-    <w:p>
-      <w:pPr>
-        <w:rPr>
-          <w:rFonts w:ascii="Arial" w:hAnsi="Arial" w:cs="Arial" w:hint="eastAsia"/>
-          <w:color w:val="4E443C"/>
-          <w:sz w:val="19"/>
-          <w:szCs w:val="19"/>
-          <w:shd w:val="clear" w:color="auto" w:fill="FCFCFA"/>
-        </w:rPr>
-      </w:pPr>
-    </w:p>
-    <w:p>
-      <w:pPr>
-        <w:rPr>
-          <w:rFonts w:ascii="Arial" w:hAnsi="Arial" w:cs="Arial" w:hint="eastAsia"/>
-          <w:color w:val="4E443C"/>
-          <w:sz w:val="19"/>
-          <w:szCs w:val="19"/>
-          <w:shd w:val="clear" w:color="auto" w:fill="FCFCFA"/>
-        </w:rPr>
-      </w:pPr>
-    </w:p>
-    <w:p>
-      <w:pPr>
-        <w:rPr>
-          <w:rFonts w:ascii="Arial" w:hAnsi="Arial" w:cs="Arial" w:hint="eastAsia"/>
-          <w:color w:val="4E443C"/>
-          <w:sz w:val="19"/>
-          <w:szCs w:val="19"/>
-          <w:shd w:val="clear" w:color="auto" w:fill="FCFCFA"/>
-        </w:rPr>
-      </w:pPr>
-    </w:p>
-    <w:p>
-      <w:pPr>
-        <w:rPr>
-          <w:rFonts w:ascii="Arial" w:hAnsi="Arial" w:cs="Arial" w:hint="eastAsia"/>
-          <w:color w:val="4E443C"/>
-          <w:sz w:val="19"/>
-          <w:szCs w:val="19"/>
-          <w:shd w:val="clear" w:color="auto" w:fill="FCFCFA"/>
-        </w:rPr>
-      </w:pPr>
-    </w:p>
-    <w:p>
-      <w:pPr>
-        <w:rPr>
-          <w:rFonts w:ascii="Arial" w:hAnsi="Arial" w:cs="Arial" w:hint="eastAsia"/>
-          <w:color w:val="4E443C"/>
-          <w:sz w:val="19"/>
-          <w:szCs w:val="19"/>
-          <w:shd w:val="clear" w:color="auto" w:fill="FCFCFA"/>
-        </w:rPr>
-      </w:pPr>
-    </w:p>
-    <w:p>
-      <w:pPr>
-        <w:rPr>
-          <w:rFonts w:ascii="Arial" w:hAnsi="Arial" w:cs="Arial" w:hint="eastAsia"/>
-          <w:color w:val="4E443C"/>
-          <w:sz w:val="19"/>
-          <w:szCs w:val="19"/>
-          <w:shd w:val="clear" w:color="auto" w:fill="FCFCFA"/>
-        </w:rPr>
-      </w:pPr>
-    </w:p>
-    <w:p>
-      <w:pPr>
-        <w:rPr>
-          <w:rFonts w:ascii="Arial" w:hAnsi="Arial" w:cs="Arial" w:hint="eastAsia"/>
+          <w:rFonts w:ascii="Arial" w:hAnsi="Arial" w:cs="Arial"/>
+          <w:color w:val="4E443C"/>
+          <w:sz w:val="19"/>
+          <w:szCs w:val="19"/>
+          <w:shd w:val="clear" w:color="auto" w:fill="FCFCFA"/>
+        </w:rPr>
+      </w:pPr>
+    </w:p>
+    <w:p>
+      <w:pPr>
+        <w:rPr>
+          <w:rFonts w:ascii="Arial" w:hAnsi="Arial" w:cs="Arial"/>
+          <w:color w:val="4E443C"/>
+          <w:sz w:val="19"/>
+          <w:szCs w:val="19"/>
+          <w:shd w:val="clear" w:color="auto" w:fill="FCFCFA"/>
+        </w:rPr>
+      </w:pPr>
+    </w:p>
+    <w:p>
+      <w:pPr>
+        <w:rPr>
+          <w:rFonts w:ascii="Arial" w:hAnsi="Arial" w:cs="Arial"/>
+          <w:color w:val="4E443C"/>
+          <w:sz w:val="19"/>
+          <w:szCs w:val="19"/>
+          <w:shd w:val="clear" w:color="auto" w:fill="FCFCFA"/>
+        </w:rPr>
+      </w:pPr>
+    </w:p>
+    <w:p>
+      <w:pPr>
+        <w:rPr>
+          <w:rFonts w:ascii="Arial" w:hAnsi="Arial" w:cs="Arial"/>
+          <w:color w:val="4E443C"/>
+          <w:sz w:val="19"/>
+          <w:szCs w:val="19"/>
+          <w:shd w:val="clear" w:color="auto" w:fill="FCFCFA"/>
+        </w:rPr>
+      </w:pPr>
+    </w:p>
+    <w:p>
+      <w:pPr>
+        <w:rPr>
+          <w:rFonts w:ascii="Arial" w:hAnsi="Arial" w:cs="Arial"/>
+          <w:color w:val="4E443C"/>
+          <w:sz w:val="19"/>
+          <w:szCs w:val="19"/>
+          <w:shd w:val="clear" w:color="auto" w:fill="FCFCFA"/>
+        </w:rPr>
+      </w:pPr>
+    </w:p>
+    <w:p>
+      <w:pPr>
+        <w:rPr>
+          <w:rFonts w:ascii="Arial" w:hAnsi="Arial" w:cs="Arial"/>
+          <w:color w:val="4E443C"/>
+          <w:sz w:val="19"/>
+          <w:szCs w:val="19"/>
+          <w:shd w:val="clear" w:color="auto" w:fill="FCFCFA"/>
+        </w:rPr>
+      </w:pPr>
+    </w:p>
+    <w:p>
+      <w:pPr>
+        <w:rPr>
+          <w:rFonts w:ascii="Arial" w:hAnsi="Arial" w:cs="Arial"/>
+          <w:color w:val="4E443C"/>
+          <w:sz w:val="19"/>
+          <w:szCs w:val="19"/>
+          <w:shd w:val="clear" w:color="auto" w:fill="FCFCFA"/>
+        </w:rPr>
+      </w:pPr>
+    </w:p>
+    <w:p>
+      <w:pPr>
+        <w:rPr>
+          <w:rFonts w:ascii="Arial" w:hAnsi="Arial" w:cs="Arial"/>
+          <w:color w:val="4E443C"/>
+          <w:sz w:val="19"/>
+          <w:szCs w:val="19"/>
+          <w:shd w:val="clear" w:color="auto" w:fill="FCFCFA"/>
+        </w:rPr>
+      </w:pPr>
+    </w:p>
+    <w:p>
+      <w:pPr>
+        <w:rPr>
+          <w:rFonts w:ascii="Arial" w:hAnsi="Arial" w:cs="Arial"/>
           <w:color w:val="4E443C"/>
           <w:sz w:val="19"/>
           <w:szCs w:val="19"/>
@@ -815,7 +718,7 @@
     <w:p>
       <w:pPr>
         <w:rPr>
-          <w:rFonts w:ascii="Arial" w:hAnsi="Arial" w:cs="Arial" w:hint="eastAsia"/>
+          <w:rFonts w:ascii="Arial" w:hAnsi="Arial" w:cs="Arial"/>
           <w:color w:val="4E443C"/>
           <w:sz w:val="19"/>
           <w:szCs w:val="19"/>
@@ -846,16 +749,17 @@
     <w:p>
       <w:pPr>
         <w:rPr>
-          <w:rFonts w:ascii="Arial" w:hAnsi="Arial" w:cs="Arial" w:hint="eastAsia"/>
-          <w:color w:val="4E443C"/>
-          <w:sz w:val="19"/>
-          <w:szCs w:val="19"/>
-          <w:shd w:val="clear" w:color="auto" w:fill="FCFCFA"/>
-        </w:rPr>
-      </w:pPr>
-      <w:r>
-        <w:rPr>
-          <w:rFonts w:ascii="Arial" w:hAnsi="Arial" w:cs="Arial" w:hint="eastAsia"/>
+          <w:rFonts w:ascii="Arial" w:hAnsi="Arial" w:cs="Arial"/>
+          <w:color w:val="4E443C"/>
+          <w:sz w:val="19"/>
+          <w:szCs w:val="19"/>
+          <w:shd w:val="clear" w:color="auto" w:fill="FCFCFA"/>
+        </w:rPr>
+      </w:pPr>
+      <w:r>
+        <w:rPr>
+          <w:rFonts w:ascii="Arial" w:hAnsi="Arial" w:cs="Arial" w:hint="eastAsia"/>
+          <w:noProof/>
           <w:color w:val="4E443C"/>
           <w:sz w:val="19"/>
           <w:szCs w:val="19"/>
@@ -911,7 +815,7 @@
     <w:p>
       <w:pPr>
         <w:rPr>
-          <w:rFonts w:ascii="Arial" w:hAnsi="Arial" w:cs="Arial" w:hint="eastAsia"/>
+          <w:rFonts w:ascii="Arial" w:hAnsi="Arial" w:cs="Arial"/>
           <w:color w:val="4E443C"/>
           <w:sz w:val="19"/>
           <w:szCs w:val="19"/>
@@ -1299,6 +1203,33 @@
     <w:semiHidden/>
     <w:rsid w:val="00A42AF0"/>
     <w:rPr>
+      <w:sz w:val="18"/>
+      <w:szCs w:val="18"/>
+    </w:rPr>
+  </w:style>
+  <w:style w:type="paragraph" w:styleId="a6">
+    <w:name w:val="Document Map"/>
+    <w:basedOn w:val="a"/>
+    <w:link w:val="Char2"/>
+    <w:uiPriority w:val="99"/>
+    <w:semiHidden/>
+    <w:unhideWhenUsed/>
+    <w:rsid w:val="00267A7F"/>
+    <w:rPr>
+      <w:rFonts w:ascii="宋体" w:eastAsia="宋体"/>
+      <w:sz w:val="18"/>
+      <w:szCs w:val="18"/>
+    </w:rPr>
+  </w:style>
+  <w:style w:type="character" w:customStyle="1" w:styleId="Char2">
+    <w:name w:val="文档结构图 Char"/>
+    <w:basedOn w:val="a0"/>
+    <w:link w:val="a6"/>
+    <w:uiPriority w:val="99"/>
+    <w:semiHidden/>
+    <w:rsid w:val="00267A7F"/>
+    <w:rPr>
+      <w:rFonts w:ascii="宋体" w:eastAsia="宋体"/>
       <w:sz w:val="18"/>
       <w:szCs w:val="18"/>
     </w:rPr>

</xml_diff>

<commit_message>
change by local master setp1
</commit_message>
<xml_diff>
--- a/gitnote.docx
+++ b/gitnote.docx
@@ -3,6 +3,12 @@
 <w:document xmlns:ve="http://schemas.openxmlformats.org/markup-compatibility/2006" xmlns:o="urn:schemas-microsoft-com:office:office" xmlns:r="http://schemas.openxmlformats.org/officeDocument/2006/relationships" xmlns:m="http://schemas.openxmlformats.org/officeDocument/2006/math" xmlns:v="urn:schemas-microsoft-com:vml" xmlns:wp="http://schemas.openxmlformats.org/drawingml/2006/wordprocessingDrawing" xmlns:w10="urn:schemas-microsoft-com:office:word" xmlns:w="http://schemas.openxmlformats.org/wordprocessingml/2006/main" xmlns:wne="http://schemas.microsoft.com/office/word/2006/wordml">
   <w:body>
     <w:p>
+      <w:pPr>
+        <w:pStyle w:val="1"/>
+        <w:rPr>
+          <w:rFonts w:hint="eastAsia"/>
+        </w:rPr>
+      </w:pPr>
       <w:r>
         <w:rPr>
           <w:rFonts w:hint="eastAsia"/>
@@ -18,10 +24,16 @@
     </w:p>
     <w:p>
       <w:pPr>
-        <w:rPr>
-          <w:rFonts w:hint="eastAsia"/>
-        </w:rPr>
-      </w:pPr>
+        <w:pStyle w:val="2"/>
+      </w:pPr>
+      <w:r>
+        <w:rPr>
+          <w:rFonts w:hint="eastAsia"/>
+        </w:rPr>
+        <w:t>commit</w:t>
+      </w:r>
+    </w:p>
+    <w:p>
       <w:r>
         <w:rPr>
           <w:rFonts w:hint="eastAsia"/>
@@ -36,11 +48,6 @@
       </w:r>
     </w:p>
     <w:p>
-      <w:pPr>
-        <w:rPr>
-          <w:rFonts w:hint="eastAsia"/>
-        </w:rPr>
-      </w:pPr>
       <w:r>
         <w:rPr>
           <w:rFonts w:hint="eastAsia"/>
@@ -72,29 +79,16 @@
         <w:t>)</w:t>
       </w:r>
     </w:p>
-    <w:p>
-      <w:pPr>
-        <w:rPr>
-          <w:rFonts w:hint="eastAsia"/>
-        </w:rPr>
-      </w:pPr>
-    </w:p>
-    <w:p>
-      <w:pPr>
-        <w:rPr>
-          <w:rFonts w:hint="eastAsia"/>
-        </w:rPr>
+    <w:p/>
+    <w:p>
+      <w:pPr>
+        <w:pStyle w:val="2"/>
       </w:pPr>
       <w:r>
         <w:t>gitignore</w:t>
       </w:r>
     </w:p>
     <w:p>
-      <w:pPr>
-        <w:rPr>
-          <w:rFonts w:hint="eastAsia"/>
-        </w:rPr>
-      </w:pPr>
       <w:r>
         <w:rPr>
           <w:rFonts w:hint="eastAsia"/>
@@ -111,18 +105,10 @@
         <w:t>https://github.com/github/gitignore</w:t>
       </w:r>
     </w:p>
-    <w:p>
-      <w:pPr>
-        <w:rPr>
-          <w:rFonts w:hint="eastAsia"/>
-        </w:rPr>
-      </w:pPr>
-    </w:p>
-    <w:p>
-      <w:pPr>
-        <w:rPr>
-          <w:rFonts w:hint="eastAsia"/>
-        </w:rPr>
+    <w:p/>
+    <w:p>
+      <w:pPr>
+        <w:pStyle w:val="2"/>
       </w:pPr>
       <w:r>
         <w:rPr>
@@ -134,35 +120,80 @@
     <w:p>
       <w:pPr>
         <w:rPr>
+          <w:rFonts w:ascii="Arial" w:hAnsi="Arial" w:cs="Arial"/>
+          <w:color w:val="4E443C"/>
+          <w:sz w:val="19"/>
+          <w:szCs w:val="19"/>
+          <w:shd w:val="clear" w:color="auto" w:fill="FCFCFA"/>
+        </w:rPr>
+      </w:pPr>
+      <w:r>
+        <w:t>git remote show origin</w:t>
+      </w:r>
+      <w:r>
+        <w:rPr>
+          <w:rFonts w:hint="eastAsia"/>
+        </w:rPr>
+        <w:t xml:space="preserve"> </w:t>
+      </w:r>
+      <w:r>
+        <w:rPr>
+          <w:rFonts w:ascii="Arial" w:hAnsi="Arial" w:cs="Arial"/>
+          <w:color w:val="4E443C"/>
+          <w:sz w:val="19"/>
+          <w:szCs w:val="19"/>
+          <w:shd w:val="clear" w:color="auto" w:fill="FCFCFA"/>
+        </w:rPr>
+        <w:t>查看某一个远程仓库的更多信息</w:t>
+      </w:r>
+    </w:p>
+    <w:p>
+      <w:pPr>
+        <w:rPr>
+          <w:rFonts w:ascii="Arial" w:hAnsi="Arial" w:cs="Arial"/>
+          <w:color w:val="4E443C"/>
+          <w:sz w:val="19"/>
+          <w:szCs w:val="19"/>
+          <w:shd w:val="clear" w:color="auto" w:fill="FCFCFA"/>
+        </w:rPr>
+      </w:pPr>
+    </w:p>
+    <w:p>
+      <w:pPr>
+        <w:pStyle w:val="2"/>
+        <w:rPr>
+          <w:shd w:val="clear" w:color="auto" w:fill="FCFCFA"/>
+        </w:rPr>
+      </w:pPr>
+      <w:r>
+        <w:rPr>
+          <w:rFonts w:hint="eastAsia"/>
+          <w:shd w:val="clear" w:color="auto" w:fill="FCFCFA"/>
+        </w:rPr>
+        <w:t>clone</w:t>
+      </w:r>
+    </w:p>
+    <w:p>
+      <w:pPr>
+        <w:rPr>
+          <w:rFonts w:ascii="Arial" w:hAnsi="Arial" w:cs="Arial"/>
+          <w:color w:val="4E443C"/>
+          <w:sz w:val="19"/>
+          <w:szCs w:val="19"/>
+          <w:shd w:val="clear" w:color="auto" w:fill="FCFCFA"/>
+        </w:rPr>
+      </w:pPr>
+      <w:r>
+        <w:rPr>
           <w:rFonts w:ascii="Arial" w:hAnsi="Arial" w:cs="Arial" w:hint="eastAsia"/>
           <w:color w:val="4E443C"/>
           <w:sz w:val="19"/>
           <w:szCs w:val="19"/>
           <w:shd w:val="clear" w:color="auto" w:fill="FCFCFA"/>
         </w:rPr>
-      </w:pPr>
-      <w:r>
-        <w:t>git remote show origin</w:t>
-      </w:r>
-      <w:r>
-        <w:rPr>
-          <w:rFonts w:hint="eastAsia"/>
-        </w:rPr>
-        <w:t xml:space="preserve"> </w:t>
-      </w:r>
-      <w:r>
-        <w:rPr>
-          <w:rFonts w:ascii="Arial" w:hAnsi="Arial" w:cs="Arial"/>
-          <w:color w:val="4E443C"/>
-          <w:sz w:val="19"/>
-          <w:szCs w:val="19"/>
-          <w:shd w:val="clear" w:color="auto" w:fill="FCFCFA"/>
-        </w:rPr>
-        <w:t>查看某一个远程仓库的更多信息</w:t>
-      </w:r>
-    </w:p>
-    <w:p>
-      <w:pPr>
+        <w:t xml:space="preserve">git clone url  </w:t>
+      </w:r>
+      <w:r>
         <w:rPr>
           <w:rFonts w:ascii="Arial" w:hAnsi="Arial" w:cs="Arial" w:hint="eastAsia"/>
           <w:color w:val="4E443C"/>
@@ -170,10 +201,9 @@
           <w:szCs w:val="19"/>
           <w:shd w:val="clear" w:color="auto" w:fill="FCFCFA"/>
         </w:rPr>
-      </w:pPr>
-    </w:p>
-    <w:p>
-      <w:pPr>
+        <w:t>克隆远程仓库到本地，并且在本地创建</w:t>
+      </w:r>
+      <w:r>
         <w:rPr>
           <w:rFonts w:ascii="Arial" w:hAnsi="Arial" w:cs="Arial" w:hint="eastAsia"/>
           <w:color w:val="4E443C"/>
@@ -181,7 +211,8 @@
           <w:szCs w:val="19"/>
           <w:shd w:val="clear" w:color="auto" w:fill="FCFCFA"/>
         </w:rPr>
-      </w:pPr>
+        <w:t xml:space="preserve"> master </w:t>
+      </w:r>
       <w:r>
         <w:rPr>
           <w:rFonts w:ascii="Arial" w:hAnsi="Arial" w:cs="Arial" w:hint="eastAsia"/>
@@ -190,11 +221,9 @@
           <w:szCs w:val="19"/>
           <w:shd w:val="clear" w:color="auto" w:fill="FCFCFA"/>
         </w:rPr>
-        <w:t>clone</w:t>
-      </w:r>
-    </w:p>
-    <w:p>
-      <w:pPr>
+        <w:t>分支和所有的远程跟踪分支，并不创建除</w:t>
+      </w:r>
+      <w:r>
         <w:rPr>
           <w:rFonts w:ascii="Arial" w:hAnsi="Arial" w:cs="Arial" w:hint="eastAsia"/>
           <w:color w:val="4E443C"/>
@@ -202,7 +231,8 @@
           <w:szCs w:val="19"/>
           <w:shd w:val="clear" w:color="auto" w:fill="FCFCFA"/>
         </w:rPr>
-      </w:pPr>
+        <w:t>master</w:t>
+      </w:r>
       <w:r>
         <w:rPr>
           <w:rFonts w:ascii="Arial" w:hAnsi="Arial" w:cs="Arial" w:hint="eastAsia"/>
@@ -211,7 +241,7 @@
           <w:szCs w:val="19"/>
           <w:shd w:val="clear" w:color="auto" w:fill="FCFCFA"/>
         </w:rPr>
-        <w:t xml:space="preserve">git clone url  </w:t>
+        <w:t>外的其他远程分支的本地</w:t>
       </w:r>
       <w:r>
         <w:rPr>
@@ -221,7 +251,7 @@
           <w:szCs w:val="19"/>
           <w:shd w:val="clear" w:color="auto" w:fill="FCFCFA"/>
         </w:rPr>
-        <w:t>克隆远程仓库到本地，并且在本地创建</w:t>
+        <w:t>Copy</w:t>
       </w:r>
       <w:r>
         <w:rPr>
@@ -231,65 +261,10 @@
           <w:szCs w:val="19"/>
           <w:shd w:val="clear" w:color="auto" w:fill="FCFCFA"/>
         </w:rPr>
-        <w:t xml:space="preserve"> master </w:t>
-      </w:r>
-      <w:r>
-        <w:rPr>
-          <w:rFonts w:ascii="Arial" w:hAnsi="Arial" w:cs="Arial" w:hint="eastAsia"/>
-          <w:color w:val="4E443C"/>
-          <w:sz w:val="19"/>
-          <w:szCs w:val="19"/>
-          <w:shd w:val="clear" w:color="auto" w:fill="FCFCFA"/>
-        </w:rPr>
-        <w:t>分支和所有的远程跟踪分支，并不创建除</w:t>
-      </w:r>
-      <w:r>
-        <w:rPr>
-          <w:rFonts w:ascii="Arial" w:hAnsi="Arial" w:cs="Arial" w:hint="eastAsia"/>
-          <w:color w:val="4E443C"/>
-          <w:sz w:val="19"/>
-          <w:szCs w:val="19"/>
-          <w:shd w:val="clear" w:color="auto" w:fill="FCFCFA"/>
-        </w:rPr>
-        <w:t>master</w:t>
-      </w:r>
-      <w:r>
-        <w:rPr>
-          <w:rFonts w:ascii="Arial" w:hAnsi="Arial" w:cs="Arial" w:hint="eastAsia"/>
-          <w:color w:val="4E443C"/>
-          <w:sz w:val="19"/>
-          <w:szCs w:val="19"/>
-          <w:shd w:val="clear" w:color="auto" w:fill="FCFCFA"/>
-        </w:rPr>
-        <w:t>外的其他远程分支的本地</w:t>
-      </w:r>
-      <w:r>
-        <w:rPr>
-          <w:rFonts w:ascii="Arial" w:hAnsi="Arial" w:cs="Arial" w:hint="eastAsia"/>
-          <w:color w:val="4E443C"/>
-          <w:sz w:val="19"/>
-          <w:szCs w:val="19"/>
-          <w:shd w:val="clear" w:color="auto" w:fill="FCFCFA"/>
-        </w:rPr>
-        <w:t>Copy</w:t>
-      </w:r>
-      <w:r>
-        <w:rPr>
-          <w:rFonts w:ascii="Arial" w:hAnsi="Arial" w:cs="Arial" w:hint="eastAsia"/>
-          <w:color w:val="4E443C"/>
-          <w:sz w:val="19"/>
-          <w:szCs w:val="19"/>
-          <w:shd w:val="clear" w:color="auto" w:fill="FCFCFA"/>
-        </w:rPr>
         <w:t>，如下图：</w:t>
       </w:r>
     </w:p>
     <w:p>
-      <w:pPr>
-        <w:rPr>
-          <w:rFonts w:hint="eastAsia"/>
-        </w:rPr>
-      </w:pPr>
       <w:r>
         <w:rPr>
           <w:rFonts w:hint="eastAsia"/>
@@ -342,18 +317,10 @@
         </w:drawing>
       </w:r>
     </w:p>
-    <w:p>
-      <w:pPr>
-        <w:rPr>
-          <w:rFonts w:hint="eastAsia"/>
-        </w:rPr>
-      </w:pPr>
-    </w:p>
-    <w:p>
-      <w:pPr>
-        <w:rPr>
-          <w:rFonts w:hint="eastAsia"/>
-        </w:rPr>
+    <w:p/>
+    <w:p>
+      <w:pPr>
+        <w:pStyle w:val="2"/>
       </w:pPr>
       <w:r>
         <w:rPr>
@@ -363,11 +330,6 @@
       </w:r>
     </w:p>
     <w:p>
-      <w:pPr>
-        <w:rPr>
-          <w:rFonts w:hint="eastAsia"/>
-        </w:rPr>
-      </w:pPr>
       <w:r>
         <w:t xml:space="preserve">git fetch </w:t>
       </w:r>
@@ -421,11 +383,6 @@
       </w:r>
     </w:p>
     <w:p>
-      <w:pPr>
-        <w:rPr>
-          <w:rFonts w:hint="eastAsia"/>
-        </w:rPr>
-      </w:pPr>
       <w:r>
         <w:rPr>
           <w:rFonts w:hint="eastAsia"/>
@@ -454,30 +411,17 @@
         <w:t>建立一个本地工作分支。</w:t>
       </w:r>
     </w:p>
-    <w:p>
-      <w:pPr>
-        <w:rPr>
-          <w:rFonts w:hint="eastAsia"/>
-        </w:rPr>
-      </w:pPr>
-    </w:p>
-    <w:p>
-      <w:pPr>
-        <w:rPr>
-          <w:rFonts w:hint="eastAsia"/>
-        </w:rPr>
-      </w:pPr>
-    </w:p>
-    <w:p>
-      <w:pPr>
-        <w:rPr>
-          <w:rFonts w:hint="eastAsia"/>
-        </w:rPr>
-      </w:pPr>
-      <w:r>
-        <w:rPr>
-          <w:rFonts w:hint="eastAsia"/>
-        </w:rPr>
+    <w:p/>
+    <w:p/>
+    <w:p>
+      <w:pPr>
+        <w:pStyle w:val="2"/>
+      </w:pPr>
+      <w:r>
+        <w:rPr>
+          <w:rFonts w:hint="eastAsia"/>
+        </w:rPr>
+        <w:lastRenderedPageBreak/>
         <w:t>push</w:t>
       </w:r>
     </w:p>
@@ -485,107 +429,513 @@
       <w:pPr>
         <w:rPr>
           <w:rFonts w:hint="eastAsia"/>
-        </w:rPr>
-      </w:pPr>
-      <w:r>
-        <w:rPr>
-          <w:rFonts w:hint="eastAsia"/>
-        </w:rPr>
-        <w:t xml:space="preserve">git push </w:t>
-      </w:r>
-      <w:r>
-        <w:rPr>
-          <w:rFonts w:hint="eastAsia"/>
+          <w:b/>
+        </w:rPr>
+      </w:pPr>
+      <w:r>
+        <w:rPr>
+          <w:rFonts w:hint="eastAsia"/>
+          <w:b/>
+        </w:rPr>
+        <w:t>git push</w:t>
+      </w:r>
+      <w:r>
+        <w:rPr>
+          <w:rFonts w:hint="eastAsia"/>
+          <w:b/>
+        </w:rPr>
+        <w:t>【</w:t>
+      </w:r>
+      <w:r>
+        <w:rPr>
+          <w:rFonts w:hint="eastAsia"/>
+          <w:b/>
+        </w:rPr>
+        <w:t>branchname</w:t>
+      </w:r>
+      <w:r>
+        <w:rPr>
+          <w:rFonts w:hint="eastAsia"/>
+          <w:b/>
+        </w:rPr>
+        <w:t>】</w:t>
+      </w:r>
+      <w:r>
+        <w:rPr>
+          <w:rFonts w:hint="eastAsia"/>
+          <w:b/>
+        </w:rPr>
+        <w:t xml:space="preserve"> </w:t>
+      </w:r>
+      <w:r>
+        <w:rPr>
+          <w:rFonts w:hint="eastAsia"/>
+          <w:b/>
         </w:rPr>
         <w:t>会自动推送到</w:t>
       </w:r>
       <w:r>
         <w:rPr>
           <w:rFonts w:hint="eastAsia"/>
+          <w:b/>
+        </w:rPr>
+        <w:t>本地分支相对应的远程</w:t>
+      </w:r>
+      <w:r>
+        <w:rPr>
+          <w:rFonts w:hint="eastAsia"/>
+          <w:b/>
+        </w:rPr>
+        <w:t>分支</w:t>
+      </w:r>
+      <w:r>
+        <w:rPr>
+          <w:rFonts w:hint="eastAsia"/>
+          <w:b/>
+        </w:rPr>
+        <w:t>上。</w:t>
+      </w:r>
+    </w:p>
+    <w:p>
+      <w:pPr>
+        <w:rPr>
+          <w:rStyle w:val="a7"/>
+          <w:rFonts w:hint="eastAsia"/>
+        </w:rPr>
+      </w:pPr>
+      <w:r>
+        <w:rPr>
+          <w:rStyle w:val="a7"/>
+          <w:rFonts w:hint="eastAsia"/>
+        </w:rPr>
+        <w:t>注：</w:t>
+      </w:r>
+      <w:r>
+        <w:rPr>
+          <w:rStyle w:val="a7"/>
+          <w:rFonts w:hint="eastAsia"/>
+        </w:rPr>
+        <w:t xml:space="preserve"> branchname</w:t>
+      </w:r>
+      <w:r>
+        <w:rPr>
+          <w:rStyle w:val="a7"/>
+          <w:rFonts w:hint="eastAsia"/>
+        </w:rPr>
+        <w:t>可以缺省，如果填写，必须为本地</w:t>
+      </w:r>
+      <w:r>
+        <w:rPr>
+          <w:rStyle w:val="a7"/>
+          <w:rFonts w:hint="eastAsia"/>
+        </w:rPr>
+        <w:t>head</w:t>
+      </w:r>
+      <w:r>
+        <w:rPr>
+          <w:rStyle w:val="a7"/>
+          <w:rFonts w:hint="eastAsia"/>
+        </w:rPr>
+        <w:t>分支名，例如：</w:t>
+      </w:r>
+      <w:r>
+        <w:rPr>
+          <w:rStyle w:val="a7"/>
+          <w:rFonts w:hint="eastAsia"/>
+        </w:rPr>
+        <w:t>当前处于</w:t>
+      </w:r>
+      <w:r>
+        <w:rPr>
+          <w:rStyle w:val="a7"/>
+          <w:rFonts w:hint="eastAsia"/>
+        </w:rPr>
+        <w:t>head</w:t>
+      </w:r>
+      <w:r>
+        <w:rPr>
+          <w:rStyle w:val="a7"/>
+          <w:rFonts w:hint="eastAsia"/>
+        </w:rPr>
+        <w:t>为</w:t>
+      </w:r>
+      <w:r>
+        <w:rPr>
+          <w:rStyle w:val="a7"/>
+          <w:rFonts w:hint="eastAsia"/>
+        </w:rPr>
+        <w:t>apple</w:t>
+      </w:r>
+      <w:r>
+        <w:rPr>
+          <w:rStyle w:val="a7"/>
+          <w:rFonts w:hint="eastAsia"/>
+        </w:rPr>
+        <w:t>分支，执行</w:t>
+      </w:r>
+      <w:r>
+        <w:rPr>
+          <w:rStyle w:val="a7"/>
+          <w:rFonts w:hint="eastAsia"/>
+        </w:rPr>
+        <w:t>git push master</w:t>
+      </w:r>
+      <w:r>
+        <w:rPr>
+          <w:rStyle w:val="a7"/>
+          <w:rFonts w:hint="eastAsia"/>
+        </w:rPr>
+        <w:t>，推送失败，如下图：</w:t>
+      </w:r>
+    </w:p>
+    <w:p>
+      <w:pPr>
+        <w:rPr>
+          <w:rFonts w:hint="eastAsia"/>
+        </w:rPr>
+      </w:pPr>
+      <w:r>
+        <w:rPr>
+          <w:noProof/>
+        </w:rPr>
+        <w:drawing>
+          <wp:inline distT="0" distB="0" distL="0" distR="0">
+            <wp:extent cx="5274310" cy="746707"/>
+            <wp:effectExtent l="19050" t="0" r="2540" b="0"/>
+            <wp:docPr id="1" name="图片 1"/>
+            <wp:cNvGraphicFramePr>
+              <a:graphicFrameLocks xmlns:a="http://schemas.openxmlformats.org/drawingml/2006/main" noChangeAspect="1"/>
+            </wp:cNvGraphicFramePr>
+            <a:graphic xmlns:a="http://schemas.openxmlformats.org/drawingml/2006/main">
+              <a:graphicData uri="http://schemas.openxmlformats.org/drawingml/2006/picture">
+                <pic:pic xmlns:pic="http://schemas.openxmlformats.org/drawingml/2006/picture">
+                  <pic:nvPicPr>
+                    <pic:cNvPr id="0" name="Picture 1"/>
+                    <pic:cNvPicPr>
+                      <a:picLocks noChangeAspect="1" noChangeArrowheads="1"/>
+                    </pic:cNvPicPr>
+                  </pic:nvPicPr>
+                  <pic:blipFill>
+                    <a:blip r:embed="rId7"/>
+                    <a:srcRect/>
+                    <a:stretch>
+                      <a:fillRect/>
+                    </a:stretch>
+                  </pic:blipFill>
+                  <pic:spPr bwMode="auto">
+                    <a:xfrm>
+                      <a:off x="0" y="0"/>
+                      <a:ext cx="5274310" cy="746707"/>
+                    </a:xfrm>
+                    <a:prstGeom prst="rect">
+                      <a:avLst/>
+                    </a:prstGeom>
+                    <a:noFill/>
+                    <a:ln w="9525">
+                      <a:noFill/>
+                      <a:miter lim="800000"/>
+                      <a:headEnd/>
+                      <a:tailEnd/>
+                    </a:ln>
+                  </pic:spPr>
+                </pic:pic>
+              </a:graphicData>
+            </a:graphic>
+          </wp:inline>
+        </w:drawing>
+      </w:r>
+    </w:p>
+    <w:p/>
+    <w:p>
+      <w:pPr>
+        <w:rPr>
+          <w:rFonts w:hint="eastAsia"/>
+          <w:b/>
+        </w:rPr>
+      </w:pPr>
+      <w:r>
+        <w:rPr>
+          <w:rFonts w:hint="eastAsia"/>
+          <w:b/>
+        </w:rPr>
+        <w:t>git push remotename branchname</w:t>
+      </w:r>
+      <w:r>
+        <w:rPr>
+          <w:rFonts w:hint="eastAsia"/>
+          <w:b/>
+        </w:rPr>
+        <w:t>【</w:t>
+      </w:r>
+      <w:r>
+        <w:rPr>
+          <w:rFonts w:hint="eastAsia"/>
+          <w:b/>
+        </w:rPr>
+        <w:t>:otherbranchname</w:t>
+      </w:r>
+      <w:r>
+        <w:rPr>
+          <w:rFonts w:hint="eastAsia"/>
+          <w:b/>
+        </w:rPr>
+        <w:t>】</w:t>
+      </w:r>
+      <w:r>
+        <w:rPr>
+          <w:rFonts w:hint="eastAsia"/>
+          <w:b/>
+        </w:rPr>
+        <w:t xml:space="preserve"> </w:t>
+      </w:r>
+      <w:r>
+        <w:rPr>
+          <w:rFonts w:hint="eastAsia"/>
+          <w:b/>
+        </w:rPr>
+        <w:t>把本地分支推送到远程分支，</w:t>
+      </w:r>
+    </w:p>
+    <w:p>
+      <w:pPr>
+        <w:rPr>
+          <w:rStyle w:val="a7"/>
+          <w:rFonts w:hint="eastAsia"/>
+        </w:rPr>
+      </w:pPr>
+      <w:r>
+        <w:rPr>
+          <w:rStyle w:val="a7"/>
+          <w:rFonts w:hint="eastAsia"/>
+        </w:rPr>
+        <w:t>注：</w:t>
+      </w:r>
+      <w:r>
+        <w:rPr>
+          <w:rStyle w:val="a7"/>
+          <w:rFonts w:hint="eastAsia"/>
+        </w:rPr>
+        <w:t xml:space="preserve">1 </w:t>
+      </w:r>
+      <w:r>
+        <w:rPr>
+          <w:rStyle w:val="a7"/>
+          <w:rFonts w:hint="eastAsia"/>
+        </w:rPr>
+        <w:t>branchname</w:t>
+      </w:r>
+      <w:r>
+        <w:rPr>
+          <w:rStyle w:val="a7"/>
+          <w:rFonts w:hint="eastAsia"/>
+        </w:rPr>
+        <w:t>不一定是</w:t>
+      </w:r>
+      <w:r>
+        <w:rPr>
+          <w:rStyle w:val="a7"/>
+          <w:rFonts w:hint="eastAsia"/>
+        </w:rPr>
+        <w:t>head</w:t>
+      </w:r>
+      <w:r>
+        <w:rPr>
+          <w:rStyle w:val="a7"/>
+          <w:rFonts w:hint="eastAsia"/>
+        </w:rPr>
+        <w:t>所在的分支，而是</w:t>
+      </w:r>
+      <w:r>
+        <w:rPr>
+          <w:rStyle w:val="a7"/>
+          <w:rFonts w:hint="eastAsia"/>
+        </w:rPr>
+        <w:t>branchname</w:t>
+      </w:r>
+      <w:r>
+        <w:rPr>
+          <w:rStyle w:val="a7"/>
+          <w:rFonts w:hint="eastAsia"/>
+        </w:rPr>
+        <w:t>所代表的分支，例如：在本地</w:t>
+      </w:r>
+      <w:r>
+        <w:rPr>
+          <w:rStyle w:val="a7"/>
+          <w:rFonts w:hint="eastAsia"/>
+        </w:rPr>
+        <w:t>apple</w:t>
+      </w:r>
+      <w:r>
+        <w:rPr>
+          <w:rStyle w:val="a7"/>
+          <w:rFonts w:hint="eastAsia"/>
+        </w:rPr>
+        <w:t>分支上执行</w:t>
+      </w:r>
+      <w:r>
+        <w:rPr>
+          <w:rStyle w:val="a7"/>
+          <w:rFonts w:hint="eastAsia"/>
+        </w:rPr>
+        <w:t>git push origin master,</w:t>
+      </w:r>
+      <w:r>
+        <w:rPr>
+          <w:rStyle w:val="a7"/>
+          <w:rFonts w:hint="eastAsia"/>
+        </w:rPr>
+        <w:t>它的执行结果是把本地的</w:t>
+      </w:r>
+      <w:r>
+        <w:rPr>
+          <w:rStyle w:val="a7"/>
+          <w:rFonts w:hint="eastAsia"/>
         </w:rPr>
         <w:t>master</w:t>
       </w:r>
       <w:r>
         <w:rPr>
+          <w:rStyle w:val="a7"/>
+          <w:rFonts w:hint="eastAsia"/>
+        </w:rPr>
+        <w:t>分支，推送到远程的</w:t>
+      </w:r>
+      <w:r>
+        <w:rPr>
+          <w:rStyle w:val="a7"/>
+          <w:rFonts w:hint="eastAsia"/>
+        </w:rPr>
+        <w:t>master</w:t>
+      </w:r>
+      <w:r>
+        <w:rPr>
+          <w:rStyle w:val="a7"/>
           <w:rFonts w:hint="eastAsia"/>
         </w:rPr>
         <w:t>分支</w:t>
       </w:r>
-    </w:p>
-    <w:p>
-      <w:pPr>
-        <w:rPr>
-          <w:rFonts w:hint="eastAsia"/>
-        </w:rPr>
-      </w:pPr>
-      <w:r>
-        <w:rPr>
-          <w:rFonts w:hint="eastAsia"/>
-        </w:rPr>
-        <w:t>git push branch</w:t>
-      </w:r>
-      <w:r>
-        <w:rPr>
-          <w:rFonts w:hint="eastAsia"/>
-        </w:rPr>
-        <w:t xml:space="preserve">name </w:t>
-      </w:r>
-      <w:r>
-        <w:rPr>
-          <w:rFonts w:hint="eastAsia"/>
-        </w:rPr>
-        <w:t>会推送到指定分支</w:t>
-      </w:r>
-    </w:p>
-    <w:p>
-      <w:pPr>
-        <w:rPr>
-          <w:rFonts w:hint="eastAsia"/>
-        </w:rPr>
-      </w:pPr>
-      <w:r>
-        <w:rPr>
-          <w:rFonts w:hint="eastAsia"/>
-        </w:rPr>
-        <w:t>git push remotename branchname</w:t>
-      </w:r>
-      <w:r>
-        <w:rPr>
-          <w:rFonts w:hint="eastAsia"/>
-        </w:rPr>
-        <w:t xml:space="preserve">:otherbranchname </w:t>
-      </w:r>
-      <w:r>
-        <w:rPr>
-          <w:rFonts w:hint="eastAsia"/>
-        </w:rPr>
-        <w:t>把当前本地分支推送到远程指定分支，（</w:t>
-      </w:r>
-      <w:r>
-        <w:rPr>
+      <w:r>
+        <w:rPr>
+          <w:rStyle w:val="a7"/>
+          <w:rFonts w:hint="eastAsia"/>
+        </w:rPr>
+        <w:t>。如下图：</w:t>
+      </w:r>
+    </w:p>
+    <w:p>
+      <w:pPr>
+        <w:rPr>
+          <w:rStyle w:val="a7"/>
+          <w:rFonts w:hint="eastAsia"/>
+        </w:rPr>
+      </w:pPr>
+      <w:r>
+        <w:rPr>
+          <w:rFonts w:hint="eastAsia"/>
+          <w:noProof/>
+          <w:color w:val="808080" w:themeColor="text1" w:themeTint="7F"/>
+        </w:rPr>
+        <w:drawing>
+          <wp:inline distT="0" distB="0" distL="0" distR="0">
+            <wp:extent cx="5274310" cy="1444624"/>
+            <wp:effectExtent l="19050" t="0" r="2540" b="0"/>
+            <wp:docPr id="10" name="图片 10"/>
+            <wp:cNvGraphicFramePr>
+              <a:graphicFrameLocks xmlns:a="http://schemas.openxmlformats.org/drawingml/2006/main" noChangeAspect="1"/>
+            </wp:cNvGraphicFramePr>
+            <a:graphic xmlns:a="http://schemas.openxmlformats.org/drawingml/2006/main">
+              <a:graphicData uri="http://schemas.openxmlformats.org/drawingml/2006/picture">
+                <pic:pic xmlns:pic="http://schemas.openxmlformats.org/drawingml/2006/picture">
+                  <pic:nvPicPr>
+                    <pic:cNvPr id="0" name="Picture 10"/>
+                    <pic:cNvPicPr>
+                      <a:picLocks noChangeAspect="1" noChangeArrowheads="1"/>
+                    </pic:cNvPicPr>
+                  </pic:nvPicPr>
+                  <pic:blipFill>
+                    <a:blip r:embed="rId8"/>
+                    <a:srcRect/>
+                    <a:stretch>
+                      <a:fillRect/>
+                    </a:stretch>
+                  </pic:blipFill>
+                  <pic:spPr bwMode="auto">
+                    <a:xfrm>
+                      <a:off x="0" y="0"/>
+                      <a:ext cx="5274310" cy="1444624"/>
+                    </a:xfrm>
+                    <a:prstGeom prst="rect">
+                      <a:avLst/>
+                    </a:prstGeom>
+                    <a:noFill/>
+                    <a:ln w="9525">
+                      <a:noFill/>
+                      <a:miter lim="800000"/>
+                      <a:headEnd/>
+                      <a:tailEnd/>
+                    </a:ln>
+                  </pic:spPr>
+                </pic:pic>
+              </a:graphicData>
+            </a:graphic>
+          </wp:inline>
+        </w:drawing>
+      </w:r>
+    </w:p>
+    <w:p>
+      <w:pPr>
+        <w:rPr>
+          <w:rStyle w:val="a7"/>
+        </w:rPr>
+      </w:pPr>
+      <w:r>
+        <w:rPr>
+          <w:rStyle w:val="a7"/>
+          <w:rFonts w:hint="eastAsia"/>
+        </w:rPr>
+        <w:t xml:space="preserve">    2 </w:t>
+      </w:r>
+      <w:r>
+        <w:rPr>
+          <w:rStyle w:val="a7"/>
           <w:rFonts w:hint="eastAsia"/>
         </w:rPr>
         <w:t>otherbranchname</w:t>
       </w:r>
       <w:r>
         <w:rPr>
-          <w:rFonts w:hint="eastAsia"/>
-        </w:rPr>
-        <w:t>在远程必须真实存在，如果不存在会推送失败）</w:t>
-      </w:r>
-    </w:p>
-    <w:p>
-      <w:pPr>
-        <w:rPr>
-          <w:rFonts w:hint="eastAsia"/>
-        </w:rPr>
-      </w:pPr>
-    </w:p>
-    <w:p>
-      <w:pPr>
-        <w:rPr>
-          <w:rFonts w:hint="eastAsia"/>
-        </w:rPr>
+          <w:rStyle w:val="a7"/>
+          <w:rFonts w:hint="eastAsia"/>
+        </w:rPr>
+        <w:t>如果缺省，则推送到远程的</w:t>
+      </w:r>
+      <w:r>
+        <w:rPr>
+          <w:rStyle w:val="a7"/>
+          <w:rFonts w:hint="eastAsia"/>
+        </w:rPr>
+        <w:t>branchname</w:t>
+      </w:r>
+      <w:r>
+        <w:rPr>
+          <w:rStyle w:val="a7"/>
+          <w:rFonts w:hint="eastAsia"/>
+        </w:rPr>
+        <w:t>分支。另外，</w:t>
+      </w:r>
+      <w:r>
+        <w:rPr>
+          <w:rStyle w:val="a7"/>
+          <w:rFonts w:hint="eastAsia"/>
+        </w:rPr>
+        <w:t>在远程必须真实存在，如果不存在会推送失败</w:t>
+      </w:r>
+    </w:p>
+    <w:p/>
+    <w:p>
+      <w:pPr>
+        <w:pStyle w:val="2"/>
       </w:pPr>
       <w:r>
         <w:rPr>
@@ -597,18 +947,59 @@
     <w:p>
       <w:pPr>
         <w:rPr>
+          <w:rFonts w:ascii="Arial" w:hAnsi="Arial" w:cs="Arial"/>
+          <w:color w:val="4E443C"/>
+          <w:sz w:val="19"/>
+          <w:szCs w:val="19"/>
+          <w:shd w:val="clear" w:color="auto" w:fill="FCFCFA"/>
+        </w:rPr>
+      </w:pPr>
+      <w:r>
+        <w:rPr>
+          <w:rFonts w:hint="eastAsia"/>
+        </w:rPr>
+        <w:t xml:space="preserve">git branch -vv </w:t>
+      </w:r>
+      <w:r>
+        <w:rPr>
+          <w:rFonts w:ascii="Arial" w:hAnsi="Arial" w:cs="Arial"/>
+          <w:color w:val="4E443C"/>
+          <w:sz w:val="19"/>
+          <w:szCs w:val="19"/>
+          <w:shd w:val="clear" w:color="auto" w:fill="FCFCFA"/>
+        </w:rPr>
+        <w:t>将所有的本地分支列出来并且包含更多的信息，如每一个分支正在跟踪哪个远程分支与本地分支是否是领先、落后或是都有。</w:t>
+      </w:r>
+    </w:p>
+    <w:p>
+      <w:pPr>
+        <w:rPr>
+          <w:rFonts w:ascii="Arial" w:hAnsi="Arial" w:cs="Arial"/>
+          <w:color w:val="4E443C"/>
+          <w:sz w:val="19"/>
+          <w:szCs w:val="19"/>
+          <w:shd w:val="clear" w:color="auto" w:fill="FCFCFA"/>
+        </w:rPr>
+      </w:pPr>
+      <w:r>
+        <w:rPr>
           <w:rFonts w:ascii="Arial" w:hAnsi="Arial" w:cs="Arial" w:hint="eastAsia"/>
           <w:color w:val="4E443C"/>
           <w:sz w:val="19"/>
           <w:szCs w:val="19"/>
           <w:shd w:val="clear" w:color="auto" w:fill="FCFCFA"/>
         </w:rPr>
-      </w:pPr>
-      <w:r>
-        <w:rPr>
-          <w:rFonts w:hint="eastAsia"/>
-        </w:rPr>
-        <w:t xml:space="preserve">git branch -vv </w:t>
+        <w:t xml:space="preserve">git branch -a  </w:t>
+      </w:r>
+      <w:r>
+        <w:rPr>
+          <w:rFonts w:ascii="Arial" w:hAnsi="Arial" w:cs="Arial" w:hint="eastAsia"/>
+          <w:color w:val="4E443C"/>
+          <w:sz w:val="19"/>
+          <w:szCs w:val="19"/>
+          <w:shd w:val="clear" w:color="auto" w:fill="FCFCFA"/>
+        </w:rPr>
+        <w:t>查看所有分支。包括远程分支在本地的</w:t>
       </w:r>
       <w:r>
         <w:rPr>
@@ -618,11 +1009,9 @@
           <w:szCs w:val="19"/>
           <w:shd w:val="clear" w:color="auto" w:fill="FCFCFA"/>
         </w:rPr>
-        <w:t>将所有的本地分支列出来并且包含更多的信息，如每一个分支正在跟踪哪个远程分支与本地分支是否是领先、落后或是都有。</w:t>
-      </w:r>
-    </w:p>
-    <w:p>
-      <w:pPr>
+        <w:t>远程跟踪</w:t>
+      </w:r>
+      <w:r>
         <w:rPr>
           <w:rFonts w:ascii="Arial" w:hAnsi="Arial" w:cs="Arial" w:hint="eastAsia"/>
           <w:color w:val="4E443C"/>
@@ -630,7 +1019,8 @@
           <w:szCs w:val="19"/>
           <w:shd w:val="clear" w:color="auto" w:fill="FCFCFA"/>
         </w:rPr>
-      </w:pPr>
+        <w:t>分支</w:t>
+      </w:r>
       <w:r>
         <w:rPr>
           <w:rFonts w:ascii="Arial" w:hAnsi="Arial" w:cs="Arial" w:hint="eastAsia"/>
@@ -639,7 +1029,7 @@
           <w:szCs w:val="19"/>
           <w:shd w:val="clear" w:color="auto" w:fill="FCFCFA"/>
         </w:rPr>
-        <w:t xml:space="preserve">git branch -a  </w:t>
+        <w:t>（分支快照）</w:t>
       </w:r>
       <w:r>
         <w:rPr>
@@ -649,9 +1039,11 @@
           <w:szCs w:val="19"/>
           <w:shd w:val="clear" w:color="auto" w:fill="FCFCFA"/>
         </w:rPr>
-        <w:t>查看所有分支。包括远程分支在本地的</w:t>
-      </w:r>
-      <w:r>
+        <w:t>：</w:t>
+      </w:r>
+    </w:p>
+    <w:p>
+      <w:pPr>
         <w:rPr>
           <w:rFonts w:ascii="Arial" w:hAnsi="Arial" w:cs="Arial"/>
           <w:color w:val="4E443C"/>
@@ -659,143 +1051,95 @@
           <w:szCs w:val="19"/>
           <w:shd w:val="clear" w:color="auto" w:fill="FCFCFA"/>
         </w:rPr>
-        <w:t>远程跟踪</w:t>
-      </w:r>
-      <w:r>
-        <w:rPr>
-          <w:rFonts w:ascii="Arial" w:hAnsi="Arial" w:cs="Arial" w:hint="eastAsia"/>
-          <w:color w:val="4E443C"/>
-          <w:sz w:val="19"/>
-          <w:szCs w:val="19"/>
-          <w:shd w:val="clear" w:color="auto" w:fill="FCFCFA"/>
-        </w:rPr>
-        <w:t>分支</w:t>
-      </w:r>
-      <w:r>
-        <w:rPr>
-          <w:rFonts w:ascii="Arial" w:hAnsi="Arial" w:cs="Arial" w:hint="eastAsia"/>
-          <w:color w:val="4E443C"/>
-          <w:sz w:val="19"/>
-          <w:szCs w:val="19"/>
-          <w:shd w:val="clear" w:color="auto" w:fill="FCFCFA"/>
-        </w:rPr>
-        <w:t>（分支快照）</w:t>
-      </w:r>
-      <w:r>
-        <w:rPr>
-          <w:rFonts w:ascii="Arial" w:hAnsi="Arial" w:cs="Arial" w:hint="eastAsia"/>
-          <w:color w:val="4E443C"/>
-          <w:sz w:val="19"/>
-          <w:szCs w:val="19"/>
-          <w:shd w:val="clear" w:color="auto" w:fill="FCFCFA"/>
-        </w:rPr>
-        <w:t>：</w:t>
-      </w:r>
-    </w:p>
-    <w:p>
-      <w:pPr>
-        <w:rPr>
-          <w:rFonts w:ascii="Arial" w:hAnsi="Arial" w:cs="Arial" w:hint="eastAsia"/>
-          <w:color w:val="4E443C"/>
-          <w:sz w:val="19"/>
-          <w:szCs w:val="19"/>
-          <w:shd w:val="clear" w:color="auto" w:fill="FCFCFA"/>
-        </w:rPr>
-      </w:pPr>
-    </w:p>
-    <w:p>
-      <w:pPr>
-        <w:rPr>
-          <w:rFonts w:ascii="Arial" w:hAnsi="Arial" w:cs="Arial" w:hint="eastAsia"/>
-          <w:color w:val="4E443C"/>
-          <w:sz w:val="19"/>
-          <w:szCs w:val="19"/>
-          <w:shd w:val="clear" w:color="auto" w:fill="FCFCFA"/>
-        </w:rPr>
-      </w:pPr>
-    </w:p>
-    <w:p>
-      <w:pPr>
-        <w:rPr>
-          <w:rFonts w:ascii="Arial" w:hAnsi="Arial" w:cs="Arial" w:hint="eastAsia"/>
-          <w:color w:val="4E443C"/>
-          <w:sz w:val="19"/>
-          <w:szCs w:val="19"/>
-          <w:shd w:val="clear" w:color="auto" w:fill="FCFCFA"/>
-        </w:rPr>
-      </w:pPr>
-    </w:p>
-    <w:p>
-      <w:pPr>
-        <w:rPr>
-          <w:rFonts w:ascii="Arial" w:hAnsi="Arial" w:cs="Arial" w:hint="eastAsia"/>
-          <w:color w:val="4E443C"/>
-          <w:sz w:val="19"/>
-          <w:szCs w:val="19"/>
-          <w:shd w:val="clear" w:color="auto" w:fill="FCFCFA"/>
-        </w:rPr>
-      </w:pPr>
-    </w:p>
-    <w:p>
-      <w:pPr>
-        <w:rPr>
-          <w:rFonts w:ascii="Arial" w:hAnsi="Arial" w:cs="Arial" w:hint="eastAsia"/>
-          <w:color w:val="4E443C"/>
-          <w:sz w:val="19"/>
-          <w:szCs w:val="19"/>
-          <w:shd w:val="clear" w:color="auto" w:fill="FCFCFA"/>
-        </w:rPr>
-      </w:pPr>
-    </w:p>
-    <w:p>
-      <w:pPr>
-        <w:rPr>
-          <w:rFonts w:ascii="Arial" w:hAnsi="Arial" w:cs="Arial" w:hint="eastAsia"/>
-          <w:color w:val="4E443C"/>
-          <w:sz w:val="19"/>
-          <w:szCs w:val="19"/>
-          <w:shd w:val="clear" w:color="auto" w:fill="FCFCFA"/>
-        </w:rPr>
-      </w:pPr>
-    </w:p>
-    <w:p>
-      <w:pPr>
-        <w:rPr>
-          <w:rFonts w:ascii="Arial" w:hAnsi="Arial" w:cs="Arial" w:hint="eastAsia"/>
-          <w:color w:val="4E443C"/>
-          <w:sz w:val="19"/>
-          <w:szCs w:val="19"/>
-          <w:shd w:val="clear" w:color="auto" w:fill="FCFCFA"/>
-        </w:rPr>
-      </w:pPr>
-    </w:p>
-    <w:p>
-      <w:pPr>
-        <w:rPr>
-          <w:rFonts w:ascii="Arial" w:hAnsi="Arial" w:cs="Arial" w:hint="eastAsia"/>
-          <w:color w:val="4E443C"/>
-          <w:sz w:val="19"/>
-          <w:szCs w:val="19"/>
-          <w:shd w:val="clear" w:color="auto" w:fill="FCFCFA"/>
-        </w:rPr>
-      </w:pPr>
-    </w:p>
-    <w:p>
-      <w:pPr>
-        <w:rPr>
-          <w:rFonts w:ascii="Arial" w:hAnsi="Arial" w:cs="Arial" w:hint="eastAsia"/>
-          <w:color w:val="4E443C"/>
-          <w:sz w:val="19"/>
-          <w:szCs w:val="19"/>
-          <w:shd w:val="clear" w:color="auto" w:fill="FCFCFA"/>
-        </w:rPr>
-      </w:pPr>
-      <w:r>
-        <w:rPr>
-          <w:rFonts w:ascii="Arial" w:hAnsi="Arial" w:cs="Arial" w:hint="eastAsia"/>
-          <w:color w:val="4E443C"/>
-          <w:sz w:val="19"/>
-          <w:szCs w:val="19"/>
+      </w:pPr>
+    </w:p>
+    <w:p>
+      <w:pPr>
+        <w:rPr>
+          <w:rFonts w:ascii="Arial" w:hAnsi="Arial" w:cs="Arial"/>
+          <w:color w:val="4E443C"/>
+          <w:sz w:val="19"/>
+          <w:szCs w:val="19"/>
+          <w:shd w:val="clear" w:color="auto" w:fill="FCFCFA"/>
+        </w:rPr>
+      </w:pPr>
+    </w:p>
+    <w:p>
+      <w:pPr>
+        <w:rPr>
+          <w:rFonts w:ascii="Arial" w:hAnsi="Arial" w:cs="Arial"/>
+          <w:color w:val="4E443C"/>
+          <w:sz w:val="19"/>
+          <w:szCs w:val="19"/>
+          <w:shd w:val="clear" w:color="auto" w:fill="FCFCFA"/>
+        </w:rPr>
+      </w:pPr>
+    </w:p>
+    <w:p>
+      <w:pPr>
+        <w:rPr>
+          <w:rFonts w:ascii="Arial" w:hAnsi="Arial" w:cs="Arial"/>
+          <w:color w:val="4E443C"/>
+          <w:sz w:val="19"/>
+          <w:szCs w:val="19"/>
+          <w:shd w:val="clear" w:color="auto" w:fill="FCFCFA"/>
+        </w:rPr>
+      </w:pPr>
+    </w:p>
+    <w:p>
+      <w:pPr>
+        <w:rPr>
+          <w:rFonts w:ascii="Arial" w:hAnsi="Arial" w:cs="Arial"/>
+          <w:color w:val="4E443C"/>
+          <w:sz w:val="19"/>
+          <w:szCs w:val="19"/>
+          <w:shd w:val="clear" w:color="auto" w:fill="FCFCFA"/>
+        </w:rPr>
+      </w:pPr>
+    </w:p>
+    <w:p>
+      <w:pPr>
+        <w:rPr>
+          <w:rFonts w:ascii="Arial" w:hAnsi="Arial" w:cs="Arial"/>
+          <w:color w:val="4E443C"/>
+          <w:sz w:val="19"/>
+          <w:szCs w:val="19"/>
+          <w:shd w:val="clear" w:color="auto" w:fill="FCFCFA"/>
+        </w:rPr>
+      </w:pPr>
+    </w:p>
+    <w:p>
+      <w:pPr>
+        <w:rPr>
+          <w:rFonts w:ascii="Arial" w:hAnsi="Arial" w:cs="Arial"/>
+          <w:color w:val="4E443C"/>
+          <w:sz w:val="19"/>
+          <w:szCs w:val="19"/>
+          <w:shd w:val="clear" w:color="auto" w:fill="FCFCFA"/>
+        </w:rPr>
+      </w:pPr>
+    </w:p>
+    <w:p>
+      <w:pPr>
+        <w:rPr>
+          <w:rFonts w:ascii="Arial" w:hAnsi="Arial" w:cs="Arial"/>
+          <w:color w:val="4E443C"/>
+          <w:sz w:val="19"/>
+          <w:szCs w:val="19"/>
+          <w:shd w:val="clear" w:color="auto" w:fill="FCFCFA"/>
+        </w:rPr>
+      </w:pPr>
+    </w:p>
+    <w:p>
+      <w:pPr>
+        <w:pStyle w:val="1"/>
+        <w:rPr>
+          <w:shd w:val="clear" w:color="auto" w:fill="FCFCFA"/>
+        </w:rPr>
+      </w:pPr>
+      <w:r>
+        <w:rPr>
+          <w:rFonts w:hint="eastAsia"/>
           <w:shd w:val="clear" w:color="auto" w:fill="FCFCFA"/>
         </w:rPr>
         <w:lastRenderedPageBreak/>
@@ -803,59 +1147,57 @@
       </w:r>
       <w:r>
         <w:rPr>
+          <w:rFonts w:hint="eastAsia"/>
+          <w:shd w:val="clear" w:color="auto" w:fill="FCFCFA"/>
+        </w:rPr>
+        <w:t>使用</w:t>
+      </w:r>
+    </w:p>
+    <w:p>
+      <w:pPr>
+        <w:rPr>
+          <w:rFonts w:ascii="Arial" w:hAnsi="Arial" w:cs="Arial"/>
+          <w:color w:val="4E443C"/>
+          <w:sz w:val="19"/>
+          <w:szCs w:val="19"/>
+          <w:shd w:val="clear" w:color="auto" w:fill="FCFCFA"/>
+        </w:rPr>
+      </w:pPr>
+      <w:r>
+        <w:rPr>
+          <w:rFonts w:ascii="Arial" w:hAnsi="Arial" w:cs="Arial"/>
+          <w:color w:val="4E443C"/>
+          <w:sz w:val="19"/>
+          <w:szCs w:val="19"/>
+          <w:shd w:val="clear" w:color="auto" w:fill="FCFCFA"/>
+        </w:rPr>
+        <w:t>远程跟踪</w:t>
+      </w:r>
+      <w:r>
+        <w:rPr>
           <w:rFonts w:ascii="Arial" w:hAnsi="Arial" w:cs="Arial" w:hint="eastAsia"/>
           <w:color w:val="4E443C"/>
           <w:sz w:val="19"/>
           <w:szCs w:val="19"/>
           <w:shd w:val="clear" w:color="auto" w:fill="FCFCFA"/>
         </w:rPr>
-        <w:t>使用</w:t>
-      </w:r>
-    </w:p>
-    <w:p>
-      <w:pPr>
+        <w:t>分支</w:t>
+      </w:r>
+    </w:p>
+    <w:p>
+      <w:pPr>
+        <w:rPr>
+          <w:rFonts w:ascii="Arial" w:hAnsi="Arial" w:cs="Arial"/>
+          <w:color w:val="4E443C"/>
+          <w:sz w:val="19"/>
+          <w:szCs w:val="19"/>
+          <w:shd w:val="clear" w:color="auto" w:fill="FCFCFA"/>
+        </w:rPr>
+      </w:pPr>
+      <w:r>
         <w:rPr>
           <w:rFonts w:ascii="Arial" w:hAnsi="Arial" w:cs="Arial" w:hint="eastAsia"/>
-          <w:color w:val="4E443C"/>
-          <w:sz w:val="19"/>
-          <w:szCs w:val="19"/>
-          <w:shd w:val="clear" w:color="auto" w:fill="FCFCFA"/>
-        </w:rPr>
-      </w:pPr>
-      <w:r>
-        <w:rPr>
-          <w:rFonts w:ascii="Arial" w:hAnsi="Arial" w:cs="Arial"/>
-          <w:color w:val="4E443C"/>
-          <w:sz w:val="19"/>
-          <w:szCs w:val="19"/>
-          <w:shd w:val="clear" w:color="auto" w:fill="FCFCFA"/>
-        </w:rPr>
-        <w:t>远程跟踪</w:t>
-      </w:r>
-      <w:r>
-        <w:rPr>
-          <w:rFonts w:ascii="Arial" w:hAnsi="Arial" w:cs="Arial" w:hint="eastAsia"/>
-          <w:color w:val="4E443C"/>
-          <w:sz w:val="19"/>
-          <w:szCs w:val="19"/>
-          <w:shd w:val="clear" w:color="auto" w:fill="FCFCFA"/>
-        </w:rPr>
-        <w:t>分支</w:t>
-      </w:r>
-    </w:p>
-    <w:p>
-      <w:pPr>
-        <w:rPr>
-          <w:rFonts w:ascii="Arial" w:hAnsi="Arial" w:cs="Arial" w:hint="eastAsia"/>
-          <w:color w:val="4E443C"/>
-          <w:sz w:val="19"/>
-          <w:szCs w:val="19"/>
-          <w:shd w:val="clear" w:color="auto" w:fill="FCFCFA"/>
-        </w:rPr>
-      </w:pPr>
-      <w:r>
-        <w:rPr>
-          <w:rFonts w:ascii="Arial" w:hAnsi="Arial" w:cs="Arial" w:hint="eastAsia"/>
+          <w:noProof/>
           <w:color w:val="4E443C"/>
           <w:sz w:val="19"/>
           <w:szCs w:val="19"/>
@@ -879,7 +1221,7 @@
                     </pic:cNvPicPr>
                   </pic:nvPicPr>
                   <pic:blipFill>
-                    <a:blip r:embed="rId7"/>
+                    <a:blip r:embed="rId9"/>
                     <a:srcRect/>
                     <a:stretch>
                       <a:fillRect/>
@@ -911,7 +1253,7 @@
     <w:p>
       <w:pPr>
         <w:rPr>
-          <w:rFonts w:ascii="Arial" w:hAnsi="Arial" w:cs="Arial" w:hint="eastAsia"/>
+          <w:rFonts w:ascii="Arial" w:hAnsi="Arial" w:cs="Arial"/>
           <w:color w:val="4E443C"/>
           <w:sz w:val="19"/>
           <w:szCs w:val="19"/>
@@ -1181,6 +1523,51 @@
       <w:jc w:val="both"/>
     </w:pPr>
   </w:style>
+  <w:style w:type="paragraph" w:styleId="1">
+    <w:name w:val="heading 1"/>
+    <w:basedOn w:val="a"/>
+    <w:next w:val="a"/>
+    <w:link w:val="1Char"/>
+    <w:uiPriority w:val="9"/>
+    <w:qFormat/>
+    <w:rsid w:val="006E244B"/>
+    <w:pPr>
+      <w:keepNext/>
+      <w:keepLines/>
+      <w:spacing w:before="340" w:after="330" w:line="578" w:lineRule="auto"/>
+      <w:outlineLvl w:val="0"/>
+    </w:pPr>
+    <w:rPr>
+      <w:b/>
+      <w:bCs/>
+      <w:kern w:val="44"/>
+      <w:sz w:val="44"/>
+      <w:szCs w:val="44"/>
+    </w:rPr>
+  </w:style>
+  <w:style w:type="paragraph" w:styleId="2">
+    <w:name w:val="heading 2"/>
+    <w:basedOn w:val="a"/>
+    <w:next w:val="a"/>
+    <w:link w:val="2Char"/>
+    <w:uiPriority w:val="9"/>
+    <w:unhideWhenUsed/>
+    <w:qFormat/>
+    <w:rsid w:val="006E244B"/>
+    <w:pPr>
+      <w:keepNext/>
+      <w:keepLines/>
+      <w:spacing w:before="260" w:after="260" w:line="416" w:lineRule="auto"/>
+      <w:outlineLvl w:val="1"/>
+    </w:pPr>
+    <w:rPr>
+      <w:rFonts w:asciiTheme="majorHAnsi" w:eastAsiaTheme="majorEastAsia" w:hAnsiTheme="majorHAnsi" w:cstheme="majorBidi"/>
+      <w:b/>
+      <w:bCs/>
+      <w:sz w:val="32"/>
+      <w:szCs w:val="32"/>
+    </w:rPr>
+  </w:style>
   <w:style w:type="character" w:default="1" w:styleId="a0">
     <w:name w:val="Default Paragraph Font"/>
     <w:uiPriority w:val="1"/>
@@ -1301,6 +1688,73 @@
     <w:rPr>
       <w:sz w:val="18"/>
       <w:szCs w:val="18"/>
+    </w:rPr>
+  </w:style>
+  <w:style w:type="paragraph" w:styleId="a6">
+    <w:name w:val="Document Map"/>
+    <w:basedOn w:val="a"/>
+    <w:link w:val="Char2"/>
+    <w:uiPriority w:val="99"/>
+    <w:semiHidden/>
+    <w:unhideWhenUsed/>
+    <w:rsid w:val="00267A7F"/>
+    <w:rPr>
+      <w:rFonts w:ascii="宋体" w:eastAsia="宋体"/>
+      <w:sz w:val="18"/>
+      <w:szCs w:val="18"/>
+    </w:rPr>
+  </w:style>
+  <w:style w:type="character" w:customStyle="1" w:styleId="Char2">
+    <w:name w:val="文档结构图 Char"/>
+    <w:basedOn w:val="a0"/>
+    <w:link w:val="a6"/>
+    <w:uiPriority w:val="99"/>
+    <w:semiHidden/>
+    <w:rsid w:val="00267A7F"/>
+    <w:rPr>
+      <w:rFonts w:ascii="宋体" w:eastAsia="宋体"/>
+      <w:sz w:val="18"/>
+      <w:szCs w:val="18"/>
+    </w:rPr>
+  </w:style>
+  <w:style w:type="character" w:customStyle="1" w:styleId="1Char">
+    <w:name w:val="标题 1 Char"/>
+    <w:basedOn w:val="a0"/>
+    <w:link w:val="1"/>
+    <w:uiPriority w:val="9"/>
+    <w:rsid w:val="006E244B"/>
+    <w:rPr>
+      <w:b/>
+      <w:bCs/>
+      <w:kern w:val="44"/>
+      <w:sz w:val="44"/>
+      <w:szCs w:val="44"/>
+    </w:rPr>
+  </w:style>
+  <w:style w:type="character" w:customStyle="1" w:styleId="2Char">
+    <w:name w:val="标题 2 Char"/>
+    <w:basedOn w:val="a0"/>
+    <w:link w:val="2"/>
+    <w:uiPriority w:val="9"/>
+    <w:rsid w:val="006E244B"/>
+    <w:rPr>
+      <w:rFonts w:asciiTheme="majorHAnsi" w:eastAsiaTheme="majorEastAsia" w:hAnsiTheme="majorHAnsi" w:cstheme="majorBidi"/>
+      <w:b/>
+      <w:bCs/>
+      <w:sz w:val="32"/>
+      <w:szCs w:val="32"/>
+    </w:rPr>
+  </w:style>
+  <w:style w:type="character" w:styleId="a7">
+    <w:name w:val="Subtle Emphasis"/>
+    <w:basedOn w:val="a0"/>
+    <w:uiPriority w:val="19"/>
+    <w:qFormat/>
+    <w:rsid w:val="006E244B"/>
+    <w:rPr>
+      <w:i/>
+      <w:iCs/>
+      <w:color w:val="808080" w:themeColor="text1" w:themeTint="7F"/>
     </w:rPr>
   </w:style>
 </w:styles>

</xml_diff>

<commit_message>
change by local master setp2
</commit_message>
<xml_diff>
--- a/gitnote.docx
+++ b/gitnote.docx
@@ -120,23 +120,35 @@
     <w:p>
       <w:pPr>
         <w:rPr>
+          <w:rFonts w:ascii="Arial" w:hAnsi="Arial" w:cs="Arial" w:hint="eastAsia"/>
+          <w:color w:val="4E443C"/>
+          <w:sz w:val="19"/>
+          <w:szCs w:val="19"/>
+          <w:shd w:val="clear" w:color="auto" w:fill="FCFCFA"/>
+        </w:rPr>
+      </w:pPr>
+      <w:r>
+        <w:t>git remote show origin</w:t>
+      </w:r>
+      <w:r>
+        <w:rPr>
+          <w:rFonts w:hint="eastAsia"/>
+        </w:rPr>
+        <w:t xml:space="preserve"> </w:t>
+      </w:r>
+      <w:r>
+        <w:rPr>
           <w:rFonts w:ascii="Arial" w:hAnsi="Arial" w:cs="Arial"/>
           <w:color w:val="4E443C"/>
           <w:sz w:val="19"/>
           <w:szCs w:val="19"/>
           <w:shd w:val="clear" w:color="auto" w:fill="FCFCFA"/>
         </w:rPr>
-      </w:pPr>
-      <w:r>
-        <w:t>git remote show origin</w:t>
-      </w:r>
-      <w:r>
-        <w:rPr>
-          <w:rFonts w:hint="eastAsia"/>
-        </w:rPr>
-        <w:t xml:space="preserve"> </w:t>
-      </w:r>
-      <w:r>
+        <w:t>查看某一个远程仓库的更多信息</w:t>
+      </w:r>
+    </w:p>
+    <w:p>
+      <w:pPr>
         <w:rPr>
           <w:rFonts w:ascii="Arial" w:hAnsi="Arial" w:cs="Arial"/>
           <w:color w:val="4E443C"/>
@@ -144,7 +156,26 @@
           <w:szCs w:val="19"/>
           <w:shd w:val="clear" w:color="auto" w:fill="FCFCFA"/>
         </w:rPr>
-        <w:t>查看某一个远程仓库的更多信息</w:t>
+      </w:pPr>
+      <w:r>
+        <w:rPr>
+          <w:rFonts w:ascii="Arial" w:hAnsi="Arial" w:cs="Arial" w:hint="eastAsia"/>
+          <w:color w:val="4E443C"/>
+          <w:sz w:val="19"/>
+          <w:szCs w:val="19"/>
+          <w:shd w:val="clear" w:color="auto" w:fill="FCFCFA"/>
+        </w:rPr>
+        <w:t xml:space="preserve">git remote add </w:t>
+      </w:r>
+      <w:r>
+        <w:rPr>
+          <w:rFonts w:ascii="Arial" w:hAnsi="Arial" w:cs="Arial" w:hint="eastAsia"/>
+          <w:color w:val="4E443C"/>
+          <w:sz w:val="19"/>
+          <w:szCs w:val="19"/>
+          <w:shd w:val="clear" w:color="auto" w:fill="FCFCFA"/>
+        </w:rPr>
+        <w:t>命令添加一个新的远程仓库引用到当前的项目</w:t>
       </w:r>
     </w:p>
     <w:p>
@@ -383,6 +414,11 @@
       </w:r>
     </w:p>
     <w:p>
+      <w:pPr>
+        <w:rPr>
+          <w:rFonts w:hint="eastAsia"/>
+        </w:rPr>
+      </w:pPr>
       <w:r>
         <w:rPr>
           <w:rFonts w:hint="eastAsia"/>
@@ -409,6 +445,65 @@
           <w:rFonts w:hint="eastAsia"/>
         </w:rPr>
         <w:t>建立一个本地工作分支。</w:t>
+      </w:r>
+      <w:r>
+        <w:rPr>
+          <w:rFonts w:hint="eastAsia"/>
+        </w:rPr>
+        <w:t>如下图：</w:t>
+      </w:r>
+    </w:p>
+    <w:p>
+      <w:r>
+        <w:rPr>
+          <w:noProof/>
+        </w:rPr>
+        <w:lastRenderedPageBreak/>
+        <w:drawing>
+          <wp:inline distT="0" distB="0" distL="0" distR="0">
+            <wp:extent cx="5274310" cy="2348375"/>
+            <wp:effectExtent l="19050" t="0" r="2540" b="0"/>
+            <wp:docPr id="16" name="图片 16"/>
+            <wp:cNvGraphicFramePr>
+              <a:graphicFrameLocks xmlns:a="http://schemas.openxmlformats.org/drawingml/2006/main" noChangeAspect="1"/>
+            </wp:cNvGraphicFramePr>
+            <a:graphic xmlns:a="http://schemas.openxmlformats.org/drawingml/2006/main">
+              <a:graphicData uri="http://schemas.openxmlformats.org/drawingml/2006/picture">
+                <pic:pic xmlns:pic="http://schemas.openxmlformats.org/drawingml/2006/picture">
+                  <pic:nvPicPr>
+                    <pic:cNvPr id="0" name="Picture 16"/>
+                    <pic:cNvPicPr>
+                      <a:picLocks noChangeAspect="1" noChangeArrowheads="1"/>
+                    </pic:cNvPicPr>
+                  </pic:nvPicPr>
+                  <pic:blipFill>
+                    <a:blip r:embed="rId7"/>
+                    <a:srcRect/>
+                    <a:stretch>
+                      <a:fillRect/>
+                    </a:stretch>
+                  </pic:blipFill>
+                  <pic:spPr bwMode="auto">
+                    <a:xfrm>
+                      <a:off x="0" y="0"/>
+                      <a:ext cx="5274310" cy="2348375"/>
+                    </a:xfrm>
+                    <a:prstGeom prst="rect">
+                      <a:avLst/>
+                    </a:prstGeom>
+                    <a:noFill/>
+                    <a:ln w="9525">
+                      <a:noFill/>
+                      <a:miter lim="800000"/>
+                      <a:headEnd/>
+                      <a:tailEnd/>
+                    </a:ln>
+                  </pic:spPr>
+                </pic:pic>
+              </a:graphicData>
+            </a:graphic>
+          </wp:inline>
+        </w:drawing>
       </w:r>
     </w:p>
     <w:p/>
@@ -421,7 +516,6 @@
         <w:rPr>
           <w:rFonts w:hint="eastAsia"/>
         </w:rPr>
-        <w:lastRenderedPageBreak/>
         <w:t>push</w:t>
       </w:r>
     </w:p>
@@ -472,20 +566,48 @@
           <w:rFonts w:hint="eastAsia"/>
           <w:b/>
         </w:rPr>
-        <w:t>会自动推送到</w:t>
+        <w:t>把本地</w:t>
       </w:r>
       <w:r>
         <w:rPr>
           <w:rFonts w:hint="eastAsia"/>
           <w:b/>
         </w:rPr>
-        <w:t>本地分支相对应的远程</w:t>
+        <w:t>head</w:t>
       </w:r>
       <w:r>
         <w:rPr>
           <w:rFonts w:hint="eastAsia"/>
           <w:b/>
         </w:rPr>
+        <w:t>所在的分支</w:t>
+      </w:r>
+      <w:r>
+        <w:rPr>
+          <w:rFonts w:hint="eastAsia"/>
+          <w:b/>
+        </w:rPr>
+        <w:t>推送</w:t>
+      </w:r>
+      <w:r>
+        <w:rPr>
+          <w:rFonts w:hint="eastAsia"/>
+          <w:b/>
+        </w:rPr>
+        <w:t>远程</w:t>
+      </w:r>
+      <w:r>
+        <w:rPr>
+          <w:rFonts w:hint="eastAsia"/>
+          <w:b/>
+        </w:rPr>
+        <w:t>相应</w:t>
+      </w:r>
+      <w:r>
+        <w:rPr>
+          <w:rFonts w:hint="eastAsia"/>
+          <w:b/>
+        </w:rPr>
         <w:t>分支</w:t>
       </w:r>
       <w:r>
@@ -509,6 +631,13 @@
           <w:rFonts w:hint="eastAsia"/>
         </w:rPr>
         <w:t>注：</w:t>
+      </w:r>
+      <w:r>
+        <w:rPr>
+          <w:rStyle w:val="a7"/>
+          <w:rFonts w:hint="eastAsia"/>
+        </w:rPr>
+        <w:t>1</w:t>
       </w:r>
       <w:r>
         <w:rPr>
@@ -616,7 +745,7 @@
                     </pic:cNvPicPr>
                   </pic:nvPicPr>
                   <pic:blipFill>
-                    <a:blip r:embed="rId7"/>
+                    <a:blip r:embed="rId8"/>
                     <a:srcRect/>
                     <a:stretch>
                       <a:fillRect/>
@@ -645,6 +774,49 @@
         </w:drawing>
       </w:r>
     </w:p>
+    <w:p>
+      <w:pPr>
+        <w:rPr>
+          <w:rStyle w:val="a7"/>
+          <w:rFonts w:hint="eastAsia"/>
+        </w:rPr>
+      </w:pPr>
+      <w:r>
+        <w:rPr>
+          <w:rStyle w:val="a7"/>
+          <w:rFonts w:hint="eastAsia"/>
+        </w:rPr>
+        <w:t xml:space="preserve">2 </w:t>
+      </w:r>
+      <w:r>
+        <w:rPr>
+          <w:rStyle w:val="a7"/>
+          <w:rFonts w:hint="eastAsia"/>
+        </w:rPr>
+        <w:t>如果有两个以上</w:t>
+      </w:r>
+      <w:r>
+        <w:rPr>
+          <w:rStyle w:val="a7"/>
+          <w:rFonts w:hint="eastAsia"/>
+        </w:rPr>
+        <w:t>remote</w:t>
+      </w:r>
+      <w:r>
+        <w:rPr>
+          <w:rStyle w:val="a7"/>
+          <w:rFonts w:hint="eastAsia"/>
+        </w:rPr>
+        <w:t>会怎样？</w:t>
+      </w:r>
+    </w:p>
+    <w:p>
+      <w:pPr>
+        <w:rPr>
+          <w:rFonts w:hint="eastAsia"/>
+        </w:rPr>
+      </w:pPr>
+    </w:p>
     <w:p/>
     <w:p>
       <w:pPr>
@@ -854,7 +1026,7 @@
                     </pic:cNvPicPr>
                   </pic:nvPicPr>
                   <pic:blipFill>
-                    <a:blip r:embed="rId8"/>
+                    <a:blip r:embed="rId9"/>
                     <a:srcRect/>
                     <a:stretch>
                       <a:fillRect/>
@@ -887,6 +1059,7 @@
       <w:pPr>
         <w:rPr>
           <w:rStyle w:val="a7"/>
+          <w:rFonts w:hint="eastAsia"/>
         </w:rPr>
       </w:pPr>
       <w:r>
@@ -929,10 +1102,90 @@
           <w:rStyle w:val="a7"/>
           <w:rFonts w:hint="eastAsia"/>
         </w:rPr>
-        <w:t>在远程必须真实存在，如果不存在会推送失败</w:t>
-      </w:r>
-    </w:p>
-    <w:p/>
+        <w:t>在远程</w:t>
+      </w:r>
+      <w:r>
+        <w:rPr>
+          <w:rStyle w:val="a7"/>
+          <w:rFonts w:hint="eastAsia"/>
+        </w:rPr>
+        <w:t>otherbranchname</w:t>
+      </w:r>
+      <w:r>
+        <w:rPr>
+          <w:rStyle w:val="a7"/>
+          <w:rFonts w:hint="eastAsia"/>
+        </w:rPr>
+        <w:t>如果不存在，会新建一个分支</w:t>
+      </w:r>
+      <w:r>
+        <w:rPr>
+          <w:rStyle w:val="a7"/>
+          <w:rFonts w:hint="eastAsia"/>
+        </w:rPr>
+        <w:t>，并在本地新建对应的跟踪分支</w:t>
+      </w:r>
+      <w:r>
+        <w:rPr>
+          <w:rStyle w:val="a7"/>
+          <w:rFonts w:hint="eastAsia"/>
+        </w:rPr>
+        <w:t>。如下图：</w:t>
+      </w:r>
+    </w:p>
+    <w:p>
+      <w:r>
+        <w:rPr>
+          <w:noProof/>
+        </w:rPr>
+        <w:lastRenderedPageBreak/>
+        <w:drawing>
+          <wp:inline distT="0" distB="0" distL="0" distR="0">
+            <wp:extent cx="5274310" cy="1539460"/>
+            <wp:effectExtent l="19050" t="0" r="2540" b="0"/>
+            <wp:docPr id="13" name="图片 13"/>
+            <wp:cNvGraphicFramePr>
+              <a:graphicFrameLocks xmlns:a="http://schemas.openxmlformats.org/drawingml/2006/main" noChangeAspect="1"/>
+            </wp:cNvGraphicFramePr>
+            <a:graphic xmlns:a="http://schemas.openxmlformats.org/drawingml/2006/main">
+              <a:graphicData uri="http://schemas.openxmlformats.org/drawingml/2006/picture">
+                <pic:pic xmlns:pic="http://schemas.openxmlformats.org/drawingml/2006/picture">
+                  <pic:nvPicPr>
+                    <pic:cNvPr id="0" name="Picture 13"/>
+                    <pic:cNvPicPr>
+                      <a:picLocks noChangeAspect="1" noChangeArrowheads="1"/>
+                    </pic:cNvPicPr>
+                  </pic:nvPicPr>
+                  <pic:blipFill>
+                    <a:blip r:embed="rId10"/>
+                    <a:srcRect/>
+                    <a:stretch>
+                      <a:fillRect/>
+                    </a:stretch>
+                  </pic:blipFill>
+                  <pic:spPr bwMode="auto">
+                    <a:xfrm>
+                      <a:off x="0" y="0"/>
+                      <a:ext cx="5274310" cy="1539460"/>
+                    </a:xfrm>
+                    <a:prstGeom prst="rect">
+                      <a:avLst/>
+                    </a:prstGeom>
+                    <a:noFill/>
+                    <a:ln w="9525">
+                      <a:noFill/>
+                      <a:miter lim="800000"/>
+                      <a:headEnd/>
+                      <a:tailEnd/>
+                    </a:ln>
+                  </pic:spPr>
+                </pic:pic>
+              </a:graphicData>
+            </a:graphic>
+          </wp:inline>
+        </w:drawing>
+      </w:r>
+    </w:p>
     <w:p>
       <w:pPr>
         <w:pStyle w:val="2"/>
@@ -1142,7 +1395,6 @@
           <w:rFonts w:hint="eastAsia"/>
           <w:shd w:val="clear" w:color="auto" w:fill="FCFCFA"/>
         </w:rPr>
-        <w:lastRenderedPageBreak/>
         <w:t>2.</w:t>
       </w:r>
       <w:r>
@@ -1221,7 +1473,7 @@
                     </pic:cNvPicPr>
                   </pic:nvPicPr>
                   <pic:blipFill>
-                    <a:blip r:embed="rId9"/>
+                    <a:blip r:embed="rId11"/>
                     <a:srcRect/>
                     <a:stretch>
                       <a:fillRect/>

</xml_diff>

<commit_message>
change by local master setp3
</commit_message>
<xml_diff>
--- a/gitnote.docx
+++ b/gitnote.docx
@@ -813,6 +813,67 @@
     <w:p>
       <w:pPr>
         <w:rPr>
+          <w:rStyle w:val="a7"/>
+          <w:rFonts w:hint="eastAsia"/>
+        </w:rPr>
+      </w:pPr>
+      <w:r>
+        <w:rPr>
+          <w:rFonts w:hint="eastAsia"/>
+          <w:noProof/>
+          <w:color w:val="808080" w:themeColor="text1" w:themeTint="7F"/>
+        </w:rPr>
+        <w:lastRenderedPageBreak/>
+        <w:drawing>
+          <wp:inline distT="0" distB="0" distL="0" distR="0">
+            <wp:extent cx="5274310" cy="4214698"/>
+            <wp:effectExtent l="19050" t="0" r="2540" b="0"/>
+            <wp:docPr id="19" name="图片 19"/>
+            <wp:cNvGraphicFramePr>
+              <a:graphicFrameLocks xmlns:a="http://schemas.openxmlformats.org/drawingml/2006/main" noChangeAspect="1"/>
+            </wp:cNvGraphicFramePr>
+            <a:graphic xmlns:a="http://schemas.openxmlformats.org/drawingml/2006/main">
+              <a:graphicData uri="http://schemas.openxmlformats.org/drawingml/2006/picture">
+                <pic:pic xmlns:pic="http://schemas.openxmlformats.org/drawingml/2006/picture">
+                  <pic:nvPicPr>
+                    <pic:cNvPr id="0" name="Picture 19"/>
+                    <pic:cNvPicPr>
+                      <a:picLocks noChangeAspect="1" noChangeArrowheads="1"/>
+                    </pic:cNvPicPr>
+                  </pic:nvPicPr>
+                  <pic:blipFill>
+                    <a:blip r:embed="rId9"/>
+                    <a:srcRect/>
+                    <a:stretch>
+                      <a:fillRect/>
+                    </a:stretch>
+                  </pic:blipFill>
+                  <pic:spPr bwMode="auto">
+                    <a:xfrm>
+                      <a:off x="0" y="0"/>
+                      <a:ext cx="5274310" cy="4214698"/>
+                    </a:xfrm>
+                    <a:prstGeom prst="rect">
+                      <a:avLst/>
+                    </a:prstGeom>
+                    <a:noFill/>
+                    <a:ln w="9525">
+                      <a:noFill/>
+                      <a:miter lim="800000"/>
+                      <a:headEnd/>
+                      <a:tailEnd/>
+                    </a:ln>
+                  </pic:spPr>
+                </pic:pic>
+              </a:graphicData>
+            </a:graphic>
+          </wp:inline>
+        </w:drawing>
+      </w:r>
+    </w:p>
+    <w:p>
+      <w:pPr>
+        <w:rPr>
           <w:rFonts w:hint="eastAsia"/>
         </w:rPr>
       </w:pPr>
@@ -1026,7 +1087,7 @@
                     </pic:cNvPicPr>
                   </pic:nvPicPr>
                   <pic:blipFill>
-                    <a:blip r:embed="rId9"/>
+                    <a:blip r:embed="rId10"/>
                     <a:srcRect/>
                     <a:stretch>
                       <a:fillRect/>
@@ -1157,7 +1218,7 @@
                     </pic:cNvPicPr>
                   </pic:nvPicPr>
                   <pic:blipFill>
-                    <a:blip r:embed="rId10"/>
+                    <a:blip r:embed="rId11"/>
                     <a:srcRect/>
                     <a:stretch>
                       <a:fillRect/>
@@ -1473,7 +1534,7 @@
                     </pic:cNvPicPr>
                   </pic:nvPicPr>
                   <pic:blipFill>
-                    <a:blip r:embed="rId11"/>
+                    <a:blip r:embed="rId12"/>
                     <a:srcRect/>
                     <a:stretch>
                       <a:fillRect/>

</xml_diff>

<commit_message>
change by local master setp4
</commit_message>
<xml_diff>
--- a/gitnote.docx
+++ b/gitnote.docx
@@ -150,6 +150,37 @@
     <w:p>
       <w:pPr>
         <w:rPr>
+          <w:rFonts w:ascii="Arial" w:hAnsi="Arial" w:cs="Arial" w:hint="eastAsia"/>
+          <w:color w:val="4E443C"/>
+          <w:sz w:val="19"/>
+          <w:szCs w:val="19"/>
+          <w:shd w:val="clear" w:color="auto" w:fill="FCFCFA"/>
+        </w:rPr>
+      </w:pPr>
+      <w:r>
+        <w:rPr>
+          <w:rFonts w:ascii="Arial" w:hAnsi="Arial" w:cs="Arial" w:hint="eastAsia"/>
+          <w:color w:val="4E443C"/>
+          <w:sz w:val="19"/>
+          <w:szCs w:val="19"/>
+          <w:shd w:val="clear" w:color="auto" w:fill="FCFCFA"/>
+        </w:rPr>
+        <w:t xml:space="preserve">git remote add </w:t>
+      </w:r>
+      <w:r>
+        <w:rPr>
+          <w:rFonts w:ascii="Arial" w:hAnsi="Arial" w:cs="Arial" w:hint="eastAsia"/>
+          <w:color w:val="4E443C"/>
+          <w:sz w:val="19"/>
+          <w:szCs w:val="19"/>
+          <w:shd w:val="clear" w:color="auto" w:fill="FCFCFA"/>
+        </w:rPr>
+        <w:t>命令添加一个新的远程仓库引用到当前的项目</w:t>
+      </w:r>
+    </w:p>
+    <w:p>
+      <w:pPr>
+        <w:rPr>
           <w:rFonts w:ascii="Arial" w:hAnsi="Arial" w:cs="Arial"/>
           <w:color w:val="4E443C"/>
           <w:sz w:val="19"/>
@@ -165,7 +196,7 @@
           <w:szCs w:val="19"/>
           <w:shd w:val="clear" w:color="auto" w:fill="FCFCFA"/>
         </w:rPr>
-        <w:t xml:space="preserve">git remote add </w:t>
+        <w:t xml:space="preserve">git remote remove &lt;name&gt; </w:t>
       </w:r>
       <w:r>
         <w:rPr>
@@ -175,7 +206,7 @@
           <w:szCs w:val="19"/>
           <w:shd w:val="clear" w:color="auto" w:fill="FCFCFA"/>
         </w:rPr>
-        <w:t>命令添加一个新的远程仓库引用到当前的项目</w:t>
+        <w:t>删除一个远程仓库引用</w:t>
       </w:r>
     </w:p>
     <w:p>
@@ -793,6 +824,13 @@
           <w:rStyle w:val="a7"/>
           <w:rFonts w:hint="eastAsia"/>
         </w:rPr>
+        <w:t xml:space="preserve"> q:</w:t>
+      </w:r>
+      <w:r>
+        <w:rPr>
+          <w:rStyle w:val="a7"/>
+          <w:rFonts w:hint="eastAsia"/>
+        </w:rPr>
         <w:t>如果有两个以上</w:t>
       </w:r>
       <w:r>
@@ -808,6 +846,84 @@
           <w:rFonts w:hint="eastAsia"/>
         </w:rPr>
         <w:t>会怎样？</w:t>
+      </w:r>
+    </w:p>
+    <w:p>
+      <w:pPr>
+        <w:rPr>
+          <w:rStyle w:val="a7"/>
+          <w:rFonts w:hint="eastAsia"/>
+        </w:rPr>
+      </w:pPr>
+      <w:r>
+        <w:rPr>
+          <w:rStyle w:val="a7"/>
+          <w:rFonts w:hint="eastAsia"/>
+        </w:rPr>
+        <w:t xml:space="preserve">   a:</w:t>
+      </w:r>
+      <w:r>
+        <w:rPr>
+          <w:rStyle w:val="a7"/>
+          <w:rFonts w:hint="eastAsia"/>
+        </w:rPr>
+        <w:t>自动匹配</w:t>
+      </w:r>
+      <w:r>
+        <w:rPr>
+          <w:rStyle w:val="a7"/>
+          <w:rFonts w:hint="eastAsia"/>
+        </w:rPr>
+        <w:t>origin remote,</w:t>
+      </w:r>
+      <w:r>
+        <w:rPr>
+          <w:rStyle w:val="a7"/>
+          <w:rFonts w:hint="eastAsia"/>
+        </w:rPr>
+        <w:t>如果想上传到除</w:t>
+      </w:r>
+      <w:r>
+        <w:rPr>
+          <w:rStyle w:val="a7"/>
+          <w:rFonts w:hint="eastAsia"/>
+        </w:rPr>
+        <w:t>origin</w:t>
+      </w:r>
+      <w:r>
+        <w:rPr>
+          <w:rStyle w:val="a7"/>
+          <w:rFonts w:hint="eastAsia"/>
+        </w:rPr>
+        <w:t>外的其他</w:t>
+      </w:r>
+      <w:r>
+        <w:rPr>
+          <w:rStyle w:val="a7"/>
+          <w:rFonts w:hint="eastAsia"/>
+        </w:rPr>
+        <w:t>remote</w:t>
+      </w:r>
+      <w:r>
+        <w:rPr>
+          <w:rStyle w:val="a7"/>
+          <w:rFonts w:hint="eastAsia"/>
+        </w:rPr>
+        <w:t>，需要加上</w:t>
+      </w:r>
+      <w:r>
+        <w:rPr>
+          <w:rStyle w:val="a7"/>
+          <w:rFonts w:hint="eastAsia"/>
+        </w:rPr>
+        <w:t>remotename,</w:t>
+      </w:r>
+      <w:r>
+        <w:rPr>
+          <w:rStyle w:val="a7"/>
+          <w:rFonts w:hint="eastAsia"/>
+        </w:rPr>
+        <w:t>如下一条指令所示。</w:t>
       </w:r>
     </w:p>
     <w:p>

</xml_diff>

<commit_message>
change by local apple setp3
</commit_message>
<xml_diff>
--- a/gitnote.docx
+++ b/gitnote.docx
@@ -4,7 +4,10 @@
   <w:body>
     <w:p>
       <w:pPr>
-        <w:outlineLvl w:val="0"/>
+        <w:pStyle w:val="1"/>
+        <w:rPr>
+          <w:rFonts w:hint="eastAsia"/>
+        </w:rPr>
       </w:pPr>
       <w:r>
         <w:rPr>
@@ -20,6 +23,17 @@
       </w:r>
     </w:p>
     <w:p>
+      <w:pPr>
+        <w:pStyle w:val="2"/>
+      </w:pPr>
+      <w:r>
+        <w:rPr>
+          <w:rFonts w:hint="eastAsia"/>
+        </w:rPr>
+        <w:t>commit</w:t>
+      </w:r>
+    </w:p>
+    <w:p>
       <w:r>
         <w:rPr>
           <w:rFonts w:hint="eastAsia"/>
@@ -67,6 +81,9 @@
     </w:p>
     <w:p/>
     <w:p>
+      <w:pPr>
+        <w:pStyle w:val="2"/>
+      </w:pPr>
       <w:r>
         <w:t>gitignore</w:t>
       </w:r>
@@ -90,6 +107,9 @@
     </w:p>
     <w:p/>
     <w:p>
+      <w:pPr>
+        <w:pStyle w:val="2"/>
+      </w:pPr>
       <w:r>
         <w:rPr>
           <w:rFonts w:hint="eastAsia"/>
@@ -100,23 +120,66 @@
     <w:p>
       <w:pPr>
         <w:rPr>
+          <w:rFonts w:ascii="Arial" w:hAnsi="Arial" w:cs="Arial" w:hint="eastAsia"/>
+          <w:color w:val="4E443C"/>
+          <w:sz w:val="19"/>
+          <w:szCs w:val="19"/>
+          <w:shd w:val="clear" w:color="auto" w:fill="FCFCFA"/>
+        </w:rPr>
+      </w:pPr>
+      <w:r>
+        <w:t>git remote show origin</w:t>
+      </w:r>
+      <w:r>
+        <w:rPr>
+          <w:rFonts w:hint="eastAsia"/>
+        </w:rPr>
+        <w:t xml:space="preserve"> </w:t>
+      </w:r>
+      <w:r>
+        <w:rPr>
           <w:rFonts w:ascii="Arial" w:hAnsi="Arial" w:cs="Arial"/>
           <w:color w:val="4E443C"/>
           <w:sz w:val="19"/>
           <w:szCs w:val="19"/>
           <w:shd w:val="clear" w:color="auto" w:fill="FCFCFA"/>
         </w:rPr>
-      </w:pPr>
-      <w:r>
-        <w:t>git remote show origin</w:t>
-      </w:r>
-      <w:r>
-        <w:rPr>
-          <w:rFonts w:hint="eastAsia"/>
-        </w:rPr>
-        <w:t xml:space="preserve"> </w:t>
-      </w:r>
-      <w:r>
+        <w:t>查看某一个远程仓库的更多信息</w:t>
+      </w:r>
+    </w:p>
+    <w:p>
+      <w:pPr>
+        <w:rPr>
+          <w:rFonts w:ascii="Arial" w:hAnsi="Arial" w:cs="Arial" w:hint="eastAsia"/>
+          <w:color w:val="4E443C"/>
+          <w:sz w:val="19"/>
+          <w:szCs w:val="19"/>
+          <w:shd w:val="clear" w:color="auto" w:fill="FCFCFA"/>
+        </w:rPr>
+      </w:pPr>
+      <w:r>
+        <w:rPr>
+          <w:rFonts w:ascii="Arial" w:hAnsi="Arial" w:cs="Arial" w:hint="eastAsia"/>
+          <w:color w:val="4E443C"/>
+          <w:sz w:val="19"/>
+          <w:szCs w:val="19"/>
+          <w:shd w:val="clear" w:color="auto" w:fill="FCFCFA"/>
+        </w:rPr>
+        <w:t xml:space="preserve">git remote add </w:t>
+      </w:r>
+      <w:r>
+        <w:rPr>
+          <w:rFonts w:ascii="Arial" w:hAnsi="Arial" w:cs="Arial" w:hint="eastAsia"/>
+          <w:color w:val="4E443C"/>
+          <w:sz w:val="19"/>
+          <w:szCs w:val="19"/>
+          <w:shd w:val="clear" w:color="auto" w:fill="FCFCFA"/>
+        </w:rPr>
+        <w:t>命令添加一个新的远程仓库引用到当前的项目</w:t>
+      </w:r>
+    </w:p>
+    <w:p>
+      <w:pPr>
         <w:rPr>
           <w:rFonts w:ascii="Arial" w:hAnsi="Arial" w:cs="Arial"/>
           <w:color w:val="4E443C"/>
@@ -124,7 +187,26 @@
           <w:szCs w:val="19"/>
           <w:shd w:val="clear" w:color="auto" w:fill="FCFCFA"/>
         </w:rPr>
-        <w:t>查看某一个远程仓库的更多信息</w:t>
+      </w:pPr>
+      <w:r>
+        <w:rPr>
+          <w:rFonts w:ascii="Arial" w:hAnsi="Arial" w:cs="Arial" w:hint="eastAsia"/>
+          <w:color w:val="4E443C"/>
+          <w:sz w:val="19"/>
+          <w:szCs w:val="19"/>
+          <w:shd w:val="clear" w:color="auto" w:fill="FCFCFA"/>
+        </w:rPr>
+        <w:t xml:space="preserve">git remote remove &lt;name&gt; </w:t>
+      </w:r>
+      <w:r>
+        <w:rPr>
+          <w:rFonts w:ascii="Arial" w:hAnsi="Arial" w:cs="Arial" w:hint="eastAsia"/>
+          <w:color w:val="4E443C"/>
+          <w:sz w:val="19"/>
+          <w:szCs w:val="19"/>
+          <w:shd w:val="clear" w:color="auto" w:fill="FCFCFA"/>
+        </w:rPr>
+        <w:t>删除一个远程仓库引用</w:t>
       </w:r>
     </w:p>
     <w:p>
@@ -140,20 +222,14 @@
     </w:p>
     <w:p>
       <w:pPr>
-        <w:rPr>
-          <w:rFonts w:ascii="Arial" w:hAnsi="Arial" w:cs="Arial"/>
-          <w:color w:val="4E443C"/>
-          <w:sz w:val="19"/>
-          <w:szCs w:val="19"/>
-          <w:shd w:val="clear" w:color="auto" w:fill="FCFCFA"/>
-        </w:rPr>
-      </w:pPr>
-      <w:r>
-        <w:rPr>
-          <w:rFonts w:ascii="Arial" w:hAnsi="Arial" w:cs="Arial" w:hint="eastAsia"/>
-          <w:color w:val="4E443C"/>
-          <w:sz w:val="19"/>
-          <w:szCs w:val="19"/>
+        <w:pStyle w:val="2"/>
+        <w:rPr>
+          <w:shd w:val="clear" w:color="auto" w:fill="FCFCFA"/>
+        </w:rPr>
+      </w:pPr>
+      <w:r>
+        <w:rPr>
+          <w:rFonts w:hint="eastAsia"/>
           <w:shd w:val="clear" w:color="auto" w:fill="FCFCFA"/>
         </w:rPr>
         <w:t>clone</w:t>
@@ -305,6 +381,9 @@
     </w:p>
     <w:p/>
     <w:p>
+      <w:pPr>
+        <w:pStyle w:val="2"/>
+      </w:pPr>
       <w:r>
         <w:rPr>
           <w:rFonts w:hint="eastAsia"/>
@@ -366,6 +445,11 @@
       </w:r>
     </w:p>
     <w:p>
+      <w:pPr>
+        <w:rPr>
+          <w:rFonts w:hint="eastAsia"/>
+        </w:rPr>
+      </w:pPr>
       <w:r>
         <w:rPr>
           <w:rFonts w:hint="eastAsia"/>
@@ -392,11 +476,73 @@
           <w:rFonts w:hint="eastAsia"/>
         </w:rPr>
         <w:t>建立一个本地工作分支。</w:t>
+      </w:r>
+      <w:r>
+        <w:rPr>
+          <w:rFonts w:hint="eastAsia"/>
+        </w:rPr>
+        <w:t>如下图：</w:t>
+      </w:r>
+    </w:p>
+    <w:p>
+      <w:r>
+        <w:rPr>
+          <w:noProof/>
+        </w:rPr>
+        <w:lastRenderedPageBreak/>
+        <w:drawing>
+          <wp:inline distT="0" distB="0" distL="0" distR="0">
+            <wp:extent cx="5274310" cy="2348375"/>
+            <wp:effectExtent l="19050" t="0" r="2540" b="0"/>
+            <wp:docPr id="16" name="图片 16"/>
+            <wp:cNvGraphicFramePr>
+              <a:graphicFrameLocks xmlns:a="http://schemas.openxmlformats.org/drawingml/2006/main" noChangeAspect="1"/>
+            </wp:cNvGraphicFramePr>
+            <a:graphic xmlns:a="http://schemas.openxmlformats.org/drawingml/2006/main">
+              <a:graphicData uri="http://schemas.openxmlformats.org/drawingml/2006/picture">
+                <pic:pic xmlns:pic="http://schemas.openxmlformats.org/drawingml/2006/picture">
+                  <pic:nvPicPr>
+                    <pic:cNvPr id="0" name="Picture 16"/>
+                    <pic:cNvPicPr>
+                      <a:picLocks noChangeAspect="1" noChangeArrowheads="1"/>
+                    </pic:cNvPicPr>
+                  </pic:nvPicPr>
+                  <pic:blipFill>
+                    <a:blip r:embed="rId7"/>
+                    <a:srcRect/>
+                    <a:stretch>
+                      <a:fillRect/>
+                    </a:stretch>
+                  </pic:blipFill>
+                  <pic:spPr bwMode="auto">
+                    <a:xfrm>
+                      <a:off x="0" y="0"/>
+                      <a:ext cx="5274310" cy="2348375"/>
+                    </a:xfrm>
+                    <a:prstGeom prst="rect">
+                      <a:avLst/>
+                    </a:prstGeom>
+                    <a:noFill/>
+                    <a:ln w="9525">
+                      <a:noFill/>
+                      <a:miter lim="800000"/>
+                      <a:headEnd/>
+                      <a:tailEnd/>
+                    </a:ln>
+                  </pic:spPr>
+                </pic:pic>
+              </a:graphicData>
+            </a:graphic>
+          </wp:inline>
+        </w:drawing>
       </w:r>
     </w:p>
     <w:p/>
     <w:p/>
     <w:p>
+      <w:pPr>
+        <w:pStyle w:val="2"/>
+      </w:pPr>
       <w:r>
         <w:rPr>
           <w:rFonts w:hint="eastAsia"/>
@@ -405,91 +551,822 @@
       </w:r>
     </w:p>
     <w:p>
-      <w:r>
-        <w:rPr>
-          <w:rFonts w:hint="eastAsia"/>
-        </w:rPr>
-        <w:t xml:space="preserve">git push </w:t>
-      </w:r>
-      <w:r>
-        <w:rPr>
-          <w:rFonts w:hint="eastAsia"/>
-        </w:rPr>
-        <w:t>会自动推送到</w:t>
-      </w:r>
-      <w:r>
-        <w:rPr>
-          <w:rFonts w:hint="eastAsia"/>
-        </w:rPr>
-        <w:t>本地分支相对应的远程</w:t>
-      </w:r>
-      <w:r>
-        <w:rPr>
-          <w:rFonts w:hint="eastAsia"/>
+      <w:pPr>
+        <w:rPr>
+          <w:rFonts w:hint="eastAsia"/>
+          <w:b/>
+        </w:rPr>
+      </w:pPr>
+      <w:r>
+        <w:rPr>
+          <w:rFonts w:hint="eastAsia"/>
+          <w:b/>
+        </w:rPr>
+        <w:t>git push</w:t>
+      </w:r>
+      <w:r>
+        <w:rPr>
+          <w:rFonts w:hint="eastAsia"/>
+          <w:b/>
+        </w:rPr>
+        <w:t>【</w:t>
+      </w:r>
+      <w:r>
+        <w:rPr>
+          <w:rFonts w:hint="eastAsia"/>
+          <w:b/>
+        </w:rPr>
+        <w:t>branchname</w:t>
+      </w:r>
+      <w:r>
+        <w:rPr>
+          <w:rFonts w:hint="eastAsia"/>
+          <w:b/>
+        </w:rPr>
+        <w:t>】</w:t>
+      </w:r>
+      <w:r>
+        <w:rPr>
+          <w:rFonts w:hint="eastAsia"/>
+          <w:b/>
+        </w:rPr>
+        <w:t xml:space="preserve"> </w:t>
+      </w:r>
+      <w:r>
+        <w:rPr>
+          <w:rFonts w:hint="eastAsia"/>
+          <w:b/>
+        </w:rPr>
+        <w:t>把本地</w:t>
+      </w:r>
+      <w:r>
+        <w:rPr>
+          <w:rFonts w:hint="eastAsia"/>
+          <w:b/>
+        </w:rPr>
+        <w:t>head</w:t>
+      </w:r>
+      <w:r>
+        <w:rPr>
+          <w:rFonts w:hint="eastAsia"/>
+          <w:b/>
+        </w:rPr>
+        <w:t>所在的分支</w:t>
+      </w:r>
+      <w:r>
+        <w:rPr>
+          <w:rFonts w:hint="eastAsia"/>
+          <w:b/>
+        </w:rPr>
+        <w:t>推送</w:t>
+      </w:r>
+      <w:r>
+        <w:rPr>
+          <w:rFonts w:hint="eastAsia"/>
+          <w:b/>
+        </w:rPr>
+        <w:t>远程</w:t>
+      </w:r>
+      <w:r>
+        <w:rPr>
+          <w:rFonts w:hint="eastAsia"/>
+          <w:b/>
+        </w:rPr>
+        <w:t>相应</w:t>
+      </w:r>
+      <w:r>
+        <w:rPr>
+          <w:rFonts w:hint="eastAsia"/>
+          <w:b/>
         </w:rPr>
         <w:t>分支</w:t>
       </w:r>
       <w:r>
         <w:rPr>
           <w:rFonts w:hint="eastAsia"/>
+          <w:b/>
         </w:rPr>
         <w:t>上。</w:t>
       </w:r>
     </w:p>
     <w:p>
-      <w:r>
-        <w:rPr>
-          <w:rFonts w:hint="eastAsia"/>
-        </w:rPr>
-        <w:t>git push branch</w:t>
-      </w:r>
-      <w:r>
-        <w:rPr>
-          <w:rFonts w:hint="eastAsia"/>
-        </w:rPr>
-        <w:t xml:space="preserve">name </w:t>
-      </w:r>
-      <w:r>
-        <w:rPr>
-          <w:rFonts w:hint="eastAsia"/>
-        </w:rPr>
-        <w:t>会推送到指定分支</w:t>
-      </w:r>
-    </w:p>
-    <w:p>
-      <w:r>
-        <w:rPr>
-          <w:rFonts w:hint="eastAsia"/>
+      <w:pPr>
+        <w:rPr>
+          <w:rStyle w:val="a7"/>
+          <w:rFonts w:hint="eastAsia"/>
+        </w:rPr>
+      </w:pPr>
+      <w:r>
+        <w:rPr>
+          <w:rStyle w:val="a7"/>
+          <w:rFonts w:hint="eastAsia"/>
+        </w:rPr>
+        <w:t>注：</w:t>
+      </w:r>
+      <w:r>
+        <w:rPr>
+          <w:rStyle w:val="a7"/>
+          <w:rFonts w:hint="eastAsia"/>
+        </w:rPr>
+        <w:t>1</w:t>
+      </w:r>
+      <w:r>
+        <w:rPr>
+          <w:rStyle w:val="a7"/>
+          <w:rFonts w:hint="eastAsia"/>
+        </w:rPr>
+        <w:t xml:space="preserve"> branchname</w:t>
+      </w:r>
+      <w:r>
+        <w:rPr>
+          <w:rStyle w:val="a7"/>
+          <w:rFonts w:hint="eastAsia"/>
+        </w:rPr>
+        <w:t>可以缺省，如果填写，必须为本地</w:t>
+      </w:r>
+      <w:r>
+        <w:rPr>
+          <w:rStyle w:val="a7"/>
+          <w:rFonts w:hint="eastAsia"/>
+        </w:rPr>
+        <w:t>head</w:t>
+      </w:r>
+      <w:r>
+        <w:rPr>
+          <w:rStyle w:val="a7"/>
+          <w:rFonts w:hint="eastAsia"/>
+        </w:rPr>
+        <w:t>分支名，例如：</w:t>
+      </w:r>
+      <w:r>
+        <w:rPr>
+          <w:rStyle w:val="a7"/>
+          <w:rFonts w:hint="eastAsia"/>
+        </w:rPr>
+        <w:t>当前处于</w:t>
+      </w:r>
+      <w:r>
+        <w:rPr>
+          <w:rStyle w:val="a7"/>
+          <w:rFonts w:hint="eastAsia"/>
+        </w:rPr>
+        <w:t>head</w:t>
+      </w:r>
+      <w:r>
+        <w:rPr>
+          <w:rStyle w:val="a7"/>
+          <w:rFonts w:hint="eastAsia"/>
+        </w:rPr>
+        <w:t>为</w:t>
+      </w:r>
+      <w:r>
+        <w:rPr>
+          <w:rStyle w:val="a7"/>
+          <w:rFonts w:hint="eastAsia"/>
+        </w:rPr>
+        <w:t>apple</w:t>
+      </w:r>
+      <w:r>
+        <w:rPr>
+          <w:rStyle w:val="a7"/>
+          <w:rFonts w:hint="eastAsia"/>
+        </w:rPr>
+        <w:t>分支，执行</w:t>
+      </w:r>
+      <w:r>
+        <w:rPr>
+          <w:rStyle w:val="a7"/>
+          <w:rFonts w:hint="eastAsia"/>
+        </w:rPr>
+        <w:t>git push master</w:t>
+      </w:r>
+      <w:r>
+        <w:rPr>
+          <w:rStyle w:val="a7"/>
+          <w:rFonts w:hint="eastAsia"/>
+        </w:rPr>
+        <w:t>，推送失败，如下图：</w:t>
+      </w:r>
+    </w:p>
+    <w:p>
+      <w:pPr>
+        <w:rPr>
+          <w:rFonts w:hint="eastAsia"/>
+        </w:rPr>
+      </w:pPr>
+      <w:r>
+        <w:rPr>
+          <w:noProof/>
+        </w:rPr>
+        <w:drawing>
+          <wp:inline distT="0" distB="0" distL="0" distR="0">
+            <wp:extent cx="5274310" cy="746707"/>
+            <wp:effectExtent l="19050" t="0" r="2540" b="0"/>
+            <wp:docPr id="1" name="图片 1"/>
+            <wp:cNvGraphicFramePr>
+              <a:graphicFrameLocks xmlns:a="http://schemas.openxmlformats.org/drawingml/2006/main" noChangeAspect="1"/>
+            </wp:cNvGraphicFramePr>
+            <a:graphic xmlns:a="http://schemas.openxmlformats.org/drawingml/2006/main">
+              <a:graphicData uri="http://schemas.openxmlformats.org/drawingml/2006/picture">
+                <pic:pic xmlns:pic="http://schemas.openxmlformats.org/drawingml/2006/picture">
+                  <pic:nvPicPr>
+                    <pic:cNvPr id="0" name="Picture 1"/>
+                    <pic:cNvPicPr>
+                      <a:picLocks noChangeAspect="1" noChangeArrowheads="1"/>
+                    </pic:cNvPicPr>
+                  </pic:nvPicPr>
+                  <pic:blipFill>
+                    <a:blip r:embed="rId8"/>
+                    <a:srcRect/>
+                    <a:stretch>
+                      <a:fillRect/>
+                    </a:stretch>
+                  </pic:blipFill>
+                  <pic:spPr bwMode="auto">
+                    <a:xfrm>
+                      <a:off x="0" y="0"/>
+                      <a:ext cx="5274310" cy="746707"/>
+                    </a:xfrm>
+                    <a:prstGeom prst="rect">
+                      <a:avLst/>
+                    </a:prstGeom>
+                    <a:noFill/>
+                    <a:ln w="9525">
+                      <a:noFill/>
+                      <a:miter lim="800000"/>
+                      <a:headEnd/>
+                      <a:tailEnd/>
+                    </a:ln>
+                  </pic:spPr>
+                </pic:pic>
+              </a:graphicData>
+            </a:graphic>
+          </wp:inline>
+        </w:drawing>
+      </w:r>
+    </w:p>
+    <w:p>
+      <w:pPr>
+        <w:rPr>
+          <w:rStyle w:val="a7"/>
+          <w:rFonts w:hint="eastAsia"/>
+        </w:rPr>
+      </w:pPr>
+      <w:r>
+        <w:rPr>
+          <w:rStyle w:val="a7"/>
+          <w:rFonts w:hint="eastAsia"/>
+        </w:rPr>
+        <w:t xml:space="preserve">2 </w:t>
+      </w:r>
+      <w:r>
+        <w:rPr>
+          <w:rStyle w:val="a7"/>
+          <w:rFonts w:hint="eastAsia"/>
+        </w:rPr>
+        <w:t xml:space="preserve"> q:</w:t>
+      </w:r>
+      <w:r>
+        <w:rPr>
+          <w:rStyle w:val="a7"/>
+          <w:rFonts w:hint="eastAsia"/>
+        </w:rPr>
+        <w:t>如果有两个以上</w:t>
+      </w:r>
+      <w:r>
+        <w:rPr>
+          <w:rStyle w:val="a7"/>
+          <w:rFonts w:hint="eastAsia"/>
+        </w:rPr>
+        <w:t>remote</w:t>
+      </w:r>
+      <w:r>
+        <w:rPr>
+          <w:rStyle w:val="a7"/>
+          <w:rFonts w:hint="eastAsia"/>
+        </w:rPr>
+        <w:t>会怎样？</w:t>
+      </w:r>
+    </w:p>
+    <w:p>
+      <w:pPr>
+        <w:rPr>
+          <w:rStyle w:val="a7"/>
+          <w:rFonts w:hint="eastAsia"/>
+        </w:rPr>
+      </w:pPr>
+      <w:r>
+        <w:rPr>
+          <w:rStyle w:val="a7"/>
+          <w:rFonts w:hint="eastAsia"/>
+        </w:rPr>
+        <w:t xml:space="preserve">   a:</w:t>
+      </w:r>
+      <w:r>
+        <w:rPr>
+          <w:rStyle w:val="a7"/>
+          <w:rFonts w:hint="eastAsia"/>
+        </w:rPr>
+        <w:t>自动匹配</w:t>
+      </w:r>
+      <w:r>
+        <w:rPr>
+          <w:rStyle w:val="a7"/>
+          <w:rFonts w:hint="eastAsia"/>
+        </w:rPr>
+        <w:t>origin remote,</w:t>
+      </w:r>
+      <w:r>
+        <w:rPr>
+          <w:rStyle w:val="a7"/>
+          <w:rFonts w:hint="eastAsia"/>
+        </w:rPr>
+        <w:t>如果想上传到除</w:t>
+      </w:r>
+      <w:r>
+        <w:rPr>
+          <w:rStyle w:val="a7"/>
+          <w:rFonts w:hint="eastAsia"/>
+        </w:rPr>
+        <w:t>origin</w:t>
+      </w:r>
+      <w:r>
+        <w:rPr>
+          <w:rStyle w:val="a7"/>
+          <w:rFonts w:hint="eastAsia"/>
+        </w:rPr>
+        <w:t>外的其他</w:t>
+      </w:r>
+      <w:r>
+        <w:rPr>
+          <w:rStyle w:val="a7"/>
+          <w:rFonts w:hint="eastAsia"/>
+        </w:rPr>
+        <w:t>remote</w:t>
+      </w:r>
+      <w:r>
+        <w:rPr>
+          <w:rStyle w:val="a7"/>
+          <w:rFonts w:hint="eastAsia"/>
+        </w:rPr>
+        <w:t>，需要加上</w:t>
+      </w:r>
+      <w:r>
+        <w:rPr>
+          <w:rStyle w:val="a7"/>
+          <w:rFonts w:hint="eastAsia"/>
+        </w:rPr>
+        <w:t>remotename,</w:t>
+      </w:r>
+      <w:r>
+        <w:rPr>
+          <w:rStyle w:val="a7"/>
+          <w:rFonts w:hint="eastAsia"/>
+        </w:rPr>
+        <w:t>如下一条指令所示。</w:t>
+      </w:r>
+    </w:p>
+    <w:p>
+      <w:pPr>
+        <w:rPr>
+          <w:rStyle w:val="a7"/>
+          <w:rFonts w:hint="eastAsia"/>
+        </w:rPr>
+      </w:pPr>
+      <w:r>
+        <w:rPr>
+          <w:rFonts w:hint="eastAsia"/>
+          <w:noProof/>
+          <w:color w:val="808080" w:themeColor="text1" w:themeTint="7F"/>
+        </w:rPr>
+        <w:lastRenderedPageBreak/>
+        <w:drawing>
+          <wp:inline distT="0" distB="0" distL="0" distR="0">
+            <wp:extent cx="5274310" cy="4214698"/>
+            <wp:effectExtent l="19050" t="0" r="2540" b="0"/>
+            <wp:docPr id="19" name="图片 19"/>
+            <wp:cNvGraphicFramePr>
+              <a:graphicFrameLocks xmlns:a="http://schemas.openxmlformats.org/drawingml/2006/main" noChangeAspect="1"/>
+            </wp:cNvGraphicFramePr>
+            <a:graphic xmlns:a="http://schemas.openxmlformats.org/drawingml/2006/main">
+              <a:graphicData uri="http://schemas.openxmlformats.org/drawingml/2006/picture">
+                <pic:pic xmlns:pic="http://schemas.openxmlformats.org/drawingml/2006/picture">
+                  <pic:nvPicPr>
+                    <pic:cNvPr id="0" name="Picture 19"/>
+                    <pic:cNvPicPr>
+                      <a:picLocks noChangeAspect="1" noChangeArrowheads="1"/>
+                    </pic:cNvPicPr>
+                  </pic:nvPicPr>
+                  <pic:blipFill>
+                    <a:blip r:embed="rId9"/>
+                    <a:srcRect/>
+                    <a:stretch>
+                      <a:fillRect/>
+                    </a:stretch>
+                  </pic:blipFill>
+                  <pic:spPr bwMode="auto">
+                    <a:xfrm>
+                      <a:off x="0" y="0"/>
+                      <a:ext cx="5274310" cy="4214698"/>
+                    </a:xfrm>
+                    <a:prstGeom prst="rect">
+                      <a:avLst/>
+                    </a:prstGeom>
+                    <a:noFill/>
+                    <a:ln w="9525">
+                      <a:noFill/>
+                      <a:miter lim="800000"/>
+                      <a:headEnd/>
+                      <a:tailEnd/>
+                    </a:ln>
+                  </pic:spPr>
+                </pic:pic>
+              </a:graphicData>
+            </a:graphic>
+          </wp:inline>
+        </w:drawing>
+      </w:r>
+    </w:p>
+    <w:p>
+      <w:pPr>
+        <w:rPr>
+          <w:rFonts w:hint="eastAsia"/>
+        </w:rPr>
+      </w:pPr>
+    </w:p>
+    <w:p/>
+    <w:p>
+      <w:pPr>
+        <w:rPr>
+          <w:rFonts w:hint="eastAsia"/>
+          <w:b/>
+        </w:rPr>
+      </w:pPr>
+      <w:r>
+        <w:rPr>
+          <w:rFonts w:hint="eastAsia"/>
+          <w:b/>
         </w:rPr>
         <w:t>git push remotename branchname</w:t>
       </w:r>
       <w:r>
         <w:rPr>
           <w:rFonts w:hint="eastAsia"/>
-        </w:rPr>
-        <w:t xml:space="preserve">:otherbranchname </w:t>
-      </w:r>
-      <w:r>
-        <w:rPr>
-          <w:rFonts w:hint="eastAsia"/>
-        </w:rPr>
-        <w:t>把当前本地分支推送到远程指定分支，（</w:t>
-      </w:r>
-      <w:r>
-        <w:rPr>
+          <w:b/>
+        </w:rPr>
+        <w:t>【</w:t>
+      </w:r>
+      <w:r>
+        <w:rPr>
+          <w:rFonts w:hint="eastAsia"/>
+          <w:b/>
+        </w:rPr>
+        <w:t>:otherbranchname</w:t>
+      </w:r>
+      <w:r>
+        <w:rPr>
+          <w:rFonts w:hint="eastAsia"/>
+          <w:b/>
+        </w:rPr>
+        <w:t>】</w:t>
+      </w:r>
+      <w:r>
+        <w:rPr>
+          <w:rFonts w:hint="eastAsia"/>
+          <w:b/>
+        </w:rPr>
+        <w:t xml:space="preserve"> </w:t>
+      </w:r>
+      <w:r>
+        <w:rPr>
+          <w:rFonts w:hint="eastAsia"/>
+          <w:b/>
+        </w:rPr>
+        <w:t>把本地分支推送到远程分支，</w:t>
+      </w:r>
+    </w:p>
+    <w:p>
+      <w:pPr>
+        <w:rPr>
+          <w:rStyle w:val="a7"/>
+          <w:rFonts w:hint="eastAsia"/>
+        </w:rPr>
+      </w:pPr>
+      <w:r>
+        <w:rPr>
+          <w:rStyle w:val="a7"/>
+          <w:rFonts w:hint="eastAsia"/>
+        </w:rPr>
+        <w:t>注：</w:t>
+      </w:r>
+      <w:r>
+        <w:rPr>
+          <w:rStyle w:val="a7"/>
+          <w:rFonts w:hint="eastAsia"/>
+        </w:rPr>
+        <w:t xml:space="preserve">1 </w:t>
+      </w:r>
+      <w:r>
+        <w:rPr>
+          <w:rStyle w:val="a7"/>
+          <w:rFonts w:hint="eastAsia"/>
+        </w:rPr>
+        <w:t>branchname</w:t>
+      </w:r>
+      <w:r>
+        <w:rPr>
+          <w:rStyle w:val="a7"/>
+          <w:rFonts w:hint="eastAsia"/>
+        </w:rPr>
+        <w:t>不一定是</w:t>
+      </w:r>
+      <w:r>
+        <w:rPr>
+          <w:rStyle w:val="a7"/>
+          <w:rFonts w:hint="eastAsia"/>
+        </w:rPr>
+        <w:t>head</w:t>
+      </w:r>
+      <w:r>
+        <w:rPr>
+          <w:rStyle w:val="a7"/>
+          <w:rFonts w:hint="eastAsia"/>
+        </w:rPr>
+        <w:t>所在的分支，而是</w:t>
+      </w:r>
+      <w:r>
+        <w:rPr>
+          <w:rStyle w:val="a7"/>
+          <w:rFonts w:hint="eastAsia"/>
+        </w:rPr>
+        <w:t>branchname</w:t>
+      </w:r>
+      <w:r>
+        <w:rPr>
+          <w:rStyle w:val="a7"/>
+          <w:rFonts w:hint="eastAsia"/>
+        </w:rPr>
+        <w:t>所代表的分支，例如：在本地</w:t>
+      </w:r>
+      <w:r>
+        <w:rPr>
+          <w:rStyle w:val="a7"/>
+          <w:rFonts w:hint="eastAsia"/>
+        </w:rPr>
+        <w:t>apple</w:t>
+      </w:r>
+      <w:r>
+        <w:rPr>
+          <w:rStyle w:val="a7"/>
+          <w:rFonts w:hint="eastAsia"/>
+        </w:rPr>
+        <w:t>分支上执行</w:t>
+      </w:r>
+      <w:r>
+        <w:rPr>
+          <w:rStyle w:val="a7"/>
+          <w:rFonts w:hint="eastAsia"/>
+        </w:rPr>
+        <w:t>git push origin master,</w:t>
+      </w:r>
+      <w:r>
+        <w:rPr>
+          <w:rStyle w:val="a7"/>
+          <w:rFonts w:hint="eastAsia"/>
+        </w:rPr>
+        <w:t>它的执行结果是把本地的</w:t>
+      </w:r>
+      <w:r>
+        <w:rPr>
+          <w:rStyle w:val="a7"/>
+          <w:rFonts w:hint="eastAsia"/>
+        </w:rPr>
+        <w:t>master</w:t>
+      </w:r>
+      <w:r>
+        <w:rPr>
+          <w:rStyle w:val="a7"/>
+          <w:rFonts w:hint="eastAsia"/>
+        </w:rPr>
+        <w:t>分支，推送到远程的</w:t>
+      </w:r>
+      <w:r>
+        <w:rPr>
+          <w:rStyle w:val="a7"/>
+          <w:rFonts w:hint="eastAsia"/>
+        </w:rPr>
+        <w:t>master</w:t>
+      </w:r>
+      <w:r>
+        <w:rPr>
+          <w:rStyle w:val="a7"/>
+          <w:rFonts w:hint="eastAsia"/>
+        </w:rPr>
+        <w:t>分支</w:t>
+      </w:r>
+      <w:r>
+        <w:rPr>
+          <w:rStyle w:val="a7"/>
+          <w:rFonts w:hint="eastAsia"/>
+        </w:rPr>
+        <w:t>。如下图：</w:t>
+      </w:r>
+    </w:p>
+    <w:p>
+      <w:pPr>
+        <w:rPr>
+          <w:rStyle w:val="a7"/>
+          <w:rFonts w:hint="eastAsia"/>
+        </w:rPr>
+      </w:pPr>
+      <w:r>
+        <w:rPr>
+          <w:rFonts w:hint="eastAsia"/>
+          <w:noProof/>
+          <w:color w:val="808080" w:themeColor="text1" w:themeTint="7F"/>
+        </w:rPr>
+        <w:drawing>
+          <wp:inline distT="0" distB="0" distL="0" distR="0">
+            <wp:extent cx="5274310" cy="1444624"/>
+            <wp:effectExtent l="19050" t="0" r="2540" b="0"/>
+            <wp:docPr id="10" name="图片 10"/>
+            <wp:cNvGraphicFramePr>
+              <a:graphicFrameLocks xmlns:a="http://schemas.openxmlformats.org/drawingml/2006/main" noChangeAspect="1"/>
+            </wp:cNvGraphicFramePr>
+            <a:graphic xmlns:a="http://schemas.openxmlformats.org/drawingml/2006/main">
+              <a:graphicData uri="http://schemas.openxmlformats.org/drawingml/2006/picture">
+                <pic:pic xmlns:pic="http://schemas.openxmlformats.org/drawingml/2006/picture">
+                  <pic:nvPicPr>
+                    <pic:cNvPr id="0" name="Picture 10"/>
+                    <pic:cNvPicPr>
+                      <a:picLocks noChangeAspect="1" noChangeArrowheads="1"/>
+                    </pic:cNvPicPr>
+                  </pic:nvPicPr>
+                  <pic:blipFill>
+                    <a:blip r:embed="rId10"/>
+                    <a:srcRect/>
+                    <a:stretch>
+                      <a:fillRect/>
+                    </a:stretch>
+                  </pic:blipFill>
+                  <pic:spPr bwMode="auto">
+                    <a:xfrm>
+                      <a:off x="0" y="0"/>
+                      <a:ext cx="5274310" cy="1444624"/>
+                    </a:xfrm>
+                    <a:prstGeom prst="rect">
+                      <a:avLst/>
+                    </a:prstGeom>
+                    <a:noFill/>
+                    <a:ln w="9525">
+                      <a:noFill/>
+                      <a:miter lim="800000"/>
+                      <a:headEnd/>
+                      <a:tailEnd/>
+                    </a:ln>
+                  </pic:spPr>
+                </pic:pic>
+              </a:graphicData>
+            </a:graphic>
+          </wp:inline>
+        </w:drawing>
+      </w:r>
+    </w:p>
+    <w:p>
+      <w:pPr>
+        <w:rPr>
+          <w:rStyle w:val="a7"/>
+          <w:rFonts w:hint="eastAsia"/>
+        </w:rPr>
+      </w:pPr>
+      <w:r>
+        <w:rPr>
+          <w:rStyle w:val="a7"/>
+          <w:rFonts w:hint="eastAsia"/>
+        </w:rPr>
+        <w:t xml:space="preserve">    2 </w:t>
+      </w:r>
+      <w:r>
+        <w:rPr>
+          <w:rStyle w:val="a7"/>
           <w:rFonts w:hint="eastAsia"/>
         </w:rPr>
         <w:t>otherbranchname</w:t>
       </w:r>
       <w:r>
         <w:rPr>
-          <w:rFonts w:hint="eastAsia"/>
-        </w:rPr>
-        <w:t>在远程必须真实存在，如果不存在会推送失败）</w:t>
-      </w:r>
-    </w:p>
-    <w:p/>
-    <w:p>
+          <w:rStyle w:val="a7"/>
+          <w:rFonts w:hint="eastAsia"/>
+        </w:rPr>
+        <w:t>如果缺省，则推送到远程的</w:t>
+      </w:r>
+      <w:r>
+        <w:rPr>
+          <w:rStyle w:val="a7"/>
+          <w:rFonts w:hint="eastAsia"/>
+        </w:rPr>
+        <w:t>branchname</w:t>
+      </w:r>
+      <w:r>
+        <w:rPr>
+          <w:rStyle w:val="a7"/>
+          <w:rFonts w:hint="eastAsia"/>
+        </w:rPr>
+        <w:t>分支。另外，</w:t>
+      </w:r>
+      <w:r>
+        <w:rPr>
+          <w:rStyle w:val="a7"/>
+          <w:rFonts w:hint="eastAsia"/>
+        </w:rPr>
+        <w:t>在远程</w:t>
+      </w:r>
+      <w:r>
+        <w:rPr>
+          <w:rStyle w:val="a7"/>
+          <w:rFonts w:hint="eastAsia"/>
+        </w:rPr>
+        <w:t>otherbranchname</w:t>
+      </w:r>
+      <w:r>
+        <w:rPr>
+          <w:rStyle w:val="a7"/>
+          <w:rFonts w:hint="eastAsia"/>
+        </w:rPr>
+        <w:t>如果不存在，会新建一个分支</w:t>
+      </w:r>
+      <w:r>
+        <w:rPr>
+          <w:rStyle w:val="a7"/>
+          <w:rFonts w:hint="eastAsia"/>
+        </w:rPr>
+        <w:t>，并在本地新建对应的跟踪分支</w:t>
+      </w:r>
+      <w:r>
+        <w:rPr>
+          <w:rStyle w:val="a7"/>
+          <w:rFonts w:hint="eastAsia"/>
+        </w:rPr>
+        <w:t>。如下图：</w:t>
+      </w:r>
+    </w:p>
+    <w:p>
+      <w:r>
+        <w:rPr>
+          <w:noProof/>
+        </w:rPr>
+        <w:lastRenderedPageBreak/>
+        <w:drawing>
+          <wp:inline distT="0" distB="0" distL="0" distR="0">
+            <wp:extent cx="5274310" cy="1539460"/>
+            <wp:effectExtent l="19050" t="0" r="2540" b="0"/>
+            <wp:docPr id="13" name="图片 13"/>
+            <wp:cNvGraphicFramePr>
+              <a:graphicFrameLocks xmlns:a="http://schemas.openxmlformats.org/drawingml/2006/main" noChangeAspect="1"/>
+            </wp:cNvGraphicFramePr>
+            <a:graphic xmlns:a="http://schemas.openxmlformats.org/drawingml/2006/main">
+              <a:graphicData uri="http://schemas.openxmlformats.org/drawingml/2006/picture">
+                <pic:pic xmlns:pic="http://schemas.openxmlformats.org/drawingml/2006/picture">
+                  <pic:nvPicPr>
+                    <pic:cNvPr id="0" name="Picture 13"/>
+                    <pic:cNvPicPr>
+                      <a:picLocks noChangeAspect="1" noChangeArrowheads="1"/>
+                    </pic:cNvPicPr>
+                  </pic:nvPicPr>
+                  <pic:blipFill>
+                    <a:blip r:embed="rId11"/>
+                    <a:srcRect/>
+                    <a:stretch>
+                      <a:fillRect/>
+                    </a:stretch>
+                  </pic:blipFill>
+                  <pic:spPr bwMode="auto">
+                    <a:xfrm>
+                      <a:off x="0" y="0"/>
+                      <a:ext cx="5274310" cy="1539460"/>
+                    </a:xfrm>
+                    <a:prstGeom prst="rect">
+                      <a:avLst/>
+                    </a:prstGeom>
+                    <a:noFill/>
+                    <a:ln w="9525">
+                      <a:noFill/>
+                      <a:miter lim="800000"/>
+                      <a:headEnd/>
+                      <a:tailEnd/>
+                    </a:ln>
+                  </pic:spPr>
+                </pic:pic>
+              </a:graphicData>
+            </a:graphic>
+          </wp:inline>
+        </w:drawing>
+      </w:r>
+    </w:p>
+    <w:p>
+      <w:pPr>
+        <w:pStyle w:val="2"/>
+      </w:pPr>
       <w:r>
         <w:rPr>
           <w:rFonts w:hint="eastAsia"/>
@@ -685,31 +1562,21 @@
     </w:p>
     <w:p>
       <w:pPr>
-        <w:rPr>
-          <w:rFonts w:ascii="Arial" w:hAnsi="Arial" w:cs="Arial"/>
-          <w:color w:val="4E443C"/>
-          <w:sz w:val="19"/>
-          <w:szCs w:val="19"/>
-          <w:shd w:val="clear" w:color="auto" w:fill="FCFCFA"/>
-        </w:rPr>
-      </w:pPr>
-      <w:r>
-        <w:rPr>
-          <w:rFonts w:ascii="Arial" w:hAnsi="Arial" w:cs="Arial" w:hint="eastAsia"/>
-          <w:color w:val="4E443C"/>
-          <w:sz w:val="19"/>
-          <w:szCs w:val="19"/>
-          <w:shd w:val="clear" w:color="auto" w:fill="FCFCFA"/>
-        </w:rPr>
-        <w:lastRenderedPageBreak/>
+        <w:pStyle w:val="1"/>
+        <w:rPr>
+          <w:shd w:val="clear" w:color="auto" w:fill="FCFCFA"/>
+        </w:rPr>
+      </w:pPr>
+      <w:r>
+        <w:rPr>
+          <w:rFonts w:hint="eastAsia"/>
+          <w:shd w:val="clear" w:color="auto" w:fill="FCFCFA"/>
+        </w:rPr>
         <w:t>2.</w:t>
       </w:r>
       <w:r>
         <w:rPr>
-          <w:rFonts w:ascii="Arial" w:hAnsi="Arial" w:cs="Arial" w:hint="eastAsia"/>
-          <w:color w:val="4E443C"/>
-          <w:sz w:val="19"/>
-          <w:szCs w:val="19"/>
+          <w:rFonts w:hint="eastAsia"/>
           <w:shd w:val="clear" w:color="auto" w:fill="FCFCFA"/>
         </w:rPr>
         <w:t>使用</w:t>
@@ -783,7 +1650,7 @@
                     </pic:cNvPicPr>
                   </pic:nvPicPr>
                   <pic:blipFill>
-                    <a:blip r:embed="rId7"/>
+                    <a:blip r:embed="rId12"/>
                     <a:srcRect/>
                     <a:stretch>
                       <a:fillRect/>
@@ -1085,6 +1952,51 @@
       <w:jc w:val="both"/>
     </w:pPr>
   </w:style>
+  <w:style w:type="paragraph" w:styleId="1">
+    <w:name w:val="heading 1"/>
+    <w:basedOn w:val="a"/>
+    <w:next w:val="a"/>
+    <w:link w:val="1Char"/>
+    <w:uiPriority w:val="9"/>
+    <w:qFormat/>
+    <w:rsid w:val="006E244B"/>
+    <w:pPr>
+      <w:keepNext/>
+      <w:keepLines/>
+      <w:spacing w:before="340" w:after="330" w:line="578" w:lineRule="auto"/>
+      <w:outlineLvl w:val="0"/>
+    </w:pPr>
+    <w:rPr>
+      <w:b/>
+      <w:bCs/>
+      <w:kern w:val="44"/>
+      <w:sz w:val="44"/>
+      <w:szCs w:val="44"/>
+    </w:rPr>
+  </w:style>
+  <w:style w:type="paragraph" w:styleId="2">
+    <w:name w:val="heading 2"/>
+    <w:basedOn w:val="a"/>
+    <w:next w:val="a"/>
+    <w:link w:val="2Char"/>
+    <w:uiPriority w:val="9"/>
+    <w:unhideWhenUsed/>
+    <w:qFormat/>
+    <w:rsid w:val="006E244B"/>
+    <w:pPr>
+      <w:keepNext/>
+      <w:keepLines/>
+      <w:spacing w:before="260" w:after="260" w:line="416" w:lineRule="auto"/>
+      <w:outlineLvl w:val="1"/>
+    </w:pPr>
+    <w:rPr>
+      <w:rFonts w:asciiTheme="majorHAnsi" w:eastAsiaTheme="majorEastAsia" w:hAnsiTheme="majorHAnsi" w:cstheme="majorBidi"/>
+      <w:b/>
+      <w:bCs/>
+      <w:sz w:val="32"/>
+      <w:szCs w:val="32"/>
+    </w:rPr>
+  </w:style>
   <w:style w:type="character" w:default="1" w:styleId="a0">
     <w:name w:val="Default Paragraph Font"/>
     <w:uiPriority w:val="1"/>
@@ -1232,6 +2144,46 @@
       <w:rFonts w:ascii="宋体" w:eastAsia="宋体"/>
       <w:sz w:val="18"/>
       <w:szCs w:val="18"/>
+    </w:rPr>
+  </w:style>
+  <w:style w:type="character" w:customStyle="1" w:styleId="1Char">
+    <w:name w:val="标题 1 Char"/>
+    <w:basedOn w:val="a0"/>
+    <w:link w:val="1"/>
+    <w:uiPriority w:val="9"/>
+    <w:rsid w:val="006E244B"/>
+    <w:rPr>
+      <w:b/>
+      <w:bCs/>
+      <w:kern w:val="44"/>
+      <w:sz w:val="44"/>
+      <w:szCs w:val="44"/>
+    </w:rPr>
+  </w:style>
+  <w:style w:type="character" w:customStyle="1" w:styleId="2Char">
+    <w:name w:val="标题 2 Char"/>
+    <w:basedOn w:val="a0"/>
+    <w:link w:val="2"/>
+    <w:uiPriority w:val="9"/>
+    <w:rsid w:val="006E244B"/>
+    <w:rPr>
+      <w:rFonts w:asciiTheme="majorHAnsi" w:eastAsiaTheme="majorEastAsia" w:hAnsiTheme="majorHAnsi" w:cstheme="majorBidi"/>
+      <w:b/>
+      <w:bCs/>
+      <w:sz w:val="32"/>
+      <w:szCs w:val="32"/>
+    </w:rPr>
+  </w:style>
+  <w:style w:type="character" w:styleId="a7">
+    <w:name w:val="Subtle Emphasis"/>
+    <w:basedOn w:val="a0"/>
+    <w:uiPriority w:val="19"/>
+    <w:qFormat/>
+    <w:rsid w:val="006E244B"/>
+    <w:rPr>
+      <w:i/>
+      <w:iCs/>
+      <w:color w:val="808080" w:themeColor="text1" w:themeTint="7F"/>
     </w:rPr>
   </w:style>
 </w:styles>

</xml_diff>

<commit_message>
change by local apple setp4
</commit_message>
<xml_diff>
--- a/gitnote.docx
+++ b/gitnote.docx
@@ -808,6 +808,64 @@
     <w:p>
       <w:pPr>
         <w:rPr>
+          <w:rFonts w:hint="eastAsia"/>
+        </w:rPr>
+      </w:pPr>
+      <w:r>
+        <w:rPr>
+          <w:rFonts w:hint="eastAsia"/>
+          <w:noProof/>
+        </w:rPr>
+        <w:drawing>
+          <wp:inline distT="0" distB="0" distL="0" distR="0">
+            <wp:extent cx="5274310" cy="3589499"/>
+            <wp:effectExtent l="19050" t="0" r="2540" b="0"/>
+            <wp:docPr id="22" name="图片 22"/>
+            <wp:cNvGraphicFramePr>
+              <a:graphicFrameLocks xmlns:a="http://schemas.openxmlformats.org/drawingml/2006/main" noChangeAspect="1"/>
+            </wp:cNvGraphicFramePr>
+            <a:graphic xmlns:a="http://schemas.openxmlformats.org/drawingml/2006/main">
+              <a:graphicData uri="http://schemas.openxmlformats.org/drawingml/2006/picture">
+                <pic:pic xmlns:pic="http://schemas.openxmlformats.org/drawingml/2006/picture">
+                  <pic:nvPicPr>
+                    <pic:cNvPr id="0" name="Picture 22"/>
+                    <pic:cNvPicPr>
+                      <a:picLocks noChangeAspect="1" noChangeArrowheads="1"/>
+                    </pic:cNvPicPr>
+                  </pic:nvPicPr>
+                  <pic:blipFill>
+                    <a:blip r:embed="rId9"/>
+                    <a:srcRect/>
+                    <a:stretch>
+                      <a:fillRect/>
+                    </a:stretch>
+                  </pic:blipFill>
+                  <pic:spPr bwMode="auto">
+                    <a:xfrm>
+                      <a:off x="0" y="0"/>
+                      <a:ext cx="5274310" cy="3589499"/>
+                    </a:xfrm>
+                    <a:prstGeom prst="rect">
+                      <a:avLst/>
+                    </a:prstGeom>
+                    <a:noFill/>
+                    <a:ln w="9525">
+                      <a:noFill/>
+                      <a:miter lim="800000"/>
+                      <a:headEnd/>
+                      <a:tailEnd/>
+                    </a:ln>
+                  </pic:spPr>
+                </pic:pic>
+              </a:graphicData>
+            </a:graphic>
+          </wp:inline>
+        </w:drawing>
+      </w:r>
+    </w:p>
+    <w:p>
+      <w:pPr>
+        <w:rPr>
           <w:rStyle w:val="a7"/>
           <w:rFonts w:hint="eastAsia"/>
         </w:rPr>
@@ -860,6 +918,7 @@
           <w:rStyle w:val="a7"/>
           <w:rFonts w:hint="eastAsia"/>
         </w:rPr>
+        <w:lastRenderedPageBreak/>
         <w:t xml:space="preserve">   a:</w:t>
       </w:r>
       <w:r>
@@ -939,7 +998,6 @@
           <w:noProof/>
           <w:color w:val="808080" w:themeColor="text1" w:themeTint="7F"/>
         </w:rPr>
-        <w:lastRenderedPageBreak/>
         <w:drawing>
           <wp:inline distT="0" distB="0" distL="0" distR="0">
             <wp:extent cx="5274310" cy="4214698"/>
@@ -958,7 +1016,7 @@
                     </pic:cNvPicPr>
                   </pic:nvPicPr>
                   <pic:blipFill>
-                    <a:blip r:embed="rId9"/>
+                    <a:blip r:embed="rId10"/>
                     <a:srcRect/>
                     <a:stretch>
                       <a:fillRect/>
@@ -1203,7 +1261,7 @@
                     </pic:cNvPicPr>
                   </pic:nvPicPr>
                   <pic:blipFill>
-                    <a:blip r:embed="rId10"/>
+                    <a:blip r:embed="rId11"/>
                     <a:srcRect/>
                     <a:stretch>
                       <a:fillRect/>
@@ -1334,7 +1392,7 @@
                     </pic:cNvPicPr>
                   </pic:nvPicPr>
                   <pic:blipFill>
-                    <a:blip r:embed="rId11"/>
+                    <a:blip r:embed="rId12"/>
                     <a:srcRect/>
                     <a:stretch>
                       <a:fillRect/>
@@ -1650,7 +1708,7 @@
                     </pic:cNvPicPr>
                   </pic:nvPicPr>
                   <pic:blipFill>
-                    <a:blip r:embed="rId12"/>
+                    <a:blip r:embed="rId13"/>
                     <a:srcRect/>
                     <a:stretch>
                       <a:fillRect/>

</xml_diff>

<commit_message>
change by local master setp5
</commit_message>
<xml_diff>
--- a/gitnote.docx
+++ b/gitnote.docx
@@ -808,6 +808,64 @@
     <w:p>
       <w:pPr>
         <w:rPr>
+          <w:rFonts w:hint="eastAsia"/>
+        </w:rPr>
+      </w:pPr>
+      <w:r>
+        <w:rPr>
+          <w:rFonts w:hint="eastAsia"/>
+          <w:noProof/>
+        </w:rPr>
+        <w:drawing>
+          <wp:inline distT="0" distB="0" distL="0" distR="0">
+            <wp:extent cx="5274310" cy="3589499"/>
+            <wp:effectExtent l="19050" t="0" r="2540" b="0"/>
+            <wp:docPr id="22" name="图片 22"/>
+            <wp:cNvGraphicFramePr>
+              <a:graphicFrameLocks xmlns:a="http://schemas.openxmlformats.org/drawingml/2006/main" noChangeAspect="1"/>
+            </wp:cNvGraphicFramePr>
+            <a:graphic xmlns:a="http://schemas.openxmlformats.org/drawingml/2006/main">
+              <a:graphicData uri="http://schemas.openxmlformats.org/drawingml/2006/picture">
+                <pic:pic xmlns:pic="http://schemas.openxmlformats.org/drawingml/2006/picture">
+                  <pic:nvPicPr>
+                    <pic:cNvPr id="0" name="Picture 22"/>
+                    <pic:cNvPicPr>
+                      <a:picLocks noChangeAspect="1" noChangeArrowheads="1"/>
+                    </pic:cNvPicPr>
+                  </pic:nvPicPr>
+                  <pic:blipFill>
+                    <a:blip r:embed="rId9"/>
+                    <a:srcRect/>
+                    <a:stretch>
+                      <a:fillRect/>
+                    </a:stretch>
+                  </pic:blipFill>
+                  <pic:spPr bwMode="auto">
+                    <a:xfrm>
+                      <a:off x="0" y="0"/>
+                      <a:ext cx="5274310" cy="3589499"/>
+                    </a:xfrm>
+                    <a:prstGeom prst="rect">
+                      <a:avLst/>
+                    </a:prstGeom>
+                    <a:noFill/>
+                    <a:ln w="9525">
+                      <a:noFill/>
+                      <a:miter lim="800000"/>
+                      <a:headEnd/>
+                      <a:tailEnd/>
+                    </a:ln>
+                  </pic:spPr>
+                </pic:pic>
+              </a:graphicData>
+            </a:graphic>
+          </wp:inline>
+        </w:drawing>
+      </w:r>
+    </w:p>
+    <w:p>
+      <w:pPr>
+        <w:rPr>
           <w:rStyle w:val="a7"/>
           <w:rFonts w:hint="eastAsia"/>
         </w:rPr>
@@ -860,6 +918,7 @@
           <w:rStyle w:val="a7"/>
           <w:rFonts w:hint="eastAsia"/>
         </w:rPr>
+        <w:lastRenderedPageBreak/>
         <w:t xml:space="preserve">   a:</w:t>
       </w:r>
       <w:r>
@@ -939,7 +998,6 @@
           <w:noProof/>
           <w:color w:val="808080" w:themeColor="text1" w:themeTint="7F"/>
         </w:rPr>
-        <w:lastRenderedPageBreak/>
         <w:drawing>
           <wp:inline distT="0" distB="0" distL="0" distR="0">
             <wp:extent cx="5274310" cy="4214698"/>
@@ -958,7 +1016,7 @@
                     </pic:cNvPicPr>
                   </pic:nvPicPr>
                   <pic:blipFill>
-                    <a:blip r:embed="rId9"/>
+                    <a:blip r:embed="rId10"/>
                     <a:srcRect/>
                     <a:stretch>
                       <a:fillRect/>
@@ -1203,7 +1261,7 @@
                     </pic:cNvPicPr>
                   </pic:nvPicPr>
                   <pic:blipFill>
-                    <a:blip r:embed="rId10"/>
+                    <a:blip r:embed="rId11"/>
                     <a:srcRect/>
                     <a:stretch>
                       <a:fillRect/>
@@ -1334,7 +1392,7 @@
                     </pic:cNvPicPr>
                   </pic:nvPicPr>
                   <pic:blipFill>
-                    <a:blip r:embed="rId11"/>
+                    <a:blip r:embed="rId12"/>
                     <a:srcRect/>
                     <a:stretch>
                       <a:fillRect/>
@@ -1650,7 +1708,7 @@
                     </pic:cNvPicPr>
                   </pic:nvPicPr>
                   <pic:blipFill>
-                    <a:blip r:embed="rId12"/>
+                    <a:blip r:embed="rId13"/>
                     <a:srcRect/>
                     <a:stretch>
                       <a:fillRect/>

</xml_diff>

<commit_message>
change by local orange step1
</commit_message>
<xml_diff>
--- a/gitnote.docx
+++ b/gitnote.docx
@@ -470,6 +470,58 @@
           <w:rFonts w:hint="eastAsia"/>
         </w:rPr>
         <w:t xml:space="preserve"> branchname remote/branchname</w:t>
+      </w:r>
+      <w:r>
+        <w:rPr>
+          <w:rFonts w:hint="eastAsia"/>
+        </w:rPr>
+        <w:t>（</w:t>
+      </w:r>
+      <w:r>
+        <w:rPr>
+          <w:rStyle w:val="a7"/>
+          <w:rFonts w:hint="eastAsia"/>
+        </w:rPr>
+        <w:t>相同名称的快捷方式</w:t>
+      </w:r>
+      <w:r>
+        <w:rPr>
+          <w:rStyle w:val="a7"/>
+        </w:rPr>
+        <w:t xml:space="preserve">git checkout --track </w:t>
+      </w:r>
+      <w:r>
+        <w:rPr>
+          <w:rStyle w:val="a7"/>
+          <w:rFonts w:hint="eastAsia"/>
+        </w:rPr>
+        <w:t>remote</w:t>
+      </w:r>
+      <w:r>
+        <w:rPr>
+          <w:rStyle w:val="a7"/>
+        </w:rPr>
+        <w:t>/</w:t>
+      </w:r>
+      <w:r>
+        <w:rPr>
+          <w:rStyle w:val="a7"/>
+          <w:rFonts w:hint="eastAsia"/>
+        </w:rPr>
+        <w:t>branchname</w:t>
+      </w:r>
+      <w:r>
+        <w:rPr>
+          <w:rStyle w:val="a7"/>
+          <w:rFonts w:hint="eastAsia"/>
+        </w:rPr>
+        <w:t xml:space="preserve"> </w:t>
+      </w:r>
+      <w:r>
+        <w:rPr>
+          <w:rFonts w:hint="eastAsia"/>
+        </w:rPr>
+        <w:t>）</w:t>
       </w:r>
       <w:r>
         <w:rPr>
@@ -1435,20 +1487,42 @@
     <w:p>
       <w:pPr>
         <w:rPr>
+          <w:rFonts w:ascii="Arial" w:hAnsi="Arial" w:cs="Arial" w:hint="eastAsia"/>
+          <w:color w:val="4E443C"/>
+          <w:sz w:val="19"/>
+          <w:szCs w:val="19"/>
+          <w:shd w:val="clear" w:color="auto" w:fill="FCFCFA"/>
+        </w:rPr>
+      </w:pPr>
+      <w:r>
+        <w:rPr>
+          <w:rFonts w:hint="eastAsia"/>
+        </w:rPr>
+        <w:t xml:space="preserve">git branch -vv </w:t>
+      </w:r>
+      <w:r>
+        <w:rPr>
           <w:rFonts w:ascii="Arial" w:hAnsi="Arial" w:cs="Arial"/>
           <w:color w:val="4E443C"/>
           <w:sz w:val="19"/>
           <w:szCs w:val="19"/>
           <w:shd w:val="clear" w:color="auto" w:fill="FCFCFA"/>
         </w:rPr>
-      </w:pPr>
-      <w:r>
-        <w:rPr>
-          <w:rFonts w:hint="eastAsia"/>
-        </w:rPr>
-        <w:t xml:space="preserve">git branch -vv </w:t>
-      </w:r>
-      <w:r>
+        <w:t>将所有的本地分支列出来并且包含更多的信息，如每一个分支正在跟踪哪个远程分支与本地分支是否是领先、落后或是都有。</w:t>
+      </w:r>
+      <w:r>
+        <w:rPr>
+          <w:rFonts w:ascii="Arial" w:hAnsi="Arial" w:cs="Arial" w:hint="eastAsia"/>
+          <w:color w:val="4E443C"/>
+          <w:sz w:val="19"/>
+          <w:szCs w:val="19"/>
+          <w:shd w:val="clear" w:color="auto" w:fill="FCFCFA"/>
+        </w:rPr>
+        <w:t>如下图：</w:t>
+      </w:r>
+    </w:p>
+    <w:p>
+      <w:pPr>
         <w:rPr>
           <w:rFonts w:ascii="Arial" w:hAnsi="Arial" w:cs="Arial"/>
           <w:color w:val="4E443C"/>
@@ -1456,13 +1530,67 @@
           <w:szCs w:val="19"/>
           <w:shd w:val="clear" w:color="auto" w:fill="FCFCFA"/>
         </w:rPr>
-        <w:t>将所有的本地分支列出来并且包含更多的信息，如每一个分支正在跟踪哪个远程分支与本地分支是否是领先、落后或是都有。</w:t>
-      </w:r>
-    </w:p>
-    <w:p>
-      <w:pPr>
+      </w:pPr>
+      <w:r>
         <w:rPr>
           <w:rFonts w:ascii="Arial" w:hAnsi="Arial" w:cs="Arial"/>
+          <w:noProof/>
+          <w:color w:val="4E443C"/>
+          <w:sz w:val="19"/>
+          <w:szCs w:val="19"/>
+          <w:shd w:val="clear" w:color="auto" w:fill="FCFCFA"/>
+        </w:rPr>
+        <w:drawing>
+          <wp:inline distT="0" distB="0" distL="0" distR="0">
+            <wp:extent cx="5274310" cy="570483"/>
+            <wp:effectExtent l="19050" t="0" r="2540" b="0"/>
+            <wp:docPr id="25" name="图片 25"/>
+            <wp:cNvGraphicFramePr>
+              <a:graphicFrameLocks xmlns:a="http://schemas.openxmlformats.org/drawingml/2006/main" noChangeAspect="1"/>
+            </wp:cNvGraphicFramePr>
+            <a:graphic xmlns:a="http://schemas.openxmlformats.org/drawingml/2006/main">
+              <a:graphicData uri="http://schemas.openxmlformats.org/drawingml/2006/picture">
+                <pic:pic xmlns:pic="http://schemas.openxmlformats.org/drawingml/2006/picture">
+                  <pic:nvPicPr>
+                    <pic:cNvPr id="0" name="Picture 25"/>
+                    <pic:cNvPicPr>
+                      <a:picLocks noChangeAspect="1" noChangeArrowheads="1"/>
+                    </pic:cNvPicPr>
+                  </pic:nvPicPr>
+                  <pic:blipFill>
+                    <a:blip r:embed="rId13"/>
+                    <a:srcRect/>
+                    <a:stretch>
+                      <a:fillRect/>
+                    </a:stretch>
+                  </pic:blipFill>
+                  <pic:spPr bwMode="auto">
+                    <a:xfrm>
+                      <a:off x="0" y="0"/>
+                      <a:ext cx="5274310" cy="570483"/>
+                    </a:xfrm>
+                    <a:prstGeom prst="rect">
+                      <a:avLst/>
+                    </a:prstGeom>
+                    <a:noFill/>
+                    <a:ln w="9525">
+                      <a:noFill/>
+                      <a:miter lim="800000"/>
+                      <a:headEnd/>
+                      <a:tailEnd/>
+                    </a:ln>
+                  </pic:spPr>
+                </pic:pic>
+              </a:graphicData>
+            </a:graphic>
+          </wp:inline>
+        </w:drawing>
+      </w:r>
+    </w:p>
+    <w:p>
+      <w:pPr>
+        <w:rPr>
+          <w:rFonts w:ascii="Arial" w:hAnsi="Arial" w:cs="Arial" w:hint="eastAsia"/>
           <w:color w:val="4E443C"/>
           <w:sz w:val="19"/>
           <w:szCs w:val="19"/>
@@ -1527,7 +1655,7 @@
           <w:szCs w:val="19"/>
           <w:shd w:val="clear" w:color="auto" w:fill="FCFCFA"/>
         </w:rPr>
-        <w:t>：</w:t>
+        <w:t>。如下图：</w:t>
       </w:r>
     </w:p>
     <w:p>
@@ -1540,17 +1668,61 @@
           <w:shd w:val="clear" w:color="auto" w:fill="FCFCFA"/>
         </w:rPr>
       </w:pPr>
-    </w:p>
-    <w:p>
-      <w:pPr>
+      <w:r>
         <w:rPr>
           <w:rFonts w:ascii="Arial" w:hAnsi="Arial" w:cs="Arial"/>
-          <w:color w:val="4E443C"/>
-          <w:sz w:val="19"/>
-          <w:szCs w:val="19"/>
-          <w:shd w:val="clear" w:color="auto" w:fill="FCFCFA"/>
-        </w:rPr>
-      </w:pPr>
+          <w:noProof/>
+          <w:color w:val="4E443C"/>
+          <w:sz w:val="19"/>
+          <w:szCs w:val="19"/>
+          <w:shd w:val="clear" w:color="auto" w:fill="FCFCFA"/>
+        </w:rPr>
+        <w:drawing>
+          <wp:inline distT="0" distB="0" distL="0" distR="0">
+            <wp:extent cx="5274310" cy="1325993"/>
+            <wp:effectExtent l="19050" t="0" r="2540" b="0"/>
+            <wp:docPr id="28" name="图片 28"/>
+            <wp:cNvGraphicFramePr>
+              <a:graphicFrameLocks xmlns:a="http://schemas.openxmlformats.org/drawingml/2006/main" noChangeAspect="1"/>
+            </wp:cNvGraphicFramePr>
+            <a:graphic xmlns:a="http://schemas.openxmlformats.org/drawingml/2006/main">
+              <a:graphicData uri="http://schemas.openxmlformats.org/drawingml/2006/picture">
+                <pic:pic xmlns:pic="http://schemas.openxmlformats.org/drawingml/2006/picture">
+                  <pic:nvPicPr>
+                    <pic:cNvPr id="0" name="Picture 28"/>
+                    <pic:cNvPicPr>
+                      <a:picLocks noChangeAspect="1" noChangeArrowheads="1"/>
+                    </pic:cNvPicPr>
+                  </pic:nvPicPr>
+                  <pic:blipFill>
+                    <a:blip r:embed="rId14"/>
+                    <a:srcRect/>
+                    <a:stretch>
+                      <a:fillRect/>
+                    </a:stretch>
+                  </pic:blipFill>
+                  <pic:spPr bwMode="auto">
+                    <a:xfrm>
+                      <a:off x="0" y="0"/>
+                      <a:ext cx="5274310" cy="1325993"/>
+                    </a:xfrm>
+                    <a:prstGeom prst="rect">
+                      <a:avLst/>
+                    </a:prstGeom>
+                    <a:noFill/>
+                    <a:ln w="9525">
+                      <a:noFill/>
+                      <a:miter lim="800000"/>
+                      <a:headEnd/>
+                      <a:tailEnd/>
+                    </a:ln>
+                  </pic:spPr>
+                </pic:pic>
+              </a:graphicData>
+            </a:graphic>
+          </wp:inline>
+        </w:drawing>
+      </w:r>
     </w:p>
     <w:p>
       <w:pPr>
@@ -1620,6 +1792,28 @@
     </w:p>
     <w:p>
       <w:pPr>
+        <w:rPr>
+          <w:rFonts w:ascii="Arial" w:hAnsi="Arial" w:cs="Arial"/>
+          <w:color w:val="4E443C"/>
+          <w:sz w:val="19"/>
+          <w:szCs w:val="19"/>
+          <w:shd w:val="clear" w:color="auto" w:fill="FCFCFA"/>
+        </w:rPr>
+      </w:pPr>
+    </w:p>
+    <w:p>
+      <w:pPr>
+        <w:rPr>
+          <w:rFonts w:ascii="Arial" w:hAnsi="Arial" w:cs="Arial"/>
+          <w:color w:val="4E443C"/>
+          <w:sz w:val="19"/>
+          <w:szCs w:val="19"/>
+          <w:shd w:val="clear" w:color="auto" w:fill="FCFCFA"/>
+        </w:rPr>
+      </w:pPr>
+    </w:p>
+    <w:p>
+      <w:pPr>
         <w:pStyle w:val="1"/>
         <w:rPr>
           <w:shd w:val="clear" w:color="auto" w:fill="FCFCFA"/>
@@ -1630,6 +1824,7 @@
           <w:rFonts w:hint="eastAsia"/>
           <w:shd w:val="clear" w:color="auto" w:fill="FCFCFA"/>
         </w:rPr>
+        <w:lastRenderedPageBreak/>
         <w:t>2.</w:t>
       </w:r>
       <w:r>
@@ -1642,30 +1837,20 @@
     </w:p>
     <w:p>
       <w:pPr>
-        <w:rPr>
-          <w:rFonts w:ascii="Arial" w:hAnsi="Arial" w:cs="Arial"/>
-          <w:color w:val="4E443C"/>
-          <w:sz w:val="19"/>
-          <w:szCs w:val="19"/>
-          <w:shd w:val="clear" w:color="auto" w:fill="FCFCFA"/>
-        </w:rPr>
-      </w:pPr>
-      <w:r>
-        <w:rPr>
-          <w:rFonts w:ascii="Arial" w:hAnsi="Arial" w:cs="Arial"/>
-          <w:color w:val="4E443C"/>
-          <w:sz w:val="19"/>
-          <w:szCs w:val="19"/>
+        <w:pStyle w:val="2"/>
+        <w:rPr>
+          <w:shd w:val="clear" w:color="auto" w:fill="FCFCFA"/>
+        </w:rPr>
+      </w:pPr>
+      <w:r>
+        <w:rPr>
           <w:shd w:val="clear" w:color="auto" w:fill="FCFCFA"/>
         </w:rPr>
         <w:t>远程跟踪</w:t>
       </w:r>
       <w:r>
         <w:rPr>
-          <w:rFonts w:ascii="Arial" w:hAnsi="Arial" w:cs="Arial" w:hint="eastAsia"/>
-          <w:color w:val="4E443C"/>
-          <w:sz w:val="19"/>
-          <w:szCs w:val="19"/>
+          <w:rFonts w:hint="eastAsia"/>
           <w:shd w:val="clear" w:color="auto" w:fill="FCFCFA"/>
         </w:rPr>
         <w:t>分支</w:t>
@@ -1708,7 +1893,7 @@
                     </pic:cNvPicPr>
                   </pic:nvPicPr>
                   <pic:blipFill>
-                    <a:blip r:embed="rId13"/>
+                    <a:blip r:embed="rId15"/>
                     <a:srcRect/>
                     <a:stretch>
                       <a:fillRect/>
@@ -1740,52 +1925,235 @@
     <w:p>
       <w:pPr>
         <w:rPr>
+          <w:rFonts w:ascii="Arial" w:hAnsi="Arial" w:cs="Arial" w:hint="eastAsia"/>
+          <w:color w:val="FF0000"/>
+          <w:sz w:val="19"/>
+          <w:szCs w:val="19"/>
+          <w:shd w:val="clear" w:color="auto" w:fill="FCFCFA"/>
+        </w:rPr>
+      </w:pPr>
+      <w:r>
+        <w:rPr>
+          <w:rFonts w:ascii="Arial" w:hAnsi="Arial" w:cs="Arial" w:hint="eastAsia"/>
+          <w:color w:val="4E443C"/>
+          <w:sz w:val="19"/>
+          <w:szCs w:val="19"/>
+          <w:shd w:val="clear" w:color="auto" w:fill="FCFCFA"/>
+        </w:rPr>
+        <w:t>其中</w:t>
+      </w:r>
+      <w:r>
+        <w:rPr>
+          <w:rFonts w:ascii="Arial" w:hAnsi="Arial" w:cs="Arial" w:hint="eastAsia"/>
+          <w:color w:val="4E443C"/>
+          <w:sz w:val="19"/>
+          <w:szCs w:val="19"/>
+          <w:shd w:val="clear" w:color="auto" w:fill="FCFCFA"/>
+        </w:rPr>
+        <w:t xml:space="preserve"> remotes/origin/branch-name </w:t>
+      </w:r>
+      <w:r>
+        <w:rPr>
+          <w:rFonts w:ascii="Arial" w:hAnsi="Arial" w:cs="Arial" w:hint="eastAsia"/>
+          <w:color w:val="4E443C"/>
+          <w:sz w:val="19"/>
+          <w:szCs w:val="19"/>
+          <w:shd w:val="clear" w:color="auto" w:fill="FCFCFA"/>
+        </w:rPr>
+        <w:t>为远程跟踪分支，在本地可以编辑远程跟踪分支，但无法保存（及在切换到其他分支时，远程跟踪健会复原）。</w:t>
+      </w:r>
+      <w:r>
+        <w:rPr>
+          <w:rFonts w:ascii="Arial" w:hAnsi="Arial" w:cs="Arial" w:hint="eastAsia"/>
+          <w:color w:val="FF0000"/>
+          <w:sz w:val="19"/>
+          <w:szCs w:val="19"/>
+          <w:shd w:val="clear" w:color="auto" w:fill="FCFCFA"/>
+        </w:rPr>
+        <w:t>所以尽量不要操作远程跟踪分支。</w:t>
+      </w:r>
+    </w:p>
+    <w:p>
+      <w:pPr>
+        <w:rPr>
+          <w:rFonts w:ascii="Arial" w:hAnsi="Arial" w:cs="Arial" w:hint="eastAsia"/>
+          <w:color w:val="4E443C"/>
+          <w:sz w:val="19"/>
+          <w:szCs w:val="19"/>
+          <w:shd w:val="clear" w:color="auto" w:fill="FCFCFA"/>
+        </w:rPr>
+      </w:pPr>
+    </w:p>
+    <w:p>
+      <w:pPr>
+        <w:rPr>
+          <w:rFonts w:ascii="Arial" w:hAnsi="Arial" w:cs="Arial" w:hint="eastAsia"/>
+          <w:color w:val="FF0000"/>
+          <w:sz w:val="19"/>
+          <w:szCs w:val="19"/>
+          <w:shd w:val="clear" w:color="auto" w:fill="FCFCFA"/>
+        </w:rPr>
+      </w:pPr>
+      <w:r>
+        <w:rPr>
+          <w:rFonts w:ascii="Arial" w:hAnsi="Arial" w:cs="Arial" w:hint="eastAsia"/>
+          <w:color w:val="4E443C"/>
+          <w:sz w:val="19"/>
+          <w:szCs w:val="19"/>
+          <w:shd w:val="clear" w:color="auto" w:fill="FCFCFA"/>
+        </w:rPr>
+        <w:t>可以使用</w:t>
+      </w:r>
+      <w:r>
+        <w:rPr>
+          <w:rStyle w:val="HTML"/>
+          <w:rFonts w:ascii="Courier New" w:hAnsi="Courier New" w:cs="Courier New"/>
+          <w:color w:val="333333"/>
+          <w:kern w:val="0"/>
+          <w:sz w:val="19"/>
+          <w:szCs w:val="19"/>
+          <w:bdr w:val="single" w:sz="6" w:space="0" w:color="F5F5F5" w:frame="1"/>
+          <w:shd w:val="clear" w:color="auto" w:fill="EEEEEE"/>
+        </w:rPr>
+        <w:t>-u</w:t>
+      </w:r>
+      <w:r>
+        <w:rPr>
+          <w:rStyle w:val="apple-converted-space"/>
           <w:rFonts w:ascii="Arial" w:hAnsi="Arial" w:cs="Arial"/>
           <w:color w:val="4E443C"/>
-          <w:sz w:val="19"/>
-          <w:szCs w:val="19"/>
-          <w:shd w:val="clear" w:color="auto" w:fill="FCFCFA"/>
-        </w:rPr>
-      </w:pPr>
-      <w:r>
-        <w:rPr>
-          <w:rFonts w:ascii="Arial" w:hAnsi="Arial" w:cs="Arial" w:hint="eastAsia"/>
-          <w:color w:val="4E443C"/>
-          <w:sz w:val="19"/>
-          <w:szCs w:val="19"/>
-          <w:shd w:val="clear" w:color="auto" w:fill="FCFCFA"/>
-        </w:rPr>
-        <w:t>其中</w:t>
-      </w:r>
-      <w:r>
-        <w:rPr>
-          <w:rFonts w:ascii="Arial" w:hAnsi="Arial" w:cs="Arial" w:hint="eastAsia"/>
-          <w:color w:val="4E443C"/>
-          <w:sz w:val="19"/>
-          <w:szCs w:val="19"/>
-          <w:shd w:val="clear" w:color="auto" w:fill="FCFCFA"/>
-        </w:rPr>
-        <w:t xml:space="preserve"> remotes/origin/branch-name </w:t>
-      </w:r>
-      <w:r>
-        <w:rPr>
-          <w:rFonts w:ascii="Arial" w:hAnsi="Arial" w:cs="Arial" w:hint="eastAsia"/>
-          <w:color w:val="4E443C"/>
-          <w:sz w:val="19"/>
-          <w:szCs w:val="19"/>
-          <w:shd w:val="clear" w:color="auto" w:fill="FCFCFA"/>
-        </w:rPr>
-        <w:t>为远程跟踪分支，在本地可以编辑远程跟踪分支，但无法保存（及在切换到其他分支时，远程跟踪健会复原）。</w:t>
-      </w:r>
-      <w:r>
-        <w:rPr>
-          <w:rFonts w:ascii="Arial" w:hAnsi="Arial" w:cs="Arial" w:hint="eastAsia"/>
-          <w:color w:val="FF0000"/>
-          <w:sz w:val="19"/>
-          <w:szCs w:val="19"/>
-          <w:shd w:val="clear" w:color="auto" w:fill="FCFCFA"/>
-        </w:rPr>
-        <w:t>所以尽量不要操作远程跟踪分支。</w:t>
+          <w:kern w:val="0"/>
+          <w:sz w:val="19"/>
+          <w:szCs w:val="19"/>
+          <w:shd w:val="clear" w:color="auto" w:fill="FCFCFA"/>
+        </w:rPr>
+        <w:t> </w:t>
+      </w:r>
+      <w:r>
+        <w:rPr>
+          <w:rFonts w:ascii="Arial" w:hAnsi="Arial" w:cs="Arial" w:hint="eastAsia"/>
+          <w:color w:val="4E443C"/>
+          <w:kern w:val="0"/>
+          <w:sz w:val="19"/>
+          <w:szCs w:val="19"/>
+          <w:shd w:val="clear" w:color="auto" w:fill="FCFCFA"/>
+        </w:rPr>
+        <w:t>或</w:t>
+      </w:r>
+      <w:r>
+        <w:rPr>
+          <w:rStyle w:val="apple-converted-space"/>
+          <w:rFonts w:ascii="Arial" w:hAnsi="Arial" w:cs="Arial"/>
+          <w:color w:val="4E443C"/>
+          <w:kern w:val="0"/>
+          <w:sz w:val="19"/>
+          <w:szCs w:val="19"/>
+          <w:shd w:val="clear" w:color="auto" w:fill="FCFCFA"/>
+        </w:rPr>
+        <w:t> </w:t>
+      </w:r>
+      <w:r>
+        <w:rPr>
+          <w:rStyle w:val="HTML"/>
+          <w:rFonts w:ascii="Courier New" w:hAnsi="Courier New" w:cs="Courier New"/>
+          <w:color w:val="333333"/>
+          <w:kern w:val="0"/>
+          <w:sz w:val="19"/>
+          <w:szCs w:val="19"/>
+          <w:bdr w:val="single" w:sz="6" w:space="0" w:color="F5F5F5" w:frame="1"/>
+          <w:shd w:val="clear" w:color="auto" w:fill="EEEEEE"/>
+        </w:rPr>
+        <w:t>--set-upstream-to</w:t>
+      </w:r>
+      <w:r>
+        <w:rPr>
+          <w:rStyle w:val="apple-converted-space"/>
+          <w:rFonts w:ascii="Arial" w:hAnsi="Arial" w:cs="Arial"/>
+          <w:color w:val="4E443C"/>
+          <w:kern w:val="0"/>
+          <w:sz w:val="19"/>
+          <w:szCs w:val="19"/>
+          <w:shd w:val="clear" w:color="auto" w:fill="FCFCFA"/>
+        </w:rPr>
+        <w:t> </w:t>
+      </w:r>
+      <w:r>
+        <w:rPr>
+          <w:rStyle w:val="apple-converted-space"/>
+          <w:rFonts w:ascii="Arial" w:hAnsi="Arial" w:cs="Arial" w:hint="eastAsia"/>
+          <w:color w:val="4E443C"/>
+          <w:kern w:val="0"/>
+          <w:sz w:val="19"/>
+          <w:szCs w:val="19"/>
+          <w:shd w:val="clear" w:color="auto" w:fill="FCFCFA"/>
+        </w:rPr>
+        <w:t>修改本地分支所对应的跟踪分支</w:t>
+      </w:r>
+    </w:p>
+    <w:p>
+      <w:pPr>
+        <w:rPr>
+          <w:rFonts w:ascii="Arial" w:hAnsi="Arial" w:cs="Arial"/>
+          <w:color w:val="4E443C"/>
+          <w:sz w:val="19"/>
+          <w:szCs w:val="19"/>
+          <w:shd w:val="clear" w:color="auto" w:fill="FCFCFA"/>
+        </w:rPr>
+      </w:pPr>
+      <w:r>
+        <w:rPr>
+          <w:rFonts w:ascii="Arial" w:hAnsi="Arial" w:cs="Arial"/>
+          <w:noProof/>
+          <w:color w:val="4E443C"/>
+          <w:sz w:val="19"/>
+          <w:szCs w:val="19"/>
+          <w:shd w:val="clear" w:color="auto" w:fill="FCFCFA"/>
+        </w:rPr>
+        <w:drawing>
+          <wp:inline distT="0" distB="0" distL="0" distR="0">
+            <wp:extent cx="5274310" cy="1760310"/>
+            <wp:effectExtent l="19050" t="0" r="2540" b="0"/>
+            <wp:docPr id="31" name="图片 31"/>
+            <wp:cNvGraphicFramePr>
+              <a:graphicFrameLocks xmlns:a="http://schemas.openxmlformats.org/drawingml/2006/main" noChangeAspect="1"/>
+            </wp:cNvGraphicFramePr>
+            <a:graphic xmlns:a="http://schemas.openxmlformats.org/drawingml/2006/main">
+              <a:graphicData uri="http://schemas.openxmlformats.org/drawingml/2006/picture">
+                <pic:pic xmlns:pic="http://schemas.openxmlformats.org/drawingml/2006/picture">
+                  <pic:nvPicPr>
+                    <pic:cNvPr id="0" name="Picture 31"/>
+                    <pic:cNvPicPr>
+                      <a:picLocks noChangeAspect="1" noChangeArrowheads="1"/>
+                    </pic:cNvPicPr>
+                  </pic:nvPicPr>
+                  <pic:blipFill>
+                    <a:blip r:embed="rId16"/>
+                    <a:srcRect/>
+                    <a:stretch>
+                      <a:fillRect/>
+                    </a:stretch>
+                  </pic:blipFill>
+                  <pic:spPr bwMode="auto">
+                    <a:xfrm>
+                      <a:off x="0" y="0"/>
+                      <a:ext cx="5274310" cy="1760310"/>
+                    </a:xfrm>
+                    <a:prstGeom prst="rect">
+                      <a:avLst/>
+                    </a:prstGeom>
+                    <a:noFill/>
+                    <a:ln w="9525">
+                      <a:noFill/>
+                      <a:miter lim="800000"/>
+                      <a:headEnd/>
+                      <a:tailEnd/>
+                    </a:ln>
+                  </pic:spPr>
+                </pic:pic>
+              </a:graphicData>
+            </a:graphic>
+          </wp:inline>
+        </w:drawing>
       </w:r>
     </w:p>
     <w:p>
@@ -2244,6 +2612,24 @@
       <w:color w:val="808080" w:themeColor="text1" w:themeTint="7F"/>
     </w:rPr>
   </w:style>
+  <w:style w:type="character" w:customStyle="1" w:styleId="apple-converted-space">
+    <w:name w:val="apple-converted-space"/>
+    <w:basedOn w:val="a0"/>
+    <w:rsid w:val="0021525A"/>
+  </w:style>
+  <w:style w:type="character" w:styleId="HTML">
+    <w:name w:val="HTML Code"/>
+    <w:basedOn w:val="a0"/>
+    <w:uiPriority w:val="99"/>
+    <w:semiHidden/>
+    <w:unhideWhenUsed/>
+    <w:rsid w:val="0021525A"/>
+    <w:rPr>
+      <w:rFonts w:ascii="宋体" w:eastAsia="宋体" w:hAnsi="宋体" w:cs="宋体"/>
+      <w:sz w:val="24"/>
+      <w:szCs w:val="24"/>
+    </w:rPr>
+  </w:style>
 </w:styles>
 </file>
 

</xml_diff>

<commit_message>
change by local apple step5
</commit_message>
<xml_diff>
--- a/gitnote.docx
+++ b/gitnote.docx
@@ -470,6 +470,58 @@
           <w:rFonts w:hint="eastAsia"/>
         </w:rPr>
         <w:t xml:space="preserve"> branchname remote/branchname</w:t>
+      </w:r>
+      <w:r>
+        <w:rPr>
+          <w:rFonts w:hint="eastAsia"/>
+        </w:rPr>
+        <w:t>（</w:t>
+      </w:r>
+      <w:r>
+        <w:rPr>
+          <w:rStyle w:val="a7"/>
+          <w:rFonts w:hint="eastAsia"/>
+        </w:rPr>
+        <w:t>相同名称的快捷方式</w:t>
+      </w:r>
+      <w:r>
+        <w:rPr>
+          <w:rStyle w:val="a7"/>
+        </w:rPr>
+        <w:t xml:space="preserve">git checkout --track </w:t>
+      </w:r>
+      <w:r>
+        <w:rPr>
+          <w:rStyle w:val="a7"/>
+          <w:rFonts w:hint="eastAsia"/>
+        </w:rPr>
+        <w:t>remote</w:t>
+      </w:r>
+      <w:r>
+        <w:rPr>
+          <w:rStyle w:val="a7"/>
+        </w:rPr>
+        <w:t>/</w:t>
+      </w:r>
+      <w:r>
+        <w:rPr>
+          <w:rStyle w:val="a7"/>
+          <w:rFonts w:hint="eastAsia"/>
+        </w:rPr>
+        <w:t>branchname</w:t>
+      </w:r>
+      <w:r>
+        <w:rPr>
+          <w:rStyle w:val="a7"/>
+          <w:rFonts w:hint="eastAsia"/>
+        </w:rPr>
+        <w:t xml:space="preserve"> </w:t>
+      </w:r>
+      <w:r>
+        <w:rPr>
+          <w:rFonts w:hint="eastAsia"/>
+        </w:rPr>
+        <w:t>）</w:t>
       </w:r>
       <w:r>
         <w:rPr>
@@ -1435,20 +1487,42 @@
     <w:p>
       <w:pPr>
         <w:rPr>
+          <w:rFonts w:ascii="Arial" w:hAnsi="Arial" w:cs="Arial" w:hint="eastAsia"/>
+          <w:color w:val="4E443C"/>
+          <w:sz w:val="19"/>
+          <w:szCs w:val="19"/>
+          <w:shd w:val="clear" w:color="auto" w:fill="FCFCFA"/>
+        </w:rPr>
+      </w:pPr>
+      <w:r>
+        <w:rPr>
+          <w:rFonts w:hint="eastAsia"/>
+        </w:rPr>
+        <w:t xml:space="preserve">git branch -vv </w:t>
+      </w:r>
+      <w:r>
+        <w:rPr>
           <w:rFonts w:ascii="Arial" w:hAnsi="Arial" w:cs="Arial"/>
           <w:color w:val="4E443C"/>
           <w:sz w:val="19"/>
           <w:szCs w:val="19"/>
           <w:shd w:val="clear" w:color="auto" w:fill="FCFCFA"/>
         </w:rPr>
-      </w:pPr>
-      <w:r>
-        <w:rPr>
-          <w:rFonts w:hint="eastAsia"/>
-        </w:rPr>
-        <w:t xml:space="preserve">git branch -vv </w:t>
-      </w:r>
-      <w:r>
+        <w:t>将所有的本地分支列出来并且包含更多的信息，如每一个分支正在跟踪哪个远程分支与本地分支是否是领先、落后或是都有。</w:t>
+      </w:r>
+      <w:r>
+        <w:rPr>
+          <w:rFonts w:ascii="Arial" w:hAnsi="Arial" w:cs="Arial" w:hint="eastAsia"/>
+          <w:color w:val="4E443C"/>
+          <w:sz w:val="19"/>
+          <w:szCs w:val="19"/>
+          <w:shd w:val="clear" w:color="auto" w:fill="FCFCFA"/>
+        </w:rPr>
+        <w:t>如下图：</w:t>
+      </w:r>
+    </w:p>
+    <w:p>
+      <w:pPr>
         <w:rPr>
           <w:rFonts w:ascii="Arial" w:hAnsi="Arial" w:cs="Arial"/>
           <w:color w:val="4E443C"/>
@@ -1456,13 +1530,67 @@
           <w:szCs w:val="19"/>
           <w:shd w:val="clear" w:color="auto" w:fill="FCFCFA"/>
         </w:rPr>
-        <w:t>将所有的本地分支列出来并且包含更多的信息，如每一个分支正在跟踪哪个远程分支与本地分支是否是领先、落后或是都有。</w:t>
-      </w:r>
-    </w:p>
-    <w:p>
-      <w:pPr>
+      </w:pPr>
+      <w:r>
         <w:rPr>
           <w:rFonts w:ascii="Arial" w:hAnsi="Arial" w:cs="Arial"/>
+          <w:noProof/>
+          <w:color w:val="4E443C"/>
+          <w:sz w:val="19"/>
+          <w:szCs w:val="19"/>
+          <w:shd w:val="clear" w:color="auto" w:fill="FCFCFA"/>
+        </w:rPr>
+        <w:drawing>
+          <wp:inline distT="0" distB="0" distL="0" distR="0">
+            <wp:extent cx="5274310" cy="570483"/>
+            <wp:effectExtent l="19050" t="0" r="2540" b="0"/>
+            <wp:docPr id="25" name="图片 25"/>
+            <wp:cNvGraphicFramePr>
+              <a:graphicFrameLocks xmlns:a="http://schemas.openxmlformats.org/drawingml/2006/main" noChangeAspect="1"/>
+            </wp:cNvGraphicFramePr>
+            <a:graphic xmlns:a="http://schemas.openxmlformats.org/drawingml/2006/main">
+              <a:graphicData uri="http://schemas.openxmlformats.org/drawingml/2006/picture">
+                <pic:pic xmlns:pic="http://schemas.openxmlformats.org/drawingml/2006/picture">
+                  <pic:nvPicPr>
+                    <pic:cNvPr id="0" name="Picture 25"/>
+                    <pic:cNvPicPr>
+                      <a:picLocks noChangeAspect="1" noChangeArrowheads="1"/>
+                    </pic:cNvPicPr>
+                  </pic:nvPicPr>
+                  <pic:blipFill>
+                    <a:blip r:embed="rId13"/>
+                    <a:srcRect/>
+                    <a:stretch>
+                      <a:fillRect/>
+                    </a:stretch>
+                  </pic:blipFill>
+                  <pic:spPr bwMode="auto">
+                    <a:xfrm>
+                      <a:off x="0" y="0"/>
+                      <a:ext cx="5274310" cy="570483"/>
+                    </a:xfrm>
+                    <a:prstGeom prst="rect">
+                      <a:avLst/>
+                    </a:prstGeom>
+                    <a:noFill/>
+                    <a:ln w="9525">
+                      <a:noFill/>
+                      <a:miter lim="800000"/>
+                      <a:headEnd/>
+                      <a:tailEnd/>
+                    </a:ln>
+                  </pic:spPr>
+                </pic:pic>
+              </a:graphicData>
+            </a:graphic>
+          </wp:inline>
+        </w:drawing>
+      </w:r>
+    </w:p>
+    <w:p>
+      <w:pPr>
+        <w:rPr>
+          <w:rFonts w:ascii="Arial" w:hAnsi="Arial" w:cs="Arial" w:hint="eastAsia"/>
           <w:color w:val="4E443C"/>
           <w:sz w:val="19"/>
           <w:szCs w:val="19"/>
@@ -1527,7 +1655,7 @@
           <w:szCs w:val="19"/>
           <w:shd w:val="clear" w:color="auto" w:fill="FCFCFA"/>
         </w:rPr>
-        <w:t>：</w:t>
+        <w:t>。如下图：</w:t>
       </w:r>
     </w:p>
     <w:p>
@@ -1540,17 +1668,61 @@
           <w:shd w:val="clear" w:color="auto" w:fill="FCFCFA"/>
         </w:rPr>
       </w:pPr>
-    </w:p>
-    <w:p>
-      <w:pPr>
+      <w:r>
         <w:rPr>
           <w:rFonts w:ascii="Arial" w:hAnsi="Arial" w:cs="Arial"/>
-          <w:color w:val="4E443C"/>
-          <w:sz w:val="19"/>
-          <w:szCs w:val="19"/>
-          <w:shd w:val="clear" w:color="auto" w:fill="FCFCFA"/>
-        </w:rPr>
-      </w:pPr>
+          <w:noProof/>
+          <w:color w:val="4E443C"/>
+          <w:sz w:val="19"/>
+          <w:szCs w:val="19"/>
+          <w:shd w:val="clear" w:color="auto" w:fill="FCFCFA"/>
+        </w:rPr>
+        <w:drawing>
+          <wp:inline distT="0" distB="0" distL="0" distR="0">
+            <wp:extent cx="5274310" cy="1325993"/>
+            <wp:effectExtent l="19050" t="0" r="2540" b="0"/>
+            <wp:docPr id="28" name="图片 28"/>
+            <wp:cNvGraphicFramePr>
+              <a:graphicFrameLocks xmlns:a="http://schemas.openxmlformats.org/drawingml/2006/main" noChangeAspect="1"/>
+            </wp:cNvGraphicFramePr>
+            <a:graphic xmlns:a="http://schemas.openxmlformats.org/drawingml/2006/main">
+              <a:graphicData uri="http://schemas.openxmlformats.org/drawingml/2006/picture">
+                <pic:pic xmlns:pic="http://schemas.openxmlformats.org/drawingml/2006/picture">
+                  <pic:nvPicPr>
+                    <pic:cNvPr id="0" name="Picture 28"/>
+                    <pic:cNvPicPr>
+                      <a:picLocks noChangeAspect="1" noChangeArrowheads="1"/>
+                    </pic:cNvPicPr>
+                  </pic:nvPicPr>
+                  <pic:blipFill>
+                    <a:blip r:embed="rId14"/>
+                    <a:srcRect/>
+                    <a:stretch>
+                      <a:fillRect/>
+                    </a:stretch>
+                  </pic:blipFill>
+                  <pic:spPr bwMode="auto">
+                    <a:xfrm>
+                      <a:off x="0" y="0"/>
+                      <a:ext cx="5274310" cy="1325993"/>
+                    </a:xfrm>
+                    <a:prstGeom prst="rect">
+                      <a:avLst/>
+                    </a:prstGeom>
+                    <a:noFill/>
+                    <a:ln w="9525">
+                      <a:noFill/>
+                      <a:miter lim="800000"/>
+                      <a:headEnd/>
+                      <a:tailEnd/>
+                    </a:ln>
+                  </pic:spPr>
+                </pic:pic>
+              </a:graphicData>
+            </a:graphic>
+          </wp:inline>
+        </w:drawing>
+      </w:r>
     </w:p>
     <w:p>
       <w:pPr>
@@ -1620,6 +1792,28 @@
     </w:p>
     <w:p>
       <w:pPr>
+        <w:rPr>
+          <w:rFonts w:ascii="Arial" w:hAnsi="Arial" w:cs="Arial"/>
+          <w:color w:val="4E443C"/>
+          <w:sz w:val="19"/>
+          <w:szCs w:val="19"/>
+          <w:shd w:val="clear" w:color="auto" w:fill="FCFCFA"/>
+        </w:rPr>
+      </w:pPr>
+    </w:p>
+    <w:p>
+      <w:pPr>
+        <w:rPr>
+          <w:rFonts w:ascii="Arial" w:hAnsi="Arial" w:cs="Arial"/>
+          <w:color w:val="4E443C"/>
+          <w:sz w:val="19"/>
+          <w:szCs w:val="19"/>
+          <w:shd w:val="clear" w:color="auto" w:fill="FCFCFA"/>
+        </w:rPr>
+      </w:pPr>
+    </w:p>
+    <w:p>
+      <w:pPr>
         <w:pStyle w:val="1"/>
         <w:rPr>
           <w:shd w:val="clear" w:color="auto" w:fill="FCFCFA"/>
@@ -1630,6 +1824,7 @@
           <w:rFonts w:hint="eastAsia"/>
           <w:shd w:val="clear" w:color="auto" w:fill="FCFCFA"/>
         </w:rPr>
+        <w:lastRenderedPageBreak/>
         <w:t>2.</w:t>
       </w:r>
       <w:r>
@@ -1642,30 +1837,20 @@
     </w:p>
     <w:p>
       <w:pPr>
-        <w:rPr>
-          <w:rFonts w:ascii="Arial" w:hAnsi="Arial" w:cs="Arial"/>
-          <w:color w:val="4E443C"/>
-          <w:sz w:val="19"/>
-          <w:szCs w:val="19"/>
-          <w:shd w:val="clear" w:color="auto" w:fill="FCFCFA"/>
-        </w:rPr>
-      </w:pPr>
-      <w:r>
-        <w:rPr>
-          <w:rFonts w:ascii="Arial" w:hAnsi="Arial" w:cs="Arial"/>
-          <w:color w:val="4E443C"/>
-          <w:sz w:val="19"/>
-          <w:szCs w:val="19"/>
+        <w:pStyle w:val="2"/>
+        <w:rPr>
+          <w:shd w:val="clear" w:color="auto" w:fill="FCFCFA"/>
+        </w:rPr>
+      </w:pPr>
+      <w:r>
+        <w:rPr>
           <w:shd w:val="clear" w:color="auto" w:fill="FCFCFA"/>
         </w:rPr>
         <w:t>远程跟踪</w:t>
       </w:r>
       <w:r>
         <w:rPr>
-          <w:rFonts w:ascii="Arial" w:hAnsi="Arial" w:cs="Arial" w:hint="eastAsia"/>
-          <w:color w:val="4E443C"/>
-          <w:sz w:val="19"/>
-          <w:szCs w:val="19"/>
+          <w:rFonts w:hint="eastAsia"/>
           <w:shd w:val="clear" w:color="auto" w:fill="FCFCFA"/>
         </w:rPr>
         <w:t>分支</w:t>
@@ -1708,7 +1893,7 @@
                     </pic:cNvPicPr>
                   </pic:nvPicPr>
                   <pic:blipFill>
-                    <a:blip r:embed="rId13"/>
+                    <a:blip r:embed="rId15"/>
                     <a:srcRect/>
                     <a:stretch>
                       <a:fillRect/>
@@ -1740,52 +1925,235 @@
     <w:p>
       <w:pPr>
         <w:rPr>
+          <w:rFonts w:ascii="Arial" w:hAnsi="Arial" w:cs="Arial" w:hint="eastAsia"/>
+          <w:color w:val="FF0000"/>
+          <w:sz w:val="19"/>
+          <w:szCs w:val="19"/>
+          <w:shd w:val="clear" w:color="auto" w:fill="FCFCFA"/>
+        </w:rPr>
+      </w:pPr>
+      <w:r>
+        <w:rPr>
+          <w:rFonts w:ascii="Arial" w:hAnsi="Arial" w:cs="Arial" w:hint="eastAsia"/>
+          <w:color w:val="4E443C"/>
+          <w:sz w:val="19"/>
+          <w:szCs w:val="19"/>
+          <w:shd w:val="clear" w:color="auto" w:fill="FCFCFA"/>
+        </w:rPr>
+        <w:t>其中</w:t>
+      </w:r>
+      <w:r>
+        <w:rPr>
+          <w:rFonts w:ascii="Arial" w:hAnsi="Arial" w:cs="Arial" w:hint="eastAsia"/>
+          <w:color w:val="4E443C"/>
+          <w:sz w:val="19"/>
+          <w:szCs w:val="19"/>
+          <w:shd w:val="clear" w:color="auto" w:fill="FCFCFA"/>
+        </w:rPr>
+        <w:t xml:space="preserve"> remotes/origin/branch-name </w:t>
+      </w:r>
+      <w:r>
+        <w:rPr>
+          <w:rFonts w:ascii="Arial" w:hAnsi="Arial" w:cs="Arial" w:hint="eastAsia"/>
+          <w:color w:val="4E443C"/>
+          <w:sz w:val="19"/>
+          <w:szCs w:val="19"/>
+          <w:shd w:val="clear" w:color="auto" w:fill="FCFCFA"/>
+        </w:rPr>
+        <w:t>为远程跟踪分支，在本地可以编辑远程跟踪分支，但无法保存（及在切换到其他分支时，远程跟踪健会复原）。</w:t>
+      </w:r>
+      <w:r>
+        <w:rPr>
+          <w:rFonts w:ascii="Arial" w:hAnsi="Arial" w:cs="Arial" w:hint="eastAsia"/>
+          <w:color w:val="FF0000"/>
+          <w:sz w:val="19"/>
+          <w:szCs w:val="19"/>
+          <w:shd w:val="clear" w:color="auto" w:fill="FCFCFA"/>
+        </w:rPr>
+        <w:t>所以尽量不要操作远程跟踪分支。</w:t>
+      </w:r>
+    </w:p>
+    <w:p>
+      <w:pPr>
+        <w:rPr>
+          <w:rFonts w:ascii="Arial" w:hAnsi="Arial" w:cs="Arial" w:hint="eastAsia"/>
+          <w:color w:val="4E443C"/>
+          <w:sz w:val="19"/>
+          <w:szCs w:val="19"/>
+          <w:shd w:val="clear" w:color="auto" w:fill="FCFCFA"/>
+        </w:rPr>
+      </w:pPr>
+    </w:p>
+    <w:p>
+      <w:pPr>
+        <w:rPr>
+          <w:rFonts w:ascii="Arial" w:hAnsi="Arial" w:cs="Arial" w:hint="eastAsia"/>
+          <w:color w:val="FF0000"/>
+          <w:sz w:val="19"/>
+          <w:szCs w:val="19"/>
+          <w:shd w:val="clear" w:color="auto" w:fill="FCFCFA"/>
+        </w:rPr>
+      </w:pPr>
+      <w:r>
+        <w:rPr>
+          <w:rFonts w:ascii="Arial" w:hAnsi="Arial" w:cs="Arial" w:hint="eastAsia"/>
+          <w:color w:val="4E443C"/>
+          <w:sz w:val="19"/>
+          <w:szCs w:val="19"/>
+          <w:shd w:val="clear" w:color="auto" w:fill="FCFCFA"/>
+        </w:rPr>
+        <w:t>可以使用</w:t>
+      </w:r>
+      <w:r>
+        <w:rPr>
+          <w:rStyle w:val="HTML"/>
+          <w:rFonts w:ascii="Courier New" w:hAnsi="Courier New" w:cs="Courier New"/>
+          <w:color w:val="333333"/>
+          <w:kern w:val="0"/>
+          <w:sz w:val="19"/>
+          <w:szCs w:val="19"/>
+          <w:bdr w:val="single" w:sz="6" w:space="0" w:color="F5F5F5" w:frame="1"/>
+          <w:shd w:val="clear" w:color="auto" w:fill="EEEEEE"/>
+        </w:rPr>
+        <w:t>-u</w:t>
+      </w:r>
+      <w:r>
+        <w:rPr>
+          <w:rStyle w:val="apple-converted-space"/>
           <w:rFonts w:ascii="Arial" w:hAnsi="Arial" w:cs="Arial"/>
           <w:color w:val="4E443C"/>
-          <w:sz w:val="19"/>
-          <w:szCs w:val="19"/>
-          <w:shd w:val="clear" w:color="auto" w:fill="FCFCFA"/>
-        </w:rPr>
-      </w:pPr>
-      <w:r>
-        <w:rPr>
-          <w:rFonts w:ascii="Arial" w:hAnsi="Arial" w:cs="Arial" w:hint="eastAsia"/>
-          <w:color w:val="4E443C"/>
-          <w:sz w:val="19"/>
-          <w:szCs w:val="19"/>
-          <w:shd w:val="clear" w:color="auto" w:fill="FCFCFA"/>
-        </w:rPr>
-        <w:t>其中</w:t>
-      </w:r>
-      <w:r>
-        <w:rPr>
-          <w:rFonts w:ascii="Arial" w:hAnsi="Arial" w:cs="Arial" w:hint="eastAsia"/>
-          <w:color w:val="4E443C"/>
-          <w:sz w:val="19"/>
-          <w:szCs w:val="19"/>
-          <w:shd w:val="clear" w:color="auto" w:fill="FCFCFA"/>
-        </w:rPr>
-        <w:t xml:space="preserve"> remotes/origin/branch-name </w:t>
-      </w:r>
-      <w:r>
-        <w:rPr>
-          <w:rFonts w:ascii="Arial" w:hAnsi="Arial" w:cs="Arial" w:hint="eastAsia"/>
-          <w:color w:val="4E443C"/>
-          <w:sz w:val="19"/>
-          <w:szCs w:val="19"/>
-          <w:shd w:val="clear" w:color="auto" w:fill="FCFCFA"/>
-        </w:rPr>
-        <w:t>为远程跟踪分支，在本地可以编辑远程跟踪分支，但无法保存（及在切换到其他分支时，远程跟踪健会复原）。</w:t>
-      </w:r>
-      <w:r>
-        <w:rPr>
-          <w:rFonts w:ascii="Arial" w:hAnsi="Arial" w:cs="Arial" w:hint="eastAsia"/>
-          <w:color w:val="FF0000"/>
-          <w:sz w:val="19"/>
-          <w:szCs w:val="19"/>
-          <w:shd w:val="clear" w:color="auto" w:fill="FCFCFA"/>
-        </w:rPr>
-        <w:t>所以尽量不要操作远程跟踪分支。</w:t>
+          <w:kern w:val="0"/>
+          <w:sz w:val="19"/>
+          <w:szCs w:val="19"/>
+          <w:shd w:val="clear" w:color="auto" w:fill="FCFCFA"/>
+        </w:rPr>
+        <w:t> </w:t>
+      </w:r>
+      <w:r>
+        <w:rPr>
+          <w:rFonts w:ascii="Arial" w:hAnsi="Arial" w:cs="Arial" w:hint="eastAsia"/>
+          <w:color w:val="4E443C"/>
+          <w:kern w:val="0"/>
+          <w:sz w:val="19"/>
+          <w:szCs w:val="19"/>
+          <w:shd w:val="clear" w:color="auto" w:fill="FCFCFA"/>
+        </w:rPr>
+        <w:t>或</w:t>
+      </w:r>
+      <w:r>
+        <w:rPr>
+          <w:rStyle w:val="apple-converted-space"/>
+          <w:rFonts w:ascii="Arial" w:hAnsi="Arial" w:cs="Arial"/>
+          <w:color w:val="4E443C"/>
+          <w:kern w:val="0"/>
+          <w:sz w:val="19"/>
+          <w:szCs w:val="19"/>
+          <w:shd w:val="clear" w:color="auto" w:fill="FCFCFA"/>
+        </w:rPr>
+        <w:t> </w:t>
+      </w:r>
+      <w:r>
+        <w:rPr>
+          <w:rStyle w:val="HTML"/>
+          <w:rFonts w:ascii="Courier New" w:hAnsi="Courier New" w:cs="Courier New"/>
+          <w:color w:val="333333"/>
+          <w:kern w:val="0"/>
+          <w:sz w:val="19"/>
+          <w:szCs w:val="19"/>
+          <w:bdr w:val="single" w:sz="6" w:space="0" w:color="F5F5F5" w:frame="1"/>
+          <w:shd w:val="clear" w:color="auto" w:fill="EEEEEE"/>
+        </w:rPr>
+        <w:t>--set-upstream-to</w:t>
+      </w:r>
+      <w:r>
+        <w:rPr>
+          <w:rStyle w:val="apple-converted-space"/>
+          <w:rFonts w:ascii="Arial" w:hAnsi="Arial" w:cs="Arial"/>
+          <w:color w:val="4E443C"/>
+          <w:kern w:val="0"/>
+          <w:sz w:val="19"/>
+          <w:szCs w:val="19"/>
+          <w:shd w:val="clear" w:color="auto" w:fill="FCFCFA"/>
+        </w:rPr>
+        <w:t> </w:t>
+      </w:r>
+      <w:r>
+        <w:rPr>
+          <w:rStyle w:val="apple-converted-space"/>
+          <w:rFonts w:ascii="Arial" w:hAnsi="Arial" w:cs="Arial" w:hint="eastAsia"/>
+          <w:color w:val="4E443C"/>
+          <w:kern w:val="0"/>
+          <w:sz w:val="19"/>
+          <w:szCs w:val="19"/>
+          <w:shd w:val="clear" w:color="auto" w:fill="FCFCFA"/>
+        </w:rPr>
+        <w:t>修改本地分支所对应的跟踪分支</w:t>
+      </w:r>
+    </w:p>
+    <w:p>
+      <w:pPr>
+        <w:rPr>
+          <w:rFonts w:ascii="Arial" w:hAnsi="Arial" w:cs="Arial"/>
+          <w:color w:val="4E443C"/>
+          <w:sz w:val="19"/>
+          <w:szCs w:val="19"/>
+          <w:shd w:val="clear" w:color="auto" w:fill="FCFCFA"/>
+        </w:rPr>
+      </w:pPr>
+      <w:r>
+        <w:rPr>
+          <w:rFonts w:ascii="Arial" w:hAnsi="Arial" w:cs="Arial"/>
+          <w:noProof/>
+          <w:color w:val="4E443C"/>
+          <w:sz w:val="19"/>
+          <w:szCs w:val="19"/>
+          <w:shd w:val="clear" w:color="auto" w:fill="FCFCFA"/>
+        </w:rPr>
+        <w:drawing>
+          <wp:inline distT="0" distB="0" distL="0" distR="0">
+            <wp:extent cx="5274310" cy="1760310"/>
+            <wp:effectExtent l="19050" t="0" r="2540" b="0"/>
+            <wp:docPr id="31" name="图片 31"/>
+            <wp:cNvGraphicFramePr>
+              <a:graphicFrameLocks xmlns:a="http://schemas.openxmlformats.org/drawingml/2006/main" noChangeAspect="1"/>
+            </wp:cNvGraphicFramePr>
+            <a:graphic xmlns:a="http://schemas.openxmlformats.org/drawingml/2006/main">
+              <a:graphicData uri="http://schemas.openxmlformats.org/drawingml/2006/picture">
+                <pic:pic xmlns:pic="http://schemas.openxmlformats.org/drawingml/2006/picture">
+                  <pic:nvPicPr>
+                    <pic:cNvPr id="0" name="Picture 31"/>
+                    <pic:cNvPicPr>
+                      <a:picLocks noChangeAspect="1" noChangeArrowheads="1"/>
+                    </pic:cNvPicPr>
+                  </pic:nvPicPr>
+                  <pic:blipFill>
+                    <a:blip r:embed="rId16"/>
+                    <a:srcRect/>
+                    <a:stretch>
+                      <a:fillRect/>
+                    </a:stretch>
+                  </pic:blipFill>
+                  <pic:spPr bwMode="auto">
+                    <a:xfrm>
+                      <a:off x="0" y="0"/>
+                      <a:ext cx="5274310" cy="1760310"/>
+                    </a:xfrm>
+                    <a:prstGeom prst="rect">
+                      <a:avLst/>
+                    </a:prstGeom>
+                    <a:noFill/>
+                    <a:ln w="9525">
+                      <a:noFill/>
+                      <a:miter lim="800000"/>
+                      <a:headEnd/>
+                      <a:tailEnd/>
+                    </a:ln>
+                  </pic:spPr>
+                </pic:pic>
+              </a:graphicData>
+            </a:graphic>
+          </wp:inline>
+        </w:drawing>
       </w:r>
     </w:p>
     <w:p>
@@ -2244,6 +2612,24 @@
       <w:color w:val="808080" w:themeColor="text1" w:themeTint="7F"/>
     </w:rPr>
   </w:style>
+  <w:style w:type="character" w:customStyle="1" w:styleId="apple-converted-space">
+    <w:name w:val="apple-converted-space"/>
+    <w:basedOn w:val="a0"/>
+    <w:rsid w:val="0021525A"/>
+  </w:style>
+  <w:style w:type="character" w:styleId="HTML">
+    <w:name w:val="HTML Code"/>
+    <w:basedOn w:val="a0"/>
+    <w:uiPriority w:val="99"/>
+    <w:semiHidden/>
+    <w:unhideWhenUsed/>
+    <w:rsid w:val="0021525A"/>
+    <w:rPr>
+      <w:rFonts w:ascii="宋体" w:eastAsia="宋体" w:hAnsi="宋体" w:cs="宋体"/>
+      <w:sz w:val="24"/>
+      <w:szCs w:val="24"/>
+    </w:rPr>
+  </w:style>
 </w:styles>
 </file>
 

</xml_diff>

<commit_message>
change by local master step6
</commit_message>
<xml_diff>
--- a/gitnote.docx
+++ b/gitnote.docx
@@ -470,6 +470,58 @@
           <w:rFonts w:hint="eastAsia"/>
         </w:rPr>
         <w:t xml:space="preserve"> branchname remote/branchname</w:t>
+      </w:r>
+      <w:r>
+        <w:rPr>
+          <w:rFonts w:hint="eastAsia"/>
+        </w:rPr>
+        <w:t>（</w:t>
+      </w:r>
+      <w:r>
+        <w:rPr>
+          <w:rStyle w:val="a7"/>
+          <w:rFonts w:hint="eastAsia"/>
+        </w:rPr>
+        <w:t>相同名称的快捷方式</w:t>
+      </w:r>
+      <w:r>
+        <w:rPr>
+          <w:rStyle w:val="a7"/>
+        </w:rPr>
+        <w:t xml:space="preserve">git checkout --track </w:t>
+      </w:r>
+      <w:r>
+        <w:rPr>
+          <w:rStyle w:val="a7"/>
+          <w:rFonts w:hint="eastAsia"/>
+        </w:rPr>
+        <w:t>remote</w:t>
+      </w:r>
+      <w:r>
+        <w:rPr>
+          <w:rStyle w:val="a7"/>
+        </w:rPr>
+        <w:t>/</w:t>
+      </w:r>
+      <w:r>
+        <w:rPr>
+          <w:rStyle w:val="a7"/>
+          <w:rFonts w:hint="eastAsia"/>
+        </w:rPr>
+        <w:t>branchname</w:t>
+      </w:r>
+      <w:r>
+        <w:rPr>
+          <w:rStyle w:val="a7"/>
+          <w:rFonts w:hint="eastAsia"/>
+        </w:rPr>
+        <w:t xml:space="preserve"> </w:t>
+      </w:r>
+      <w:r>
+        <w:rPr>
+          <w:rFonts w:hint="eastAsia"/>
+        </w:rPr>
+        <w:t>）</w:t>
       </w:r>
       <w:r>
         <w:rPr>
@@ -1435,20 +1487,42 @@
     <w:p>
       <w:pPr>
         <w:rPr>
+          <w:rFonts w:ascii="Arial" w:hAnsi="Arial" w:cs="Arial" w:hint="eastAsia"/>
+          <w:color w:val="4E443C"/>
+          <w:sz w:val="19"/>
+          <w:szCs w:val="19"/>
+          <w:shd w:val="clear" w:color="auto" w:fill="FCFCFA"/>
+        </w:rPr>
+      </w:pPr>
+      <w:r>
+        <w:rPr>
+          <w:rFonts w:hint="eastAsia"/>
+        </w:rPr>
+        <w:t xml:space="preserve">git branch -vv </w:t>
+      </w:r>
+      <w:r>
+        <w:rPr>
           <w:rFonts w:ascii="Arial" w:hAnsi="Arial" w:cs="Arial"/>
           <w:color w:val="4E443C"/>
           <w:sz w:val="19"/>
           <w:szCs w:val="19"/>
           <w:shd w:val="clear" w:color="auto" w:fill="FCFCFA"/>
         </w:rPr>
-      </w:pPr>
-      <w:r>
-        <w:rPr>
-          <w:rFonts w:hint="eastAsia"/>
-        </w:rPr>
-        <w:t xml:space="preserve">git branch -vv </w:t>
-      </w:r>
-      <w:r>
+        <w:t>将所有的本地分支列出来并且包含更多的信息，如每一个分支正在跟踪哪个远程分支与本地分支是否是领先、落后或是都有。</w:t>
+      </w:r>
+      <w:r>
+        <w:rPr>
+          <w:rFonts w:ascii="Arial" w:hAnsi="Arial" w:cs="Arial" w:hint="eastAsia"/>
+          <w:color w:val="4E443C"/>
+          <w:sz w:val="19"/>
+          <w:szCs w:val="19"/>
+          <w:shd w:val="clear" w:color="auto" w:fill="FCFCFA"/>
+        </w:rPr>
+        <w:t>如下图：</w:t>
+      </w:r>
+    </w:p>
+    <w:p>
+      <w:pPr>
         <w:rPr>
           <w:rFonts w:ascii="Arial" w:hAnsi="Arial" w:cs="Arial"/>
           <w:color w:val="4E443C"/>
@@ -1456,13 +1530,67 @@
           <w:szCs w:val="19"/>
           <w:shd w:val="clear" w:color="auto" w:fill="FCFCFA"/>
         </w:rPr>
-        <w:t>将所有的本地分支列出来并且包含更多的信息，如每一个分支正在跟踪哪个远程分支与本地分支是否是领先、落后或是都有。</w:t>
-      </w:r>
-    </w:p>
-    <w:p>
-      <w:pPr>
+      </w:pPr>
+      <w:r>
         <w:rPr>
           <w:rFonts w:ascii="Arial" w:hAnsi="Arial" w:cs="Arial"/>
+          <w:noProof/>
+          <w:color w:val="4E443C"/>
+          <w:sz w:val="19"/>
+          <w:szCs w:val="19"/>
+          <w:shd w:val="clear" w:color="auto" w:fill="FCFCFA"/>
+        </w:rPr>
+        <w:drawing>
+          <wp:inline distT="0" distB="0" distL="0" distR="0">
+            <wp:extent cx="5274310" cy="570483"/>
+            <wp:effectExtent l="19050" t="0" r="2540" b="0"/>
+            <wp:docPr id="25" name="图片 25"/>
+            <wp:cNvGraphicFramePr>
+              <a:graphicFrameLocks xmlns:a="http://schemas.openxmlformats.org/drawingml/2006/main" noChangeAspect="1"/>
+            </wp:cNvGraphicFramePr>
+            <a:graphic xmlns:a="http://schemas.openxmlformats.org/drawingml/2006/main">
+              <a:graphicData uri="http://schemas.openxmlformats.org/drawingml/2006/picture">
+                <pic:pic xmlns:pic="http://schemas.openxmlformats.org/drawingml/2006/picture">
+                  <pic:nvPicPr>
+                    <pic:cNvPr id="0" name="Picture 25"/>
+                    <pic:cNvPicPr>
+                      <a:picLocks noChangeAspect="1" noChangeArrowheads="1"/>
+                    </pic:cNvPicPr>
+                  </pic:nvPicPr>
+                  <pic:blipFill>
+                    <a:blip r:embed="rId13"/>
+                    <a:srcRect/>
+                    <a:stretch>
+                      <a:fillRect/>
+                    </a:stretch>
+                  </pic:blipFill>
+                  <pic:spPr bwMode="auto">
+                    <a:xfrm>
+                      <a:off x="0" y="0"/>
+                      <a:ext cx="5274310" cy="570483"/>
+                    </a:xfrm>
+                    <a:prstGeom prst="rect">
+                      <a:avLst/>
+                    </a:prstGeom>
+                    <a:noFill/>
+                    <a:ln w="9525">
+                      <a:noFill/>
+                      <a:miter lim="800000"/>
+                      <a:headEnd/>
+                      <a:tailEnd/>
+                    </a:ln>
+                  </pic:spPr>
+                </pic:pic>
+              </a:graphicData>
+            </a:graphic>
+          </wp:inline>
+        </w:drawing>
+      </w:r>
+    </w:p>
+    <w:p>
+      <w:pPr>
+        <w:rPr>
+          <w:rFonts w:ascii="Arial" w:hAnsi="Arial" w:cs="Arial" w:hint="eastAsia"/>
           <w:color w:val="4E443C"/>
           <w:sz w:val="19"/>
           <w:szCs w:val="19"/>
@@ -1527,7 +1655,7 @@
           <w:szCs w:val="19"/>
           <w:shd w:val="clear" w:color="auto" w:fill="FCFCFA"/>
         </w:rPr>
-        <w:t>：</w:t>
+        <w:t>。如下图：</w:t>
       </w:r>
     </w:p>
     <w:p>
@@ -1540,17 +1668,61 @@
           <w:shd w:val="clear" w:color="auto" w:fill="FCFCFA"/>
         </w:rPr>
       </w:pPr>
-    </w:p>
-    <w:p>
-      <w:pPr>
+      <w:r>
         <w:rPr>
           <w:rFonts w:ascii="Arial" w:hAnsi="Arial" w:cs="Arial"/>
-          <w:color w:val="4E443C"/>
-          <w:sz w:val="19"/>
-          <w:szCs w:val="19"/>
-          <w:shd w:val="clear" w:color="auto" w:fill="FCFCFA"/>
-        </w:rPr>
-      </w:pPr>
+          <w:noProof/>
+          <w:color w:val="4E443C"/>
+          <w:sz w:val="19"/>
+          <w:szCs w:val="19"/>
+          <w:shd w:val="clear" w:color="auto" w:fill="FCFCFA"/>
+        </w:rPr>
+        <w:drawing>
+          <wp:inline distT="0" distB="0" distL="0" distR="0">
+            <wp:extent cx="5274310" cy="1325993"/>
+            <wp:effectExtent l="19050" t="0" r="2540" b="0"/>
+            <wp:docPr id="28" name="图片 28"/>
+            <wp:cNvGraphicFramePr>
+              <a:graphicFrameLocks xmlns:a="http://schemas.openxmlformats.org/drawingml/2006/main" noChangeAspect="1"/>
+            </wp:cNvGraphicFramePr>
+            <a:graphic xmlns:a="http://schemas.openxmlformats.org/drawingml/2006/main">
+              <a:graphicData uri="http://schemas.openxmlformats.org/drawingml/2006/picture">
+                <pic:pic xmlns:pic="http://schemas.openxmlformats.org/drawingml/2006/picture">
+                  <pic:nvPicPr>
+                    <pic:cNvPr id="0" name="Picture 28"/>
+                    <pic:cNvPicPr>
+                      <a:picLocks noChangeAspect="1" noChangeArrowheads="1"/>
+                    </pic:cNvPicPr>
+                  </pic:nvPicPr>
+                  <pic:blipFill>
+                    <a:blip r:embed="rId14"/>
+                    <a:srcRect/>
+                    <a:stretch>
+                      <a:fillRect/>
+                    </a:stretch>
+                  </pic:blipFill>
+                  <pic:spPr bwMode="auto">
+                    <a:xfrm>
+                      <a:off x="0" y="0"/>
+                      <a:ext cx="5274310" cy="1325993"/>
+                    </a:xfrm>
+                    <a:prstGeom prst="rect">
+                      <a:avLst/>
+                    </a:prstGeom>
+                    <a:noFill/>
+                    <a:ln w="9525">
+                      <a:noFill/>
+                      <a:miter lim="800000"/>
+                      <a:headEnd/>
+                      <a:tailEnd/>
+                    </a:ln>
+                  </pic:spPr>
+                </pic:pic>
+              </a:graphicData>
+            </a:graphic>
+          </wp:inline>
+        </w:drawing>
+      </w:r>
     </w:p>
     <w:p>
       <w:pPr>
@@ -1620,6 +1792,28 @@
     </w:p>
     <w:p>
       <w:pPr>
+        <w:rPr>
+          <w:rFonts w:ascii="Arial" w:hAnsi="Arial" w:cs="Arial"/>
+          <w:color w:val="4E443C"/>
+          <w:sz w:val="19"/>
+          <w:szCs w:val="19"/>
+          <w:shd w:val="clear" w:color="auto" w:fill="FCFCFA"/>
+        </w:rPr>
+      </w:pPr>
+    </w:p>
+    <w:p>
+      <w:pPr>
+        <w:rPr>
+          <w:rFonts w:ascii="Arial" w:hAnsi="Arial" w:cs="Arial"/>
+          <w:color w:val="4E443C"/>
+          <w:sz w:val="19"/>
+          <w:szCs w:val="19"/>
+          <w:shd w:val="clear" w:color="auto" w:fill="FCFCFA"/>
+        </w:rPr>
+      </w:pPr>
+    </w:p>
+    <w:p>
+      <w:pPr>
         <w:pStyle w:val="1"/>
         <w:rPr>
           <w:shd w:val="clear" w:color="auto" w:fill="FCFCFA"/>
@@ -1630,6 +1824,7 @@
           <w:rFonts w:hint="eastAsia"/>
           <w:shd w:val="clear" w:color="auto" w:fill="FCFCFA"/>
         </w:rPr>
+        <w:lastRenderedPageBreak/>
         <w:t>2.</w:t>
       </w:r>
       <w:r>
@@ -1642,30 +1837,20 @@
     </w:p>
     <w:p>
       <w:pPr>
-        <w:rPr>
-          <w:rFonts w:ascii="Arial" w:hAnsi="Arial" w:cs="Arial"/>
-          <w:color w:val="4E443C"/>
-          <w:sz w:val="19"/>
-          <w:szCs w:val="19"/>
-          <w:shd w:val="clear" w:color="auto" w:fill="FCFCFA"/>
-        </w:rPr>
-      </w:pPr>
-      <w:r>
-        <w:rPr>
-          <w:rFonts w:ascii="Arial" w:hAnsi="Arial" w:cs="Arial"/>
-          <w:color w:val="4E443C"/>
-          <w:sz w:val="19"/>
-          <w:szCs w:val="19"/>
+        <w:pStyle w:val="2"/>
+        <w:rPr>
+          <w:shd w:val="clear" w:color="auto" w:fill="FCFCFA"/>
+        </w:rPr>
+      </w:pPr>
+      <w:r>
+        <w:rPr>
           <w:shd w:val="clear" w:color="auto" w:fill="FCFCFA"/>
         </w:rPr>
         <w:t>远程跟踪</w:t>
       </w:r>
       <w:r>
         <w:rPr>
-          <w:rFonts w:ascii="Arial" w:hAnsi="Arial" w:cs="Arial" w:hint="eastAsia"/>
-          <w:color w:val="4E443C"/>
-          <w:sz w:val="19"/>
-          <w:szCs w:val="19"/>
+          <w:rFonts w:hint="eastAsia"/>
           <w:shd w:val="clear" w:color="auto" w:fill="FCFCFA"/>
         </w:rPr>
         <w:t>分支</w:t>
@@ -1708,7 +1893,7 @@
                     </pic:cNvPicPr>
                   </pic:nvPicPr>
                   <pic:blipFill>
-                    <a:blip r:embed="rId13"/>
+                    <a:blip r:embed="rId15"/>
                     <a:srcRect/>
                     <a:stretch>
                       <a:fillRect/>
@@ -1740,52 +1925,235 @@
     <w:p>
       <w:pPr>
         <w:rPr>
+          <w:rFonts w:ascii="Arial" w:hAnsi="Arial" w:cs="Arial" w:hint="eastAsia"/>
+          <w:color w:val="FF0000"/>
+          <w:sz w:val="19"/>
+          <w:szCs w:val="19"/>
+          <w:shd w:val="clear" w:color="auto" w:fill="FCFCFA"/>
+        </w:rPr>
+      </w:pPr>
+      <w:r>
+        <w:rPr>
+          <w:rFonts w:ascii="Arial" w:hAnsi="Arial" w:cs="Arial" w:hint="eastAsia"/>
+          <w:color w:val="4E443C"/>
+          <w:sz w:val="19"/>
+          <w:szCs w:val="19"/>
+          <w:shd w:val="clear" w:color="auto" w:fill="FCFCFA"/>
+        </w:rPr>
+        <w:t>其中</w:t>
+      </w:r>
+      <w:r>
+        <w:rPr>
+          <w:rFonts w:ascii="Arial" w:hAnsi="Arial" w:cs="Arial" w:hint="eastAsia"/>
+          <w:color w:val="4E443C"/>
+          <w:sz w:val="19"/>
+          <w:szCs w:val="19"/>
+          <w:shd w:val="clear" w:color="auto" w:fill="FCFCFA"/>
+        </w:rPr>
+        <w:t xml:space="preserve"> remotes/origin/branch-name </w:t>
+      </w:r>
+      <w:r>
+        <w:rPr>
+          <w:rFonts w:ascii="Arial" w:hAnsi="Arial" w:cs="Arial" w:hint="eastAsia"/>
+          <w:color w:val="4E443C"/>
+          <w:sz w:val="19"/>
+          <w:szCs w:val="19"/>
+          <w:shd w:val="clear" w:color="auto" w:fill="FCFCFA"/>
+        </w:rPr>
+        <w:t>为远程跟踪分支，在本地可以编辑远程跟踪分支，但无法保存（及在切换到其他分支时，远程跟踪健会复原）。</w:t>
+      </w:r>
+      <w:r>
+        <w:rPr>
+          <w:rFonts w:ascii="Arial" w:hAnsi="Arial" w:cs="Arial" w:hint="eastAsia"/>
+          <w:color w:val="FF0000"/>
+          <w:sz w:val="19"/>
+          <w:szCs w:val="19"/>
+          <w:shd w:val="clear" w:color="auto" w:fill="FCFCFA"/>
+        </w:rPr>
+        <w:t>所以尽量不要操作远程跟踪分支。</w:t>
+      </w:r>
+    </w:p>
+    <w:p>
+      <w:pPr>
+        <w:rPr>
+          <w:rFonts w:ascii="Arial" w:hAnsi="Arial" w:cs="Arial" w:hint="eastAsia"/>
+          <w:color w:val="4E443C"/>
+          <w:sz w:val="19"/>
+          <w:szCs w:val="19"/>
+          <w:shd w:val="clear" w:color="auto" w:fill="FCFCFA"/>
+        </w:rPr>
+      </w:pPr>
+    </w:p>
+    <w:p>
+      <w:pPr>
+        <w:rPr>
+          <w:rFonts w:ascii="Arial" w:hAnsi="Arial" w:cs="Arial" w:hint="eastAsia"/>
+          <w:color w:val="FF0000"/>
+          <w:sz w:val="19"/>
+          <w:szCs w:val="19"/>
+          <w:shd w:val="clear" w:color="auto" w:fill="FCFCFA"/>
+        </w:rPr>
+      </w:pPr>
+      <w:r>
+        <w:rPr>
+          <w:rFonts w:ascii="Arial" w:hAnsi="Arial" w:cs="Arial" w:hint="eastAsia"/>
+          <w:color w:val="4E443C"/>
+          <w:sz w:val="19"/>
+          <w:szCs w:val="19"/>
+          <w:shd w:val="clear" w:color="auto" w:fill="FCFCFA"/>
+        </w:rPr>
+        <w:t>可以使用</w:t>
+      </w:r>
+      <w:r>
+        <w:rPr>
+          <w:rStyle w:val="HTML"/>
+          <w:rFonts w:ascii="Courier New" w:hAnsi="Courier New" w:cs="Courier New"/>
+          <w:color w:val="333333"/>
+          <w:kern w:val="0"/>
+          <w:sz w:val="19"/>
+          <w:szCs w:val="19"/>
+          <w:bdr w:val="single" w:sz="6" w:space="0" w:color="F5F5F5" w:frame="1"/>
+          <w:shd w:val="clear" w:color="auto" w:fill="EEEEEE"/>
+        </w:rPr>
+        <w:t>-u</w:t>
+      </w:r>
+      <w:r>
+        <w:rPr>
+          <w:rStyle w:val="apple-converted-space"/>
           <w:rFonts w:ascii="Arial" w:hAnsi="Arial" w:cs="Arial"/>
           <w:color w:val="4E443C"/>
-          <w:sz w:val="19"/>
-          <w:szCs w:val="19"/>
-          <w:shd w:val="clear" w:color="auto" w:fill="FCFCFA"/>
-        </w:rPr>
-      </w:pPr>
-      <w:r>
-        <w:rPr>
-          <w:rFonts w:ascii="Arial" w:hAnsi="Arial" w:cs="Arial" w:hint="eastAsia"/>
-          <w:color w:val="4E443C"/>
-          <w:sz w:val="19"/>
-          <w:szCs w:val="19"/>
-          <w:shd w:val="clear" w:color="auto" w:fill="FCFCFA"/>
-        </w:rPr>
-        <w:t>其中</w:t>
-      </w:r>
-      <w:r>
-        <w:rPr>
-          <w:rFonts w:ascii="Arial" w:hAnsi="Arial" w:cs="Arial" w:hint="eastAsia"/>
-          <w:color w:val="4E443C"/>
-          <w:sz w:val="19"/>
-          <w:szCs w:val="19"/>
-          <w:shd w:val="clear" w:color="auto" w:fill="FCFCFA"/>
-        </w:rPr>
-        <w:t xml:space="preserve"> remotes/origin/branch-name </w:t>
-      </w:r>
-      <w:r>
-        <w:rPr>
-          <w:rFonts w:ascii="Arial" w:hAnsi="Arial" w:cs="Arial" w:hint="eastAsia"/>
-          <w:color w:val="4E443C"/>
-          <w:sz w:val="19"/>
-          <w:szCs w:val="19"/>
-          <w:shd w:val="clear" w:color="auto" w:fill="FCFCFA"/>
-        </w:rPr>
-        <w:t>为远程跟踪分支，在本地可以编辑远程跟踪分支，但无法保存（及在切换到其他分支时，远程跟踪健会复原）。</w:t>
-      </w:r>
-      <w:r>
-        <w:rPr>
-          <w:rFonts w:ascii="Arial" w:hAnsi="Arial" w:cs="Arial" w:hint="eastAsia"/>
-          <w:color w:val="FF0000"/>
-          <w:sz w:val="19"/>
-          <w:szCs w:val="19"/>
-          <w:shd w:val="clear" w:color="auto" w:fill="FCFCFA"/>
-        </w:rPr>
-        <w:t>所以尽量不要操作远程跟踪分支。</w:t>
+          <w:kern w:val="0"/>
+          <w:sz w:val="19"/>
+          <w:szCs w:val="19"/>
+          <w:shd w:val="clear" w:color="auto" w:fill="FCFCFA"/>
+        </w:rPr>
+        <w:t> </w:t>
+      </w:r>
+      <w:r>
+        <w:rPr>
+          <w:rFonts w:ascii="Arial" w:hAnsi="Arial" w:cs="Arial" w:hint="eastAsia"/>
+          <w:color w:val="4E443C"/>
+          <w:kern w:val="0"/>
+          <w:sz w:val="19"/>
+          <w:szCs w:val="19"/>
+          <w:shd w:val="clear" w:color="auto" w:fill="FCFCFA"/>
+        </w:rPr>
+        <w:t>或</w:t>
+      </w:r>
+      <w:r>
+        <w:rPr>
+          <w:rStyle w:val="apple-converted-space"/>
+          <w:rFonts w:ascii="Arial" w:hAnsi="Arial" w:cs="Arial"/>
+          <w:color w:val="4E443C"/>
+          <w:kern w:val="0"/>
+          <w:sz w:val="19"/>
+          <w:szCs w:val="19"/>
+          <w:shd w:val="clear" w:color="auto" w:fill="FCFCFA"/>
+        </w:rPr>
+        <w:t> </w:t>
+      </w:r>
+      <w:r>
+        <w:rPr>
+          <w:rStyle w:val="HTML"/>
+          <w:rFonts w:ascii="Courier New" w:hAnsi="Courier New" w:cs="Courier New"/>
+          <w:color w:val="333333"/>
+          <w:kern w:val="0"/>
+          <w:sz w:val="19"/>
+          <w:szCs w:val="19"/>
+          <w:bdr w:val="single" w:sz="6" w:space="0" w:color="F5F5F5" w:frame="1"/>
+          <w:shd w:val="clear" w:color="auto" w:fill="EEEEEE"/>
+        </w:rPr>
+        <w:t>--set-upstream-to</w:t>
+      </w:r>
+      <w:r>
+        <w:rPr>
+          <w:rStyle w:val="apple-converted-space"/>
+          <w:rFonts w:ascii="Arial" w:hAnsi="Arial" w:cs="Arial"/>
+          <w:color w:val="4E443C"/>
+          <w:kern w:val="0"/>
+          <w:sz w:val="19"/>
+          <w:szCs w:val="19"/>
+          <w:shd w:val="clear" w:color="auto" w:fill="FCFCFA"/>
+        </w:rPr>
+        <w:t> </w:t>
+      </w:r>
+      <w:r>
+        <w:rPr>
+          <w:rStyle w:val="apple-converted-space"/>
+          <w:rFonts w:ascii="Arial" w:hAnsi="Arial" w:cs="Arial" w:hint="eastAsia"/>
+          <w:color w:val="4E443C"/>
+          <w:kern w:val="0"/>
+          <w:sz w:val="19"/>
+          <w:szCs w:val="19"/>
+          <w:shd w:val="clear" w:color="auto" w:fill="FCFCFA"/>
+        </w:rPr>
+        <w:t>修改本地分支所对应的跟踪分支</w:t>
+      </w:r>
+    </w:p>
+    <w:p>
+      <w:pPr>
+        <w:rPr>
+          <w:rFonts w:ascii="Arial" w:hAnsi="Arial" w:cs="Arial"/>
+          <w:color w:val="4E443C"/>
+          <w:sz w:val="19"/>
+          <w:szCs w:val="19"/>
+          <w:shd w:val="clear" w:color="auto" w:fill="FCFCFA"/>
+        </w:rPr>
+      </w:pPr>
+      <w:r>
+        <w:rPr>
+          <w:rFonts w:ascii="Arial" w:hAnsi="Arial" w:cs="Arial"/>
+          <w:noProof/>
+          <w:color w:val="4E443C"/>
+          <w:sz w:val="19"/>
+          <w:szCs w:val="19"/>
+          <w:shd w:val="clear" w:color="auto" w:fill="FCFCFA"/>
+        </w:rPr>
+        <w:drawing>
+          <wp:inline distT="0" distB="0" distL="0" distR="0">
+            <wp:extent cx="5274310" cy="1760310"/>
+            <wp:effectExtent l="19050" t="0" r="2540" b="0"/>
+            <wp:docPr id="31" name="图片 31"/>
+            <wp:cNvGraphicFramePr>
+              <a:graphicFrameLocks xmlns:a="http://schemas.openxmlformats.org/drawingml/2006/main" noChangeAspect="1"/>
+            </wp:cNvGraphicFramePr>
+            <a:graphic xmlns:a="http://schemas.openxmlformats.org/drawingml/2006/main">
+              <a:graphicData uri="http://schemas.openxmlformats.org/drawingml/2006/picture">
+                <pic:pic xmlns:pic="http://schemas.openxmlformats.org/drawingml/2006/picture">
+                  <pic:nvPicPr>
+                    <pic:cNvPr id="0" name="Picture 31"/>
+                    <pic:cNvPicPr>
+                      <a:picLocks noChangeAspect="1" noChangeArrowheads="1"/>
+                    </pic:cNvPicPr>
+                  </pic:nvPicPr>
+                  <pic:blipFill>
+                    <a:blip r:embed="rId16"/>
+                    <a:srcRect/>
+                    <a:stretch>
+                      <a:fillRect/>
+                    </a:stretch>
+                  </pic:blipFill>
+                  <pic:spPr bwMode="auto">
+                    <a:xfrm>
+                      <a:off x="0" y="0"/>
+                      <a:ext cx="5274310" cy="1760310"/>
+                    </a:xfrm>
+                    <a:prstGeom prst="rect">
+                      <a:avLst/>
+                    </a:prstGeom>
+                    <a:noFill/>
+                    <a:ln w="9525">
+                      <a:noFill/>
+                      <a:miter lim="800000"/>
+                      <a:headEnd/>
+                      <a:tailEnd/>
+                    </a:ln>
+                  </pic:spPr>
+                </pic:pic>
+              </a:graphicData>
+            </a:graphic>
+          </wp:inline>
+        </w:drawing>
       </w:r>
     </w:p>
     <w:p>
@@ -2244,6 +2612,24 @@
       <w:color w:val="808080" w:themeColor="text1" w:themeTint="7F"/>
     </w:rPr>
   </w:style>
+  <w:style w:type="character" w:customStyle="1" w:styleId="apple-converted-space">
+    <w:name w:val="apple-converted-space"/>
+    <w:basedOn w:val="a0"/>
+    <w:rsid w:val="0021525A"/>
+  </w:style>
+  <w:style w:type="character" w:styleId="HTML">
+    <w:name w:val="HTML Code"/>
+    <w:basedOn w:val="a0"/>
+    <w:uiPriority w:val="99"/>
+    <w:semiHidden/>
+    <w:unhideWhenUsed/>
+    <w:rsid w:val="0021525A"/>
+    <w:rPr>
+      <w:rFonts w:ascii="宋体" w:eastAsia="宋体" w:hAnsi="宋体" w:cs="宋体"/>
+      <w:sz w:val="24"/>
+      <w:szCs w:val="24"/>
+    </w:rPr>
+  </w:style>
 </w:styles>
 </file>
 

</xml_diff>

<commit_message>
change by local master setp7
</commit_message>
<xml_diff>
--- a/gitnote.docx
+++ b/gitnote.docx
@@ -1421,6 +1421,11 @@
       </w:r>
     </w:p>
     <w:p>
+      <w:pPr>
+        <w:rPr>
+          <w:rFonts w:hint="eastAsia"/>
+        </w:rPr>
+      </w:pPr>
       <w:r>
         <w:rPr>
           <w:noProof/>
@@ -1475,6 +1480,110 @@
     </w:p>
     <w:p>
       <w:pPr>
+        <w:rPr>
+          <w:rFonts w:hint="eastAsia"/>
+        </w:rPr>
+      </w:pPr>
+    </w:p>
+    <w:p>
+      <w:pPr>
+        <w:rPr>
+          <w:rFonts w:hint="eastAsia"/>
+          <w:b/>
+        </w:rPr>
+      </w:pPr>
+      <w:r>
+        <w:rPr>
+          <w:b/>
+        </w:rPr>
+        <w:t xml:space="preserve">git push origin --delete </w:t>
+      </w:r>
+      <w:r>
+        <w:rPr>
+          <w:rFonts w:hint="eastAsia"/>
+          <w:b/>
+        </w:rPr>
+        <w:t>branchname</w:t>
+      </w:r>
+      <w:r>
+        <w:rPr>
+          <w:rFonts w:hint="eastAsia"/>
+          <w:b/>
+        </w:rPr>
+        <w:t xml:space="preserve"> </w:t>
+      </w:r>
+      <w:r>
+        <w:rPr>
+          <w:rFonts w:hint="eastAsia"/>
+          <w:b/>
+        </w:rPr>
+        <w:t>删除远程分支</w:t>
+      </w:r>
+    </w:p>
+    <w:p>
+      <w:pPr>
+        <w:rPr>
+          <w:rFonts w:hint="eastAsia"/>
+        </w:rPr>
+      </w:pPr>
+    </w:p>
+    <w:p>
+      <w:pPr>
+        <w:pStyle w:val="2"/>
+        <w:rPr>
+          <w:rFonts w:hint="eastAsia"/>
+        </w:rPr>
+      </w:pPr>
+      <w:r>
+        <w:rPr>
+          <w:rFonts w:hint="eastAsia"/>
+        </w:rPr>
+        <w:t>pull</w:t>
+      </w:r>
+    </w:p>
+    <w:p>
+      <w:pPr>
+        <w:rPr>
+          <w:rFonts w:hint="eastAsia"/>
+        </w:rPr>
+      </w:pPr>
+      <w:r>
+        <w:rPr>
+          <w:rFonts w:hint="eastAsia"/>
+        </w:rPr>
+        <w:t>git pull == git fetch + git merge</w:t>
+      </w:r>
+    </w:p>
+    <w:p>
+      <w:pPr>
+        <w:rPr>
+          <w:rStyle w:val="a7"/>
+        </w:rPr>
+      </w:pPr>
+      <w:r>
+        <w:rPr>
+          <w:rStyle w:val="a7"/>
+          <w:rFonts w:hint="eastAsia"/>
+        </w:rPr>
+        <w:t>注：尽量使用</w:t>
+      </w:r>
+      <w:r>
+        <w:rPr>
+          <w:rStyle w:val="a7"/>
+          <w:rFonts w:hint="eastAsia"/>
+        </w:rPr>
+        <w:t>git fetch + git merge</w:t>
+      </w:r>
+      <w:r>
+        <w:rPr>
+          <w:rStyle w:val="a7"/>
+          <w:rFonts w:hint="eastAsia"/>
+        </w:rPr>
+        <w:t>组合</w:t>
+      </w:r>
+    </w:p>
+    <w:p>
+      <w:pPr>
         <w:pStyle w:val="2"/>
       </w:pPr>
       <w:r>
@@ -1737,6 +1846,85 @@
     </w:p>
     <w:p>
       <w:pPr>
+        <w:pStyle w:val="2"/>
+        <w:rPr>
+          <w:rFonts w:hint="eastAsia"/>
+          <w:shd w:val="clear" w:color="auto" w:fill="FCFCFA"/>
+        </w:rPr>
+      </w:pPr>
+      <w:r>
+        <w:rPr>
+          <w:shd w:val="clear" w:color="auto" w:fill="FCFCFA"/>
+        </w:rPr>
+        <w:t>merge</w:t>
+      </w:r>
+    </w:p>
+    <w:p>
+      <w:pPr>
+        <w:rPr>
+          <w:b/>
+        </w:rPr>
+      </w:pPr>
+      <w:r>
+        <w:rPr>
+          <w:b/>
+        </w:rPr>
+        <w:t xml:space="preserve">git merge </w:t>
+      </w:r>
+      <w:r>
+        <w:rPr>
+          <w:rFonts w:hint="eastAsia"/>
+          <w:b/>
+        </w:rPr>
+        <w:t xml:space="preserve">branchname </w:t>
+      </w:r>
+      <w:r>
+        <w:rPr>
+          <w:rFonts w:hint="eastAsia"/>
+          <w:b/>
+        </w:rPr>
+        <w:t>把分支</w:t>
+      </w:r>
+      <w:r>
+        <w:rPr>
+          <w:rFonts w:hint="eastAsia"/>
+          <w:b/>
+        </w:rPr>
+        <w:t>branchname</w:t>
+      </w:r>
+      <w:r>
+        <w:rPr>
+          <w:rFonts w:hint="eastAsia"/>
+          <w:b/>
+        </w:rPr>
+        <w:t>内容合并到当前分支（</w:t>
+      </w:r>
+      <w:r>
+        <w:rPr>
+          <w:rFonts w:hint="eastAsia"/>
+          <w:b/>
+        </w:rPr>
+        <w:t xml:space="preserve">Head </w:t>
+      </w:r>
+      <w:r>
+        <w:rPr>
+          <w:rFonts w:hint="eastAsia"/>
+          <w:b/>
+        </w:rPr>
+        <w:t>分支）</w:t>
+      </w:r>
+    </w:p>
+    <w:p>
+      <w:pPr>
+        <w:rPr>
+          <w:rFonts w:ascii="Arial" w:hAnsi="Arial" w:cs="Arial" w:hint="eastAsia"/>
+          <w:color w:val="4E443C"/>
+          <w:sz w:val="19"/>
+          <w:szCs w:val="19"/>
+          <w:shd w:val="clear" w:color="auto" w:fill="FCFCFA"/>
+        </w:rPr>
+      </w:pPr>
+      <w:r>
         <w:rPr>
           <w:rFonts w:ascii="Arial" w:hAnsi="Arial" w:cs="Arial"/>
           <w:color w:val="4E443C"/>
@@ -1744,6 +1932,177 @@
           <w:szCs w:val="19"/>
           <w:shd w:val="clear" w:color="auto" w:fill="FCFCFA"/>
         </w:rPr>
+        <w:drawing>
+          <wp:inline distT="0" distB="0" distL="0" distR="0">
+            <wp:extent cx="5274310" cy="922205"/>
+            <wp:effectExtent l="19050" t="0" r="2540" b="0"/>
+            <wp:docPr id="5" name="图片 34"/>
+            <wp:cNvGraphicFramePr>
+              <a:graphicFrameLocks xmlns:a="http://schemas.openxmlformats.org/drawingml/2006/main" noChangeAspect="1"/>
+            </wp:cNvGraphicFramePr>
+            <a:graphic xmlns:a="http://schemas.openxmlformats.org/drawingml/2006/main">
+              <a:graphicData uri="http://schemas.openxmlformats.org/drawingml/2006/picture">
+                <pic:pic xmlns:pic="http://schemas.openxmlformats.org/drawingml/2006/picture">
+                  <pic:nvPicPr>
+                    <pic:cNvPr id="0" name="Picture 34"/>
+                    <pic:cNvPicPr>
+                      <a:picLocks noChangeAspect="1" noChangeArrowheads="1"/>
+                    </pic:cNvPicPr>
+                  </pic:nvPicPr>
+                  <pic:blipFill>
+                    <a:blip r:embed="rId15"/>
+                    <a:srcRect/>
+                    <a:stretch>
+                      <a:fillRect/>
+                    </a:stretch>
+                  </pic:blipFill>
+                  <pic:spPr bwMode="auto">
+                    <a:xfrm>
+                      <a:off x="0" y="0"/>
+                      <a:ext cx="5274310" cy="922205"/>
+                    </a:xfrm>
+                    <a:prstGeom prst="rect">
+                      <a:avLst/>
+                    </a:prstGeom>
+                    <a:noFill/>
+                    <a:ln w="9525">
+                      <a:noFill/>
+                      <a:miter lim="800000"/>
+                      <a:headEnd/>
+                      <a:tailEnd/>
+                    </a:ln>
+                  </pic:spPr>
+                </pic:pic>
+              </a:graphicData>
+            </a:graphic>
+          </wp:inline>
+        </w:drawing>
+      </w:r>
+    </w:p>
+    <w:p>
+      <w:pPr>
+        <w:rPr>
+          <w:rFonts w:ascii="Arial" w:hAnsi="Arial" w:cs="Arial" w:hint="eastAsia"/>
+          <w:color w:val="4E443C"/>
+          <w:sz w:val="19"/>
+          <w:szCs w:val="19"/>
+          <w:shd w:val="clear" w:color="auto" w:fill="FCFCFA"/>
+        </w:rPr>
+      </w:pPr>
+      <w:r>
+        <w:rPr>
+          <w:rFonts w:ascii="Arial" w:hAnsi="Arial" w:cs="Arial" w:hint="eastAsia"/>
+          <w:color w:val="4E443C"/>
+          <w:sz w:val="19"/>
+          <w:szCs w:val="19"/>
+          <w:shd w:val="clear" w:color="auto" w:fill="FCFCFA"/>
+        </w:rPr>
+        <w:lastRenderedPageBreak/>
+        <w:t xml:space="preserve">git merge </w:t>
+      </w:r>
+      <w:r>
+        <w:rPr>
+          <w:rFonts w:ascii="Arial" w:hAnsi="Arial" w:cs="Arial" w:hint="eastAsia"/>
+          <w:color w:val="4E443C"/>
+          <w:sz w:val="19"/>
+          <w:szCs w:val="19"/>
+          <w:shd w:val="clear" w:color="auto" w:fill="FCFCFA"/>
+        </w:rPr>
+        <w:t>把当前分支（</w:t>
+      </w:r>
+      <w:r>
+        <w:rPr>
+          <w:rFonts w:ascii="Arial" w:hAnsi="Arial" w:cs="Arial" w:hint="eastAsia"/>
+          <w:color w:val="4E443C"/>
+          <w:sz w:val="19"/>
+          <w:szCs w:val="19"/>
+          <w:shd w:val="clear" w:color="auto" w:fill="FCFCFA"/>
+        </w:rPr>
+        <w:t>Head</w:t>
+      </w:r>
+      <w:r>
+        <w:rPr>
+          <w:rFonts w:ascii="Arial" w:hAnsi="Arial" w:cs="Arial" w:hint="eastAsia"/>
+          <w:color w:val="4E443C"/>
+          <w:sz w:val="19"/>
+          <w:szCs w:val="19"/>
+          <w:shd w:val="clear" w:color="auto" w:fill="FCFCFA"/>
+        </w:rPr>
+        <w:t>分支）的跟踪分支内容合并进来</w:t>
+      </w:r>
+      <w:r>
+        <w:rPr>
+          <w:rFonts w:ascii="Arial" w:hAnsi="Arial" w:cs="Arial" w:hint="eastAsia"/>
+          <w:color w:val="4E443C"/>
+          <w:sz w:val="19"/>
+          <w:szCs w:val="19"/>
+          <w:shd w:val="clear" w:color="auto" w:fill="FCFCFA"/>
+        </w:rPr>
+        <w:t>（如图）</w:t>
+      </w:r>
+      <w:r>
+        <w:rPr>
+          <w:rFonts w:ascii="Arial" w:hAnsi="Arial" w:cs="Arial" w:hint="eastAsia"/>
+          <w:color w:val="4E443C"/>
+          <w:sz w:val="19"/>
+          <w:szCs w:val="19"/>
+          <w:shd w:val="clear" w:color="auto" w:fill="FCFCFA"/>
+        </w:rPr>
+        <w:t>。</w:t>
+      </w:r>
+    </w:p>
+    <w:p>
+      <w:pPr>
+        <w:rPr>
+          <w:rStyle w:val="a7"/>
+          <w:rFonts w:hint="eastAsia"/>
+        </w:rPr>
+      </w:pPr>
+      <w:r>
+        <w:rPr>
+          <w:rStyle w:val="a7"/>
+          <w:rFonts w:hint="eastAsia"/>
+        </w:rPr>
+        <w:t>注：</w:t>
+      </w:r>
+      <w:r>
+        <w:rPr>
+          <w:rStyle w:val="a7"/>
+          <w:rFonts w:hint="eastAsia"/>
+        </w:rPr>
+        <w:t>1</w:t>
+      </w:r>
+      <w:r>
+        <w:rPr>
+          <w:rStyle w:val="a7"/>
+          <w:rFonts w:hint="eastAsia"/>
+        </w:rPr>
+        <w:t>如果当前分支为纯本地分支，并没有远程分支或跟踪分支，执行</w:t>
+      </w:r>
+      <w:r>
+        <w:rPr>
+          <w:rStyle w:val="a7"/>
+          <w:rFonts w:hint="eastAsia"/>
+        </w:rPr>
+        <w:t>git merge</w:t>
+      </w:r>
+      <w:r>
+        <w:rPr>
+          <w:rStyle w:val="a7"/>
+          <w:rFonts w:hint="eastAsia"/>
+        </w:rPr>
+        <w:t>会失败（如图）。</w:t>
+      </w:r>
+    </w:p>
+    <w:p>
+      <w:pPr>
+        <w:rPr>
+          <w:rFonts w:ascii="Arial" w:hAnsi="Arial" w:cs="Arial" w:hint="eastAsia"/>
+          <w:color w:val="4E443C"/>
+          <w:sz w:val="19"/>
+          <w:szCs w:val="19"/>
+          <w:shd w:val="clear" w:color="auto" w:fill="FCFCFA"/>
+        </w:rPr>
       </w:pPr>
     </w:p>
     <w:p>
@@ -1756,17 +2115,117 @@
           <w:shd w:val="clear" w:color="auto" w:fill="FCFCFA"/>
         </w:rPr>
       </w:pPr>
-    </w:p>
-    <w:p>
-      <w:pPr>
+      <w:r>
         <w:rPr>
           <w:rFonts w:ascii="Arial" w:hAnsi="Arial" w:cs="Arial"/>
-          <w:color w:val="4E443C"/>
-          <w:sz w:val="19"/>
-          <w:szCs w:val="19"/>
-          <w:shd w:val="clear" w:color="auto" w:fill="FCFCFA"/>
-        </w:rPr>
-      </w:pPr>
+          <w:noProof/>
+          <w:color w:val="4E443C"/>
+          <w:sz w:val="19"/>
+          <w:szCs w:val="19"/>
+          <w:shd w:val="clear" w:color="auto" w:fill="FCFCFA"/>
+        </w:rPr>
+        <w:drawing>
+          <wp:inline distT="0" distB="0" distL="0" distR="0">
+            <wp:extent cx="5274310" cy="542277"/>
+            <wp:effectExtent l="19050" t="0" r="2540" b="0"/>
+            <wp:docPr id="37" name="图片 37"/>
+            <wp:cNvGraphicFramePr>
+              <a:graphicFrameLocks xmlns:a="http://schemas.openxmlformats.org/drawingml/2006/main" noChangeAspect="1"/>
+            </wp:cNvGraphicFramePr>
+            <a:graphic xmlns:a="http://schemas.openxmlformats.org/drawingml/2006/main">
+              <a:graphicData uri="http://schemas.openxmlformats.org/drawingml/2006/picture">
+                <pic:pic xmlns:pic="http://schemas.openxmlformats.org/drawingml/2006/picture">
+                  <pic:nvPicPr>
+                    <pic:cNvPr id="0" name="Picture 37"/>
+                    <pic:cNvPicPr>
+                      <a:picLocks noChangeAspect="1" noChangeArrowheads="1"/>
+                    </pic:cNvPicPr>
+                  </pic:nvPicPr>
+                  <pic:blipFill>
+                    <a:blip r:embed="rId16"/>
+                    <a:srcRect/>
+                    <a:stretch>
+                      <a:fillRect/>
+                    </a:stretch>
+                  </pic:blipFill>
+                  <pic:spPr bwMode="auto">
+                    <a:xfrm>
+                      <a:off x="0" y="0"/>
+                      <a:ext cx="5274310" cy="542277"/>
+                    </a:xfrm>
+                    <a:prstGeom prst="rect">
+                      <a:avLst/>
+                    </a:prstGeom>
+                    <a:noFill/>
+                    <a:ln w="9525">
+                      <a:noFill/>
+                      <a:miter lim="800000"/>
+                      <a:headEnd/>
+                      <a:tailEnd/>
+                    </a:ln>
+                  </pic:spPr>
+                </pic:pic>
+              </a:graphicData>
+            </a:graphic>
+          </wp:inline>
+        </w:drawing>
+      </w:r>
+    </w:p>
+    <w:p>
+      <w:pPr>
+        <w:rPr>
+          <w:rFonts w:ascii="Arial" w:hAnsi="Arial" w:cs="Arial" w:hint="eastAsia"/>
+          <w:color w:val="4E443C"/>
+          <w:sz w:val="19"/>
+          <w:szCs w:val="19"/>
+          <w:shd w:val="clear" w:color="auto" w:fill="FCFCFA"/>
+        </w:rPr>
+      </w:pPr>
+    </w:p>
+    <w:p>
+      <w:pPr>
+        <w:rPr>
+          <w:rStyle w:val="a7"/>
+        </w:rPr>
+      </w:pPr>
+      <w:r>
+        <w:rPr>
+          <w:rFonts w:ascii="Arial" w:hAnsi="Arial" w:cs="Arial" w:hint="eastAsia"/>
+          <w:color w:val="4E443C"/>
+          <w:sz w:val="19"/>
+          <w:szCs w:val="19"/>
+          <w:shd w:val="clear" w:color="auto" w:fill="FCFCFA"/>
+        </w:rPr>
+        <w:t xml:space="preserve">    </w:t>
+      </w:r>
+      <w:r>
+        <w:rPr>
+          <w:rStyle w:val="a7"/>
+          <w:rFonts w:hint="eastAsia"/>
+        </w:rPr>
+        <w:t xml:space="preserve">2 </w:t>
+      </w:r>
+      <w:r>
+        <w:rPr>
+          <w:rStyle w:val="a7"/>
+          <w:rFonts w:hint="eastAsia"/>
+        </w:rPr>
+        <w:t>如果在一个新分支中</w:t>
+      </w:r>
+      <w:r>
+        <w:rPr>
+          <w:rStyle w:val="a7"/>
+          <w:rFonts w:hint="eastAsia"/>
+        </w:rPr>
+        <w:t>merge</w:t>
+      </w:r>
+      <w:r>
+        <w:rPr>
+          <w:rStyle w:val="a7"/>
+          <w:rFonts w:hint="eastAsia"/>
+        </w:rPr>
+        <w:t>旧分支，会失败。如下图：</w:t>
+      </w:r>
     </w:p>
     <w:p>
       <w:pPr>
@@ -1778,17 +2237,61 @@
           <w:shd w:val="clear" w:color="auto" w:fill="FCFCFA"/>
         </w:rPr>
       </w:pPr>
-    </w:p>
-    <w:p>
-      <w:pPr>
+      <w:r>
         <w:rPr>
           <w:rFonts w:ascii="Arial" w:hAnsi="Arial" w:cs="Arial"/>
-          <w:color w:val="4E443C"/>
-          <w:sz w:val="19"/>
-          <w:szCs w:val="19"/>
-          <w:shd w:val="clear" w:color="auto" w:fill="FCFCFA"/>
-        </w:rPr>
-      </w:pPr>
+          <w:noProof/>
+          <w:color w:val="4E443C"/>
+          <w:sz w:val="19"/>
+          <w:szCs w:val="19"/>
+          <w:shd w:val="clear" w:color="auto" w:fill="FCFCFA"/>
+        </w:rPr>
+        <w:drawing>
+          <wp:inline distT="0" distB="0" distL="0" distR="0">
+            <wp:extent cx="5274310" cy="602582"/>
+            <wp:effectExtent l="19050" t="0" r="2540" b="0"/>
+            <wp:docPr id="40" name="图片 40"/>
+            <wp:cNvGraphicFramePr>
+              <a:graphicFrameLocks xmlns:a="http://schemas.openxmlformats.org/drawingml/2006/main" noChangeAspect="1"/>
+            </wp:cNvGraphicFramePr>
+            <a:graphic xmlns:a="http://schemas.openxmlformats.org/drawingml/2006/main">
+              <a:graphicData uri="http://schemas.openxmlformats.org/drawingml/2006/picture">
+                <pic:pic xmlns:pic="http://schemas.openxmlformats.org/drawingml/2006/picture">
+                  <pic:nvPicPr>
+                    <pic:cNvPr id="0" name="Picture 40"/>
+                    <pic:cNvPicPr>
+                      <a:picLocks noChangeAspect="1" noChangeArrowheads="1"/>
+                    </pic:cNvPicPr>
+                  </pic:nvPicPr>
+                  <pic:blipFill>
+                    <a:blip r:embed="rId17"/>
+                    <a:srcRect/>
+                    <a:stretch>
+                      <a:fillRect/>
+                    </a:stretch>
+                  </pic:blipFill>
+                  <pic:spPr bwMode="auto">
+                    <a:xfrm>
+                      <a:off x="0" y="0"/>
+                      <a:ext cx="5274310" cy="602582"/>
+                    </a:xfrm>
+                    <a:prstGeom prst="rect">
+                      <a:avLst/>
+                    </a:prstGeom>
+                    <a:noFill/>
+                    <a:ln w="9525">
+                      <a:noFill/>
+                      <a:miter lim="800000"/>
+                      <a:headEnd/>
+                      <a:tailEnd/>
+                    </a:ln>
+                  </pic:spPr>
+                </pic:pic>
+              </a:graphicData>
+            </a:graphic>
+          </wp:inline>
+        </w:drawing>
+      </w:r>
     </w:p>
     <w:p>
       <w:pPr>
@@ -1814,6 +2317,17 @@
     </w:p>
     <w:p>
       <w:pPr>
+        <w:rPr>
+          <w:rFonts w:ascii="Arial" w:hAnsi="Arial" w:cs="Arial"/>
+          <w:color w:val="4E443C"/>
+          <w:sz w:val="19"/>
+          <w:szCs w:val="19"/>
+          <w:shd w:val="clear" w:color="auto" w:fill="FCFCFA"/>
+        </w:rPr>
+      </w:pPr>
+    </w:p>
+    <w:p>
+      <w:pPr>
         <w:pStyle w:val="1"/>
         <w:rPr>
           <w:shd w:val="clear" w:color="auto" w:fill="FCFCFA"/>
@@ -1824,7 +2338,6 @@
           <w:rFonts w:hint="eastAsia"/>
           <w:shd w:val="clear" w:color="auto" w:fill="FCFCFA"/>
         </w:rPr>
-        <w:lastRenderedPageBreak/>
         <w:t>2.</w:t>
       </w:r>
       <w:r>
@@ -1893,7 +2406,7 @@
                     </pic:cNvPicPr>
                   </pic:nvPicPr>
                   <pic:blipFill>
-                    <a:blip r:embed="rId15"/>
+                    <a:blip r:embed="rId18"/>
                     <a:srcRect/>
                     <a:stretch>
                       <a:fillRect/>
@@ -2109,6 +2622,7 @@
           <w:szCs w:val="19"/>
           <w:shd w:val="clear" w:color="auto" w:fill="FCFCFA"/>
         </w:rPr>
+        <w:lastRenderedPageBreak/>
         <w:drawing>
           <wp:inline distT="0" distB="0" distL="0" distR="0">
             <wp:extent cx="5274310" cy="1760310"/>
@@ -2127,7 +2641,7 @@
                     </pic:cNvPicPr>
                   </pic:nvPicPr>
                   <pic:blipFill>
-                    <a:blip r:embed="rId16"/>
+                    <a:blip r:embed="rId19"/>
                     <a:srcRect/>
                     <a:stretch>
                       <a:fillRect/>

</xml_diff>

<commit_message>
change by local master setp8
</commit_message>
<xml_diff>
--- a/gitnote.docx
+++ b/gitnote.docx
@@ -5,9 +5,6 @@
     <w:p>
       <w:pPr>
         <w:pStyle w:val="1"/>
-        <w:rPr>
-          <w:rFonts w:hint="eastAsia"/>
-        </w:rPr>
       </w:pPr>
       <w:r>
         <w:rPr>
@@ -120,7 +117,7 @@
     <w:p>
       <w:pPr>
         <w:rPr>
-          <w:rFonts w:ascii="Arial" w:hAnsi="Arial" w:cs="Arial" w:hint="eastAsia"/>
+          <w:rFonts w:ascii="Arial" w:hAnsi="Arial" w:cs="Arial"/>
           <w:color w:val="4E443C"/>
           <w:sz w:val="19"/>
           <w:szCs w:val="19"/>
@@ -150,7 +147,7 @@
     <w:p>
       <w:pPr>
         <w:rPr>
-          <w:rFonts w:ascii="Arial" w:hAnsi="Arial" w:cs="Arial" w:hint="eastAsia"/>
+          <w:rFonts w:ascii="Arial" w:hAnsi="Arial" w:cs="Arial"/>
           <w:color w:val="4E443C"/>
           <w:sz w:val="19"/>
           <w:szCs w:val="19"/>
@@ -445,11 +442,6 @@
       </w:r>
     </w:p>
     <w:p>
-      <w:pPr>
-        <w:rPr>
-          <w:rFonts w:hint="eastAsia"/>
-        </w:rPr>
-      </w:pPr>
       <w:r>
         <w:rPr>
           <w:rFonts w:hint="eastAsia"/>
@@ -482,7 +474,7 @@
           <w:rStyle w:val="a7"/>
           <w:rFonts w:hint="eastAsia"/>
         </w:rPr>
-        <w:t>相同名称的快捷方式</w:t>
+        <w:t>快捷方式</w:t>
       </w:r>
       <w:r>
         <w:rPr>
@@ -605,7 +597,6 @@
     <w:p>
       <w:pPr>
         <w:rPr>
-          <w:rFonts w:hint="eastAsia"/>
           <w:b/>
         </w:rPr>
       </w:pPr>
@@ -705,7 +696,6 @@
       <w:pPr>
         <w:rPr>
           <w:rStyle w:val="a7"/>
-          <w:rFonts w:hint="eastAsia"/>
         </w:rPr>
       </w:pPr>
       <w:r>
@@ -801,11 +791,6 @@
       </w:r>
     </w:p>
     <w:p>
-      <w:pPr>
-        <w:rPr>
-          <w:rFonts w:hint="eastAsia"/>
-        </w:rPr>
-      </w:pPr>
       <w:r>
         <w:rPr>
           <w:noProof/>
@@ -858,11 +843,6 @@
       </w:r>
     </w:p>
     <w:p>
-      <w:pPr>
-        <w:rPr>
-          <w:rFonts w:hint="eastAsia"/>
-        </w:rPr>
-      </w:pPr>
       <w:r>
         <w:rPr>
           <w:rFonts w:hint="eastAsia"/>
@@ -919,7 +899,6 @@
       <w:pPr>
         <w:rPr>
           <w:rStyle w:val="a7"/>
-          <w:rFonts w:hint="eastAsia"/>
         </w:rPr>
       </w:pPr>
       <w:r>
@@ -962,7 +941,6 @@
       <w:pPr>
         <w:rPr>
           <w:rStyle w:val="a7"/>
-          <w:rFonts w:hint="eastAsia"/>
         </w:rPr>
       </w:pPr>
       <w:r>
@@ -1041,7 +1019,6 @@
       <w:pPr>
         <w:rPr>
           <w:rStyle w:val="a7"/>
-          <w:rFonts w:hint="eastAsia"/>
         </w:rPr>
       </w:pPr>
       <w:r>
@@ -1097,18 +1074,11 @@
         </w:drawing>
       </w:r>
     </w:p>
-    <w:p>
-      <w:pPr>
-        <w:rPr>
-          <w:rFonts w:hint="eastAsia"/>
-        </w:rPr>
-      </w:pPr>
-    </w:p>
     <w:p/>
-    <w:p>
-      <w:pPr>
-        <w:rPr>
-          <w:rFonts w:hint="eastAsia"/>
+    <w:p/>
+    <w:p>
+      <w:pPr>
+        <w:rPr>
           <w:b/>
         </w:rPr>
       </w:pPr>
@@ -1159,7 +1129,6 @@
       <w:pPr>
         <w:rPr>
           <w:rStyle w:val="a7"/>
-          <w:rFonts w:hint="eastAsia"/>
         </w:rPr>
       </w:pPr>
       <w:r>
@@ -1286,7 +1255,6 @@
       <w:pPr>
         <w:rPr>
           <w:rStyle w:val="a7"/>
-          <w:rFonts w:hint="eastAsia"/>
         </w:rPr>
       </w:pPr>
       <w:r>
@@ -1346,7 +1314,6 @@
       <w:pPr>
         <w:rPr>
           <w:rStyle w:val="a7"/>
-          <w:rFonts w:hint="eastAsia"/>
         </w:rPr>
       </w:pPr>
       <w:r>
@@ -1421,11 +1388,6 @@
       </w:r>
     </w:p>
     <w:p>
-      <w:pPr>
-        <w:rPr>
-          <w:rFonts w:hint="eastAsia"/>
-        </w:rPr>
-      </w:pPr>
       <w:r>
         <w:rPr>
           <w:noProof/>
@@ -1478,17 +1440,10 @@
         </w:drawing>
       </w:r>
     </w:p>
-    <w:p>
-      <w:pPr>
-        <w:rPr>
-          <w:rFonts w:hint="eastAsia"/>
-        </w:rPr>
-      </w:pPr>
-    </w:p>
-    <w:p>
-      <w:pPr>
-        <w:rPr>
-          <w:rFonts w:hint="eastAsia"/>
+    <w:p/>
+    <w:p>
+      <w:pPr>
+        <w:rPr>
           <w:b/>
         </w:rPr>
       </w:pPr>
@@ -1537,7 +1492,6 @@
       <w:pPr>
         <w:rPr>
           <w:rStyle w:val="a7"/>
-          <w:rFonts w:hint="eastAsia"/>
         </w:rPr>
       </w:pPr>
       <w:r>
@@ -1562,19 +1516,10 @@
         <w:t>是必填项</w:t>
       </w:r>
     </w:p>
-    <w:p>
-      <w:pPr>
-        <w:rPr>
-          <w:rFonts w:hint="eastAsia"/>
-        </w:rPr>
-      </w:pPr>
-    </w:p>
+    <w:p/>
     <w:p>
       <w:pPr>
         <w:pStyle w:val="2"/>
-        <w:rPr>
-          <w:rFonts w:hint="eastAsia"/>
-        </w:rPr>
       </w:pPr>
       <w:r>
         <w:rPr>
@@ -1584,11 +1529,6 @@
       </w:r>
     </w:p>
     <w:p>
-      <w:pPr>
-        <w:rPr>
-          <w:rFonts w:hint="eastAsia"/>
-        </w:rPr>
-      </w:pPr>
       <w:r>
         <w:rPr>
           <w:rFonts w:hint="eastAsia"/>
@@ -1638,7 +1578,7 @@
     <w:p>
       <w:pPr>
         <w:rPr>
-          <w:rFonts w:ascii="Arial" w:hAnsi="Arial" w:cs="Arial" w:hint="eastAsia"/>
+          <w:rFonts w:ascii="Arial" w:hAnsi="Arial" w:cs="Arial"/>
           <w:color w:val="4E443C"/>
           <w:sz w:val="19"/>
           <w:szCs w:val="19"/>
@@ -1741,7 +1681,7 @@
     <w:p>
       <w:pPr>
         <w:rPr>
-          <w:rFonts w:ascii="Arial" w:hAnsi="Arial" w:cs="Arial" w:hint="eastAsia"/>
+          <w:rFonts w:ascii="Arial" w:hAnsi="Arial" w:cs="Arial"/>
           <w:color w:val="4E443C"/>
           <w:sz w:val="19"/>
           <w:szCs w:val="19"/>
@@ -1890,7 +1830,6 @@
       <w:pPr>
         <w:pStyle w:val="2"/>
         <w:rPr>
-          <w:rFonts w:hint="eastAsia"/>
           <w:shd w:val="clear" w:color="auto" w:fill="FCFCFA"/>
         </w:rPr>
       </w:pPr>
@@ -1959,16 +1898,17 @@
     <w:p>
       <w:pPr>
         <w:rPr>
-          <w:rFonts w:ascii="Arial" w:hAnsi="Arial" w:cs="Arial" w:hint="eastAsia"/>
-          <w:color w:val="4E443C"/>
-          <w:sz w:val="19"/>
-          <w:szCs w:val="19"/>
-          <w:shd w:val="clear" w:color="auto" w:fill="FCFCFA"/>
-        </w:rPr>
-      </w:pPr>
-      <w:r>
-        <w:rPr>
-          <w:rFonts w:ascii="Arial" w:hAnsi="Arial" w:cs="Arial"/>
+          <w:rFonts w:ascii="Arial" w:hAnsi="Arial" w:cs="Arial"/>
+          <w:color w:val="4E443C"/>
+          <w:sz w:val="19"/>
+          <w:szCs w:val="19"/>
+          <w:shd w:val="clear" w:color="auto" w:fill="FCFCFA"/>
+        </w:rPr>
+      </w:pPr>
+      <w:r>
+        <w:rPr>
+          <w:rFonts w:ascii="Arial" w:hAnsi="Arial" w:cs="Arial"/>
+          <w:noProof/>
           <w:color w:val="4E443C"/>
           <w:sz w:val="19"/>
           <w:szCs w:val="19"/>
@@ -2025,13 +1965,23 @@
     <w:p>
       <w:pPr>
         <w:rPr>
+          <w:rFonts w:ascii="Arial" w:hAnsi="Arial" w:cs="Arial"/>
+          <w:color w:val="4E443C"/>
+          <w:sz w:val="19"/>
+          <w:szCs w:val="19"/>
+          <w:shd w:val="clear" w:color="auto" w:fill="FCFCFA"/>
+        </w:rPr>
+      </w:pPr>
+      <w:r>
+        <w:rPr>
           <w:rFonts w:ascii="Arial" w:hAnsi="Arial" w:cs="Arial" w:hint="eastAsia"/>
           <w:color w:val="4E443C"/>
           <w:sz w:val="19"/>
           <w:szCs w:val="19"/>
           <w:shd w:val="clear" w:color="auto" w:fill="FCFCFA"/>
         </w:rPr>
-      </w:pPr>
+        <w:t xml:space="preserve">git merge </w:t>
+      </w:r>
       <w:r>
         <w:rPr>
           <w:rFonts w:ascii="Arial" w:hAnsi="Arial" w:cs="Arial" w:hint="eastAsia"/>
@@ -2040,7 +1990,7 @@
           <w:szCs w:val="19"/>
           <w:shd w:val="clear" w:color="auto" w:fill="FCFCFA"/>
         </w:rPr>
-        <w:t xml:space="preserve">git merge </w:t>
+        <w:t>把当前分支（</w:t>
       </w:r>
       <w:r>
         <w:rPr>
@@ -2050,7 +2000,7 @@
           <w:szCs w:val="19"/>
           <w:shd w:val="clear" w:color="auto" w:fill="FCFCFA"/>
         </w:rPr>
-        <w:t>把当前分支（</w:t>
+        <w:t>Head</w:t>
       </w:r>
       <w:r>
         <w:rPr>
@@ -2060,7 +2010,7 @@
           <w:szCs w:val="19"/>
           <w:shd w:val="clear" w:color="auto" w:fill="FCFCFA"/>
         </w:rPr>
-        <w:t>Head</w:t>
+        <w:t>分支）的跟踪分支内容合并进来</w:t>
       </w:r>
       <w:r>
         <w:rPr>
@@ -2070,7 +2020,7 @@
           <w:szCs w:val="19"/>
           <w:shd w:val="clear" w:color="auto" w:fill="FCFCFA"/>
         </w:rPr>
-        <w:t>分支）的跟踪分支内容合并进来</w:t>
+        <w:t>（如图）</w:t>
       </w:r>
       <w:r>
         <w:rPr>
@@ -2080,16 +2030,6 @@
           <w:szCs w:val="19"/>
           <w:shd w:val="clear" w:color="auto" w:fill="FCFCFA"/>
         </w:rPr>
-        <w:t>（如图）</w:t>
-      </w:r>
-      <w:r>
-        <w:rPr>
-          <w:rFonts w:ascii="Arial" w:hAnsi="Arial" w:cs="Arial" w:hint="eastAsia"/>
-          <w:color w:val="4E443C"/>
-          <w:sz w:val="19"/>
-          <w:szCs w:val="19"/>
-          <w:shd w:val="clear" w:color="auto" w:fill="FCFCFA"/>
-        </w:rPr>
         <w:t>。</w:t>
       </w:r>
     </w:p>
@@ -2097,7 +2037,6 @@
       <w:pPr>
         <w:rPr>
           <w:rStyle w:val="a7"/>
-          <w:rFonts w:hint="eastAsia"/>
         </w:rPr>
       </w:pPr>
       <w:r>
@@ -2139,7 +2078,7 @@
     <w:p>
       <w:pPr>
         <w:rPr>
-          <w:rFonts w:ascii="Arial" w:hAnsi="Arial" w:cs="Arial" w:hint="eastAsia"/>
+          <w:rFonts w:ascii="Arial" w:hAnsi="Arial" w:cs="Arial"/>
           <w:color w:val="4E443C"/>
           <w:sz w:val="19"/>
           <w:szCs w:val="19"/>
@@ -2216,7 +2155,7 @@
     <w:p>
       <w:pPr>
         <w:rPr>
-          <w:rFonts w:ascii="Arial" w:hAnsi="Arial" w:cs="Arial" w:hint="eastAsia"/>
+          <w:rFonts w:ascii="Arial" w:hAnsi="Arial" w:cs="Arial"/>
           <w:color w:val="4E443C"/>
           <w:sz w:val="19"/>
           <w:szCs w:val="19"/>
@@ -2348,14 +2287,48 @@
     </w:p>
     <w:p>
       <w:pPr>
-        <w:rPr>
-          <w:rFonts w:ascii="Arial" w:hAnsi="Arial" w:cs="Arial"/>
-          <w:color w:val="4E443C"/>
-          <w:sz w:val="19"/>
-          <w:szCs w:val="19"/>
-          <w:shd w:val="clear" w:color="auto" w:fill="FCFCFA"/>
-        </w:rPr>
-      </w:pPr>
+        <w:pStyle w:val="2"/>
+        <w:rPr>
+          <w:rFonts w:hint="eastAsia"/>
+          <w:shd w:val="clear" w:color="auto" w:fill="FCFCFA"/>
+        </w:rPr>
+      </w:pPr>
+      <w:r>
+        <w:rPr>
+          <w:rFonts w:hint="eastAsia"/>
+          <w:shd w:val="clear" w:color="auto" w:fill="FCFCFA"/>
+        </w:rPr>
+        <w:t>Log</w:t>
+      </w:r>
+    </w:p>
+    <w:p>
+      <w:r>
+        <w:t>--graph</w:t>
+      </w:r>
+      <w:r>
+        <w:rPr>
+          <w:rFonts w:hint="eastAsia"/>
+        </w:rPr>
+        <w:t xml:space="preserve"> </w:t>
+      </w:r>
+      <w:r>
+        <w:rPr>
+          <w:rFonts w:hint="eastAsia"/>
+        </w:rPr>
+        <w:t>显示</w:t>
+      </w:r>
+      <w:r>
+        <w:rPr>
+          <w:rFonts w:hint="eastAsia"/>
+        </w:rPr>
+        <w:t xml:space="preserve"> ASCII </w:t>
+      </w:r>
+      <w:r>
+        <w:rPr>
+          <w:rFonts w:hint="eastAsia"/>
+        </w:rPr>
+        <w:t>图形表示的分支合并历史。</w:t>
+      </w:r>
     </w:p>
     <w:p>
       <w:pPr>
@@ -2480,12 +2453,74 @@
     <w:p>
       <w:pPr>
         <w:rPr>
+          <w:rFonts w:ascii="Arial" w:hAnsi="Arial" w:cs="Arial"/>
+          <w:color w:val="FF0000"/>
+          <w:sz w:val="19"/>
+          <w:szCs w:val="19"/>
+          <w:shd w:val="clear" w:color="auto" w:fill="FCFCFA"/>
+        </w:rPr>
+      </w:pPr>
+      <w:r>
+        <w:rPr>
+          <w:rFonts w:ascii="Arial" w:hAnsi="Arial" w:cs="Arial" w:hint="eastAsia"/>
+          <w:color w:val="4E443C"/>
+          <w:sz w:val="19"/>
+          <w:szCs w:val="19"/>
+          <w:shd w:val="clear" w:color="auto" w:fill="FCFCFA"/>
+        </w:rPr>
+        <w:t>其中</w:t>
+      </w:r>
+      <w:r>
+        <w:rPr>
+          <w:rFonts w:ascii="Arial" w:hAnsi="Arial" w:cs="Arial" w:hint="eastAsia"/>
+          <w:color w:val="4E443C"/>
+          <w:sz w:val="19"/>
+          <w:szCs w:val="19"/>
+          <w:shd w:val="clear" w:color="auto" w:fill="FCFCFA"/>
+        </w:rPr>
+        <w:t xml:space="preserve"> remotes/origin/branch-name </w:t>
+      </w:r>
+      <w:r>
+        <w:rPr>
+          <w:rFonts w:ascii="Arial" w:hAnsi="Arial" w:cs="Arial" w:hint="eastAsia"/>
+          <w:color w:val="4E443C"/>
+          <w:sz w:val="19"/>
+          <w:szCs w:val="19"/>
+          <w:shd w:val="clear" w:color="auto" w:fill="FCFCFA"/>
+        </w:rPr>
+        <w:t>为远程跟踪分支，在本地可以编辑远程跟踪分支，但无法保存（及在切换到其他分支时，远程跟踪健会复原）。</w:t>
+      </w:r>
+      <w:r>
+        <w:rPr>
           <w:rFonts w:ascii="Arial" w:hAnsi="Arial" w:cs="Arial" w:hint="eastAsia"/>
           <w:color w:val="FF0000"/>
           <w:sz w:val="19"/>
           <w:szCs w:val="19"/>
           <w:shd w:val="clear" w:color="auto" w:fill="FCFCFA"/>
         </w:rPr>
+        <w:t>所以尽量不要操作远程跟踪分支。</w:t>
+      </w:r>
+    </w:p>
+    <w:p>
+      <w:pPr>
+        <w:rPr>
+          <w:rFonts w:ascii="Arial" w:hAnsi="Arial" w:cs="Arial"/>
+          <w:color w:val="4E443C"/>
+          <w:sz w:val="19"/>
+          <w:szCs w:val="19"/>
+          <w:shd w:val="clear" w:color="auto" w:fill="FCFCFA"/>
+        </w:rPr>
+      </w:pPr>
+    </w:p>
+    <w:p>
+      <w:pPr>
+        <w:rPr>
+          <w:rFonts w:ascii="Arial" w:hAnsi="Arial" w:cs="Arial"/>
+          <w:color w:val="FF0000"/>
+          <w:sz w:val="19"/>
+          <w:szCs w:val="19"/>
+          <w:shd w:val="clear" w:color="auto" w:fill="FCFCFA"/>
+        </w:rPr>
       </w:pPr>
       <w:r>
         <w:rPr>
@@ -2495,68 +2530,7 @@
           <w:szCs w:val="19"/>
           <w:shd w:val="clear" w:color="auto" w:fill="FCFCFA"/>
         </w:rPr>
-        <w:t>其中</w:t>
-      </w:r>
-      <w:r>
-        <w:rPr>
-          <w:rFonts w:ascii="Arial" w:hAnsi="Arial" w:cs="Arial" w:hint="eastAsia"/>
-          <w:color w:val="4E443C"/>
-          <w:sz w:val="19"/>
-          <w:szCs w:val="19"/>
-          <w:shd w:val="clear" w:color="auto" w:fill="FCFCFA"/>
-        </w:rPr>
-        <w:t xml:space="preserve"> remotes/origin/branch-name </w:t>
-      </w:r>
-      <w:r>
-        <w:rPr>
-          <w:rFonts w:ascii="Arial" w:hAnsi="Arial" w:cs="Arial" w:hint="eastAsia"/>
-          <w:color w:val="4E443C"/>
-          <w:sz w:val="19"/>
-          <w:szCs w:val="19"/>
-          <w:shd w:val="clear" w:color="auto" w:fill="FCFCFA"/>
-        </w:rPr>
-        <w:t>为远程跟踪分支，在本地可以编辑远程跟踪分支，但无法保存（及在切换到其他分支时，远程跟踪健会复原）。</w:t>
-      </w:r>
-      <w:r>
-        <w:rPr>
-          <w:rFonts w:ascii="Arial" w:hAnsi="Arial" w:cs="Arial" w:hint="eastAsia"/>
-          <w:color w:val="FF0000"/>
-          <w:sz w:val="19"/>
-          <w:szCs w:val="19"/>
-          <w:shd w:val="clear" w:color="auto" w:fill="FCFCFA"/>
-        </w:rPr>
-        <w:t>所以尽量不要操作远程跟踪分支。</w:t>
-      </w:r>
-    </w:p>
-    <w:p>
-      <w:pPr>
-        <w:rPr>
-          <w:rFonts w:ascii="Arial" w:hAnsi="Arial" w:cs="Arial" w:hint="eastAsia"/>
-          <w:color w:val="4E443C"/>
-          <w:sz w:val="19"/>
-          <w:szCs w:val="19"/>
-          <w:shd w:val="clear" w:color="auto" w:fill="FCFCFA"/>
-        </w:rPr>
-      </w:pPr>
-    </w:p>
-    <w:p>
-      <w:pPr>
-        <w:rPr>
-          <w:rFonts w:ascii="Arial" w:hAnsi="Arial" w:cs="Arial" w:hint="eastAsia"/>
-          <w:color w:val="FF0000"/>
-          <w:sz w:val="19"/>
-          <w:szCs w:val="19"/>
-          <w:shd w:val="clear" w:color="auto" w:fill="FCFCFA"/>
-        </w:rPr>
-      </w:pPr>
-      <w:r>
-        <w:rPr>
-          <w:rFonts w:ascii="Arial" w:hAnsi="Arial" w:cs="Arial" w:hint="eastAsia"/>
-          <w:color w:val="4E443C"/>
-          <w:sz w:val="19"/>
-          <w:szCs w:val="19"/>
-          <w:shd w:val="clear" w:color="auto" w:fill="FCFCFA"/>
-        </w:rPr>
+        <w:lastRenderedPageBreak/>
         <w:t>可以使用</w:t>
       </w:r>
       <w:r>
@@ -2664,7 +2638,6 @@
           <w:szCs w:val="19"/>
           <w:shd w:val="clear" w:color="auto" w:fill="FCFCFA"/>
         </w:rPr>
-        <w:lastRenderedPageBreak/>
         <w:drawing>
           <wp:inline distT="0" distB="0" distL="0" distR="0">
             <wp:extent cx="5274310" cy="1760310"/>

</xml_diff>

<commit_message>
change by local master step12
</commit_message>
<xml_diff>
--- a/gitnote.docx
+++ b/gitnote.docx
@@ -1540,6 +1540,7 @@
       <w:pPr>
         <w:rPr>
           <w:rStyle w:val="a7"/>
+          <w:rFonts w:hint="eastAsia"/>
         </w:rPr>
       </w:pPr>
       <w:r>
@@ -1563,6 +1564,68 @@
         </w:rPr>
         <w:t>组合</w:t>
       </w:r>
+    </w:p>
+    <w:p>
+      <w:pPr>
+        <w:rPr>
+          <w:rStyle w:val="a7"/>
+          <w:rFonts w:hint="eastAsia"/>
+        </w:rPr>
+      </w:pPr>
+    </w:p>
+    <w:p>
+      <w:pPr>
+        <w:rPr>
+          <w:rFonts w:hint="eastAsia"/>
+        </w:rPr>
+      </w:pPr>
+      <w:r>
+        <w:t>git pull https://github.com/onetimeguy/project</w:t>
+      </w:r>
+      <w:r>
+        <w:rPr>
+          <w:rFonts w:hint="eastAsia"/>
+        </w:rPr>
+        <w:t xml:space="preserve">  </w:t>
+      </w:r>
+      <w:r>
+        <w:rPr>
+          <w:rFonts w:ascii="Arial" w:hAnsi="Arial" w:cs="Arial"/>
+          <w:color w:val="4E443C"/>
+          <w:sz w:val="19"/>
+          <w:szCs w:val="19"/>
+          <w:shd w:val="clear" w:color="auto" w:fill="FCFCFA"/>
+        </w:rPr>
+        <w:t>执行一个一次性的抓取，而不会将该</w:t>
+      </w:r>
+      <w:r>
+        <w:rPr>
+          <w:rFonts w:ascii="Arial" w:hAnsi="Arial" w:cs="Arial"/>
+          <w:color w:val="4E443C"/>
+          <w:sz w:val="19"/>
+          <w:szCs w:val="19"/>
+          <w:shd w:val="clear" w:color="auto" w:fill="FCFCFA"/>
+        </w:rPr>
+        <w:t xml:space="preserve"> URL </w:t>
+      </w:r>
+      <w:r>
+        <w:rPr>
+          <w:rFonts w:ascii="Arial" w:hAnsi="Arial" w:cs="Arial"/>
+          <w:color w:val="4E443C"/>
+          <w:sz w:val="19"/>
+          <w:szCs w:val="19"/>
+          <w:shd w:val="clear" w:color="auto" w:fill="FCFCFA"/>
+        </w:rPr>
+        <w:t>存为远程引用</w:t>
+      </w:r>
+    </w:p>
+    <w:p>
+      <w:pPr>
+        <w:rPr>
+          <w:i/>
+          <w:iCs/>
+        </w:rPr>
+      </w:pPr>
     </w:p>
     <w:p>
       <w:pPr>
@@ -2289,19 +2352,30 @@
       <w:pPr>
         <w:pStyle w:val="2"/>
         <w:rPr>
-          <w:rFonts w:hint="eastAsia"/>
-          <w:shd w:val="clear" w:color="auto" w:fill="FCFCFA"/>
-        </w:rPr>
-      </w:pPr>
-      <w:r>
-        <w:rPr>
-          <w:rFonts w:hint="eastAsia"/>
-          <w:shd w:val="clear" w:color="auto" w:fill="FCFCFA"/>
-        </w:rPr>
-        <w:t>Log</w:t>
-      </w:r>
-    </w:p>
-    <w:p>
+          <w:shd w:val="clear" w:color="auto" w:fill="FCFCFA"/>
+        </w:rPr>
+      </w:pPr>
+      <w:r>
+        <w:rPr>
+          <w:rFonts w:hint="eastAsia"/>
+          <w:shd w:val="clear" w:color="auto" w:fill="FCFCFA"/>
+        </w:rPr>
+        <w:t>l</w:t>
+      </w:r>
+      <w:r>
+        <w:rPr>
+          <w:rFonts w:hint="eastAsia"/>
+          <w:shd w:val="clear" w:color="auto" w:fill="FCFCFA"/>
+        </w:rPr>
+        <w:t>og</w:t>
+      </w:r>
+    </w:p>
+    <w:p>
+      <w:pPr>
+        <w:rPr>
+          <w:rFonts w:hint="eastAsia"/>
+        </w:rPr>
+      </w:pPr>
       <w:r>
         <w:t>--graph</w:t>
       </w:r>
@@ -2330,17 +2404,557 @@
         <w:t>图形表示的分支合并历史。</w:t>
       </w:r>
     </w:p>
-    <w:p>
-      <w:pPr>
-        <w:rPr>
-          <w:rFonts w:ascii="Arial" w:hAnsi="Arial" w:cs="Arial"/>
-          <w:color w:val="4E443C"/>
-          <w:sz w:val="19"/>
-          <w:szCs w:val="19"/>
-          <w:shd w:val="clear" w:color="auto" w:fill="FCFCFA"/>
-        </w:rPr>
-      </w:pPr>
-    </w:p>
+    <w:p/>
+    <w:p>
+      <w:pPr>
+        <w:rPr>
+          <w:rFonts w:ascii="Arial" w:hAnsi="Arial" w:cs="Arial" w:hint="eastAsia"/>
+          <w:color w:val="4E443C"/>
+          <w:sz w:val="19"/>
+          <w:szCs w:val="19"/>
+          <w:shd w:val="clear" w:color="auto" w:fill="FCFCFA"/>
+        </w:rPr>
+      </w:pPr>
+      <w:r>
+        <w:rPr>
+          <w:rFonts w:ascii="Arial" w:hAnsi="Arial" w:cs="Arial"/>
+          <w:color w:val="4E443C"/>
+          <w:sz w:val="19"/>
+          <w:szCs w:val="19"/>
+          <w:shd w:val="clear" w:color="auto" w:fill="FCFCFA"/>
+        </w:rPr>
+        <w:t>git log --no-merges issue54..origin/master</w:t>
+      </w:r>
+      <w:r>
+        <w:rPr>
+          <w:rFonts w:ascii="Arial" w:hAnsi="Arial" w:cs="Arial" w:hint="eastAsia"/>
+          <w:color w:val="4E443C"/>
+          <w:sz w:val="19"/>
+          <w:szCs w:val="19"/>
+          <w:shd w:val="clear" w:color="auto" w:fill="FCFCFA"/>
+        </w:rPr>
+        <w:t xml:space="preserve">  </w:t>
+      </w:r>
+      <w:r>
+        <w:rPr>
+          <w:rFonts w:ascii="Arial" w:hAnsi="Arial" w:cs="Arial" w:hint="eastAsia"/>
+          <w:color w:val="4E443C"/>
+          <w:sz w:val="19"/>
+          <w:szCs w:val="19"/>
+          <w:shd w:val="clear" w:color="auto" w:fill="FCFCFA"/>
+        </w:rPr>
+        <w:t>只显示所有在后面分支（在本例中是</w:t>
+      </w:r>
+      <w:r>
+        <w:rPr>
+          <w:rFonts w:ascii="Arial" w:hAnsi="Arial" w:cs="Arial" w:hint="eastAsia"/>
+          <w:color w:val="4E443C"/>
+          <w:sz w:val="19"/>
+          <w:szCs w:val="19"/>
+          <w:shd w:val="clear" w:color="auto" w:fill="FCFCFA"/>
+        </w:rPr>
+        <w:t xml:space="preserve"> origin/master</w:t>
+      </w:r>
+      <w:r>
+        <w:rPr>
+          <w:rFonts w:ascii="Arial" w:hAnsi="Arial" w:cs="Arial" w:hint="eastAsia"/>
+          <w:color w:val="4E443C"/>
+          <w:sz w:val="19"/>
+          <w:szCs w:val="19"/>
+          <w:shd w:val="clear" w:color="auto" w:fill="FCFCFA"/>
+        </w:rPr>
+        <w:t>）但不在前面分支（在本例中是</w:t>
+      </w:r>
+      <w:r>
+        <w:rPr>
+          <w:rFonts w:ascii="Arial" w:hAnsi="Arial" w:cs="Arial" w:hint="eastAsia"/>
+          <w:color w:val="4E443C"/>
+          <w:sz w:val="19"/>
+          <w:szCs w:val="19"/>
+          <w:shd w:val="clear" w:color="auto" w:fill="FCFCFA"/>
+        </w:rPr>
+        <w:t xml:space="preserve"> issue54</w:t>
+      </w:r>
+      <w:r>
+        <w:rPr>
+          <w:rFonts w:ascii="Arial" w:hAnsi="Arial" w:cs="Arial" w:hint="eastAsia"/>
+          <w:color w:val="4E443C"/>
+          <w:sz w:val="19"/>
+          <w:szCs w:val="19"/>
+          <w:shd w:val="clear" w:color="auto" w:fill="FCFCFA"/>
+        </w:rPr>
+        <w:t>）的提交的列表。</w:t>
+      </w:r>
+    </w:p>
+    <w:p>
+      <w:pPr>
+        <w:rPr>
+          <w:rFonts w:ascii="Arial" w:hAnsi="Arial" w:cs="Arial" w:hint="eastAsia"/>
+          <w:color w:val="4E443C"/>
+          <w:sz w:val="19"/>
+          <w:szCs w:val="19"/>
+          <w:shd w:val="clear" w:color="auto" w:fill="FCFCFA"/>
+        </w:rPr>
+      </w:pPr>
+    </w:p>
+    <w:p>
+      <w:pPr>
+        <w:rPr>
+          <w:rFonts w:ascii="Arial" w:hAnsi="Arial" w:cs="Arial" w:hint="eastAsia"/>
+          <w:color w:val="4E443C"/>
+          <w:sz w:val="19"/>
+          <w:szCs w:val="19"/>
+          <w:shd w:val="clear" w:color="auto" w:fill="FCFCFA"/>
+        </w:rPr>
+      </w:pPr>
+      <w:r>
+        <w:rPr>
+          <w:rFonts w:ascii="Arial" w:hAnsi="Arial" w:cs="Arial"/>
+          <w:color w:val="4E443C"/>
+          <w:sz w:val="19"/>
+          <w:szCs w:val="19"/>
+          <w:shd w:val="clear" w:color="auto" w:fill="FCFCFA"/>
+        </w:rPr>
+        <w:t>git log --pretty=oneline</w:t>
+      </w:r>
+      <w:r>
+        <w:rPr>
+          <w:rFonts w:ascii="Arial" w:hAnsi="Arial" w:cs="Arial" w:hint="eastAsia"/>
+          <w:color w:val="4E443C"/>
+          <w:sz w:val="19"/>
+          <w:szCs w:val="19"/>
+          <w:shd w:val="clear" w:color="auto" w:fill="FCFCFA"/>
+        </w:rPr>
+        <w:t xml:space="preserve">  </w:t>
+      </w:r>
+      <w:r>
+        <w:rPr>
+          <w:rFonts w:ascii="Arial" w:hAnsi="Arial" w:cs="Arial" w:hint="eastAsia"/>
+          <w:color w:val="4E443C"/>
+          <w:sz w:val="19"/>
+          <w:szCs w:val="19"/>
+          <w:shd w:val="clear" w:color="auto" w:fill="FCFCFA"/>
+        </w:rPr>
+        <w:t>显示历史提交的校验和</w:t>
+      </w:r>
+      <w:r>
+        <w:rPr>
+          <w:rFonts w:ascii="Arial" w:hAnsi="Arial" w:cs="Arial" w:hint="eastAsia"/>
+          <w:color w:val="4E443C"/>
+          <w:sz w:val="19"/>
+          <w:szCs w:val="19"/>
+          <w:shd w:val="clear" w:color="auto" w:fill="FCFCFA"/>
+        </w:rPr>
+        <w:t xml:space="preserve"> </w:t>
+      </w:r>
+      <w:r>
+        <w:rPr>
+          <w:rFonts w:ascii="Arial" w:hAnsi="Arial" w:cs="Arial" w:hint="eastAsia"/>
+          <w:color w:val="4E443C"/>
+          <w:sz w:val="19"/>
+          <w:szCs w:val="19"/>
+          <w:shd w:val="clear" w:color="auto" w:fill="FCFCFA"/>
+        </w:rPr>
+        <w:t>如下图所示：</w:t>
+      </w:r>
+    </w:p>
+    <w:p>
+      <w:pPr>
+        <w:rPr>
+          <w:rFonts w:ascii="Arial" w:hAnsi="Arial" w:cs="Arial" w:hint="eastAsia"/>
+          <w:color w:val="4E443C"/>
+          <w:sz w:val="19"/>
+          <w:szCs w:val="19"/>
+          <w:shd w:val="clear" w:color="auto" w:fill="FCFCFA"/>
+        </w:rPr>
+      </w:pPr>
+      <w:r>
+        <w:rPr>
+          <w:rFonts w:ascii="Arial" w:hAnsi="Arial" w:cs="Arial"/>
+          <w:noProof/>
+          <w:color w:val="4E443C"/>
+          <w:sz w:val="19"/>
+          <w:szCs w:val="19"/>
+          <w:shd w:val="clear" w:color="auto" w:fill="FCFCFA"/>
+        </w:rPr>
+        <w:drawing>
+          <wp:inline distT="0" distB="0" distL="0" distR="0">
+            <wp:extent cx="5274310" cy="2119749"/>
+            <wp:effectExtent l="19050" t="0" r="2540" b="0"/>
+            <wp:docPr id="3" name="图片 1"/>
+            <wp:cNvGraphicFramePr>
+              <a:graphicFrameLocks xmlns:a="http://schemas.openxmlformats.org/drawingml/2006/main" noChangeAspect="1"/>
+            </wp:cNvGraphicFramePr>
+            <a:graphic xmlns:a="http://schemas.openxmlformats.org/drawingml/2006/main">
+              <a:graphicData uri="http://schemas.openxmlformats.org/drawingml/2006/picture">
+                <pic:pic xmlns:pic="http://schemas.openxmlformats.org/drawingml/2006/picture">
+                  <pic:nvPicPr>
+                    <pic:cNvPr id="0" name="Picture 1"/>
+                    <pic:cNvPicPr>
+                      <a:picLocks noChangeAspect="1" noChangeArrowheads="1"/>
+                    </pic:cNvPicPr>
+                  </pic:nvPicPr>
+                  <pic:blipFill>
+                    <a:blip r:embed="rId18"/>
+                    <a:srcRect/>
+                    <a:stretch>
+                      <a:fillRect/>
+                    </a:stretch>
+                  </pic:blipFill>
+                  <pic:spPr bwMode="auto">
+                    <a:xfrm>
+                      <a:off x="0" y="0"/>
+                      <a:ext cx="5274310" cy="2119749"/>
+                    </a:xfrm>
+                    <a:prstGeom prst="rect">
+                      <a:avLst/>
+                    </a:prstGeom>
+                    <a:noFill/>
+                    <a:ln w="9525">
+                      <a:noFill/>
+                      <a:miter lim="800000"/>
+                      <a:headEnd/>
+                      <a:tailEnd/>
+                    </a:ln>
+                  </pic:spPr>
+                </pic:pic>
+              </a:graphicData>
+            </a:graphic>
+          </wp:inline>
+        </w:drawing>
+      </w:r>
+    </w:p>
+    <w:p>
+      <w:pPr>
+        <w:rPr>
+          <w:rFonts w:ascii="Arial" w:hAnsi="Arial" w:cs="Arial" w:hint="eastAsia"/>
+          <w:color w:val="4E443C"/>
+          <w:sz w:val="19"/>
+          <w:szCs w:val="19"/>
+          <w:shd w:val="clear" w:color="auto" w:fill="FCFCFA"/>
+        </w:rPr>
+      </w:pPr>
+    </w:p>
+    <w:p>
+      <w:pPr>
+        <w:pStyle w:val="2"/>
+        <w:rPr>
+          <w:rFonts w:hint="eastAsia"/>
+          <w:shd w:val="clear" w:color="auto" w:fill="FCFCFA"/>
+        </w:rPr>
+      </w:pPr>
+      <w:r>
+        <w:rPr>
+          <w:shd w:val="clear" w:color="auto" w:fill="FCFCFA"/>
+        </w:rPr>
+        <w:lastRenderedPageBreak/>
+        <w:t>tag</w:t>
+      </w:r>
+    </w:p>
+    <w:p>
+      <w:pPr>
+        <w:rPr>
+          <w:rFonts w:hint="eastAsia"/>
+        </w:rPr>
+      </w:pPr>
+    </w:p>
+    <w:p>
+      <w:pPr>
+        <w:rPr>
+          <w:rFonts w:hint="eastAsia"/>
+        </w:rPr>
+      </w:pPr>
+      <w:r>
+        <w:t>git tag -a v1.4 -m 'my version 1.4'</w:t>
+      </w:r>
+      <w:r>
+        <w:rPr>
+          <w:rFonts w:hint="eastAsia"/>
+        </w:rPr>
+        <w:t xml:space="preserve">   </w:t>
+      </w:r>
+      <w:r>
+        <w:rPr>
+          <w:rFonts w:hint="eastAsia"/>
+        </w:rPr>
+        <w:t>打标签</w:t>
+      </w:r>
+    </w:p>
+    <w:p>
+      <w:pPr>
+        <w:rPr>
+          <w:rFonts w:hint="eastAsia"/>
+        </w:rPr>
+      </w:pPr>
+    </w:p>
+    <w:p>
+      <w:pPr>
+        <w:rPr>
+          <w:rFonts w:hint="eastAsia"/>
+        </w:rPr>
+      </w:pPr>
+      <w:r>
+        <w:t>git show v1.4</w:t>
+      </w:r>
+      <w:r>
+        <w:rPr>
+          <w:rFonts w:hint="eastAsia"/>
+        </w:rPr>
+        <w:t xml:space="preserve">  </w:t>
+      </w:r>
+      <w:r>
+        <w:rPr>
+          <w:rFonts w:hint="eastAsia"/>
+        </w:rPr>
+        <w:t>显示指定标签</w:t>
+      </w:r>
+    </w:p>
+    <w:p>
+      <w:pPr>
+        <w:rPr>
+          <w:rFonts w:hint="eastAsia"/>
+        </w:rPr>
+      </w:pPr>
+    </w:p>
+    <w:p>
+      <w:pPr>
+        <w:rPr>
+          <w:rFonts w:hint="eastAsia"/>
+        </w:rPr>
+      </w:pPr>
+      <w:r>
+        <w:t>git tag</w:t>
+      </w:r>
+      <w:r>
+        <w:rPr>
+          <w:rFonts w:hint="eastAsia"/>
+        </w:rPr>
+        <w:t xml:space="preserve">  </w:t>
+      </w:r>
+    </w:p>
+    <w:p>
+      <w:pPr>
+        <w:rPr>
+          <w:rFonts w:hint="eastAsia"/>
+        </w:rPr>
+      </w:pPr>
+    </w:p>
+    <w:p>
+      <w:pPr>
+        <w:rPr>
+          <w:rFonts w:hint="eastAsia"/>
+        </w:rPr>
+      </w:pPr>
+      <w:r>
+        <w:t>git tag v1.4-lw</w:t>
+      </w:r>
+      <w:r>
+        <w:rPr>
+          <w:rFonts w:hint="eastAsia"/>
+        </w:rPr>
+        <w:t xml:space="preserve"> </w:t>
+      </w:r>
+      <w:r>
+        <w:rPr>
+          <w:rFonts w:hint="eastAsia"/>
+        </w:rPr>
+        <w:t>轻量标签</w:t>
+      </w:r>
+    </w:p>
+    <w:p>
+      <w:pPr>
+        <w:rPr>
+          <w:rFonts w:hint="eastAsia"/>
+        </w:rPr>
+      </w:pPr>
+    </w:p>
+    <w:p>
+      <w:pPr>
+        <w:rPr>
+          <w:rFonts w:hint="eastAsia"/>
+        </w:rPr>
+      </w:pPr>
+      <w:r>
+        <w:t>git tag -a v1.2 9fceb02</w:t>
+      </w:r>
+      <w:r>
+        <w:rPr>
+          <w:rFonts w:hint="eastAsia"/>
+        </w:rPr>
+        <w:t xml:space="preserve">  </w:t>
+      </w:r>
+      <w:r>
+        <w:rPr>
+          <w:rFonts w:hint="eastAsia"/>
+        </w:rPr>
+        <w:t>补打标签</w:t>
+      </w:r>
+    </w:p>
+    <w:p>
+      <w:pPr>
+        <w:rPr>
+          <w:rFonts w:hint="eastAsia"/>
+        </w:rPr>
+      </w:pPr>
+    </w:p>
+    <w:p>
+      <w:pPr>
+        <w:rPr>
+          <w:rFonts w:ascii="Arial" w:hAnsi="Arial" w:cs="Arial" w:hint="eastAsia"/>
+          <w:color w:val="4E443C"/>
+          <w:sz w:val="19"/>
+          <w:szCs w:val="19"/>
+          <w:shd w:val="clear" w:color="auto" w:fill="FCFCFA"/>
+        </w:rPr>
+      </w:pPr>
+      <w:r>
+        <w:t>git push origin v1.5</w:t>
+      </w:r>
+      <w:r>
+        <w:rPr>
+          <w:rFonts w:hint="eastAsia"/>
+        </w:rPr>
+        <w:t xml:space="preserve">    </w:t>
+      </w:r>
+      <w:r>
+        <w:rPr>
+          <w:rFonts w:ascii="Arial" w:hAnsi="Arial" w:cs="Arial"/>
+          <w:color w:val="4E443C"/>
+          <w:sz w:val="19"/>
+          <w:szCs w:val="19"/>
+          <w:shd w:val="clear" w:color="auto" w:fill="FCFCFA"/>
+        </w:rPr>
+        <w:t>默认情况下，</w:t>
+      </w:r>
+      <w:r>
+        <w:rPr>
+          <w:rStyle w:val="HTML"/>
+          <w:rFonts w:ascii="Courier New" w:hAnsi="Courier New" w:cs="Courier New"/>
+          <w:color w:val="333333"/>
+          <w:sz w:val="19"/>
+          <w:szCs w:val="19"/>
+          <w:bdr w:val="single" w:sz="6" w:space="0" w:color="F5F5F5" w:frame="1"/>
+          <w:shd w:val="clear" w:color="auto" w:fill="EEEEEE"/>
+        </w:rPr>
+        <w:t>git push</w:t>
+      </w:r>
+      <w:r>
+        <w:rPr>
+          <w:rStyle w:val="apple-converted-space"/>
+          <w:rFonts w:ascii="Arial" w:hAnsi="Arial" w:cs="Arial"/>
+          <w:color w:val="4E443C"/>
+          <w:sz w:val="19"/>
+          <w:szCs w:val="19"/>
+          <w:shd w:val="clear" w:color="auto" w:fill="FCFCFA"/>
+        </w:rPr>
+        <w:t> </w:t>
+      </w:r>
+      <w:r>
+        <w:rPr>
+          <w:rFonts w:ascii="Arial" w:hAnsi="Arial" w:cs="Arial"/>
+          <w:color w:val="4E443C"/>
+          <w:sz w:val="19"/>
+          <w:szCs w:val="19"/>
+          <w:shd w:val="clear" w:color="auto" w:fill="FCFCFA"/>
+        </w:rPr>
+        <w:t>命令并不会传送标签到远程仓库服务器上。</w:t>
+      </w:r>
+      <w:r>
+        <w:rPr>
+          <w:rStyle w:val="apple-converted-space"/>
+          <w:rFonts w:ascii="Arial" w:hAnsi="Arial" w:cs="Arial"/>
+          <w:color w:val="4E443C"/>
+          <w:sz w:val="19"/>
+          <w:szCs w:val="19"/>
+          <w:shd w:val="clear" w:color="auto" w:fill="FCFCFA"/>
+        </w:rPr>
+        <w:t> </w:t>
+      </w:r>
+      <w:r>
+        <w:rPr>
+          <w:rFonts w:ascii="Arial" w:hAnsi="Arial" w:cs="Arial"/>
+          <w:color w:val="4E443C"/>
+          <w:sz w:val="19"/>
+          <w:szCs w:val="19"/>
+          <w:shd w:val="clear" w:color="auto" w:fill="FCFCFA"/>
+        </w:rPr>
+        <w:t>在创建完标签后你必须显式地推送标签到共享服务器上</w:t>
+      </w:r>
+      <w:r>
+        <w:rPr>
+          <w:rFonts w:ascii="Arial" w:hAnsi="Arial" w:cs="Arial" w:hint="eastAsia"/>
+          <w:color w:val="4E443C"/>
+          <w:sz w:val="19"/>
+          <w:szCs w:val="19"/>
+          <w:shd w:val="clear" w:color="auto" w:fill="FCFCFA"/>
+        </w:rPr>
+        <w:t>（</w:t>
+      </w:r>
+      <w:r>
+        <w:rPr>
+          <w:rFonts w:ascii="Arial" w:hAnsi="Arial" w:cs="Arial"/>
+          <w:color w:val="4E443C"/>
+          <w:sz w:val="19"/>
+          <w:szCs w:val="19"/>
+          <w:shd w:val="clear" w:color="auto" w:fill="FCFCFA"/>
+        </w:rPr>
+        <w:t>git push origin --tags</w:t>
+      </w:r>
+      <w:r>
+        <w:rPr>
+          <w:rFonts w:ascii="Arial" w:hAnsi="Arial" w:cs="Arial" w:hint="eastAsia"/>
+          <w:color w:val="4E443C"/>
+          <w:sz w:val="19"/>
+          <w:szCs w:val="19"/>
+          <w:shd w:val="clear" w:color="auto" w:fill="FCFCFA"/>
+        </w:rPr>
+        <w:t>可把所有标签推送到远程）</w:t>
+      </w:r>
+    </w:p>
+    <w:p>
+      <w:pPr>
+        <w:rPr>
+          <w:rFonts w:ascii="Arial" w:hAnsi="Arial" w:cs="Arial" w:hint="eastAsia"/>
+          <w:color w:val="4E443C"/>
+          <w:sz w:val="19"/>
+          <w:szCs w:val="19"/>
+          <w:shd w:val="clear" w:color="auto" w:fill="FCFCFA"/>
+        </w:rPr>
+      </w:pPr>
+    </w:p>
+    <w:p>
+      <w:pPr>
+        <w:pStyle w:val="2"/>
+        <w:rPr>
+          <w:rFonts w:hint="eastAsia"/>
+          <w:kern w:val="0"/>
+        </w:rPr>
+      </w:pPr>
+      <w:r>
+        <w:rPr>
+          <w:kern w:val="0"/>
+        </w:rPr>
+        <w:t>gitk</w:t>
+      </w:r>
+    </w:p>
+    <w:p>
+      <w:pPr>
+        <w:pStyle w:val="2"/>
+        <w:rPr>
+          <w:rFonts w:hint="eastAsia"/>
+        </w:rPr>
+      </w:pPr>
+      <w:r>
+        <w:t>gui</w:t>
+      </w:r>
+    </w:p>
+    <w:p>
+      <w:r>
+        <w:t>git gui</w:t>
+      </w:r>
+    </w:p>
+    <w:p/>
+    <w:p/>
     <w:p>
       <w:pPr>
         <w:pStyle w:val="1"/>
@@ -2421,7 +3035,7 @@
                     </pic:cNvPicPr>
                   </pic:nvPicPr>
                   <pic:blipFill>
-                    <a:blip r:embed="rId18"/>
+                    <a:blip r:embed="rId19"/>
                     <a:srcRect/>
                     <a:stretch>
                       <a:fillRect/>
@@ -2530,7 +3144,6 @@
           <w:szCs w:val="19"/>
           <w:shd w:val="clear" w:color="auto" w:fill="FCFCFA"/>
         </w:rPr>
-        <w:lastRenderedPageBreak/>
         <w:t>可以使用</w:t>
       </w:r>
       <w:r>
@@ -2656,7 +3269,7 @@
                     </pic:cNvPicPr>
                   </pic:nvPicPr>
                   <pic:blipFill>
-                    <a:blip r:embed="rId19"/>
+                    <a:blip r:embed="rId20"/>
                     <a:srcRect/>
                     <a:stretch>
                       <a:fillRect/>
@@ -3159,6 +3772,57 @@
       <w:szCs w:val="24"/>
     </w:rPr>
   </w:style>
+  <w:style w:type="paragraph" w:styleId="HTML0">
+    <w:name w:val="HTML Preformatted"/>
+    <w:basedOn w:val="a"/>
+    <w:link w:val="HTMLChar"/>
+    <w:uiPriority w:val="99"/>
+    <w:semiHidden/>
+    <w:unhideWhenUsed/>
+    <w:rsid w:val="005619DA"/>
+    <w:pPr>
+      <w:widowControl/>
+      <w:tabs>
+        <w:tab w:val="left" w:pos="916"/>
+        <w:tab w:val="left" w:pos="1832"/>
+        <w:tab w:val="left" w:pos="2748"/>
+        <w:tab w:val="left" w:pos="3664"/>
+        <w:tab w:val="left" w:pos="4580"/>
+        <w:tab w:val="left" w:pos="5496"/>
+        <w:tab w:val="left" w:pos="6412"/>
+        <w:tab w:val="left" w:pos="7328"/>
+        <w:tab w:val="left" w:pos="8244"/>
+        <w:tab w:val="left" w:pos="9160"/>
+        <w:tab w:val="left" w:pos="10076"/>
+        <w:tab w:val="left" w:pos="10992"/>
+        <w:tab w:val="left" w:pos="11908"/>
+        <w:tab w:val="left" w:pos="12824"/>
+        <w:tab w:val="left" w:pos="13740"/>
+        <w:tab w:val="left" w:pos="14656"/>
+      </w:tabs>
+      <w:jc w:val="left"/>
+    </w:pPr>
+    <w:rPr>
+      <w:rFonts w:ascii="宋体" w:eastAsia="宋体" w:hAnsi="宋体" w:cs="宋体"/>
+      <w:kern w:val="0"/>
+      <w:sz w:val="24"/>
+      <w:szCs w:val="24"/>
+    </w:rPr>
+  </w:style>
+  <w:style w:type="character" w:customStyle="1" w:styleId="HTMLChar">
+    <w:name w:val="HTML 预设格式 Char"/>
+    <w:basedOn w:val="a0"/>
+    <w:link w:val="HTML0"/>
+    <w:uiPriority w:val="99"/>
+    <w:semiHidden/>
+    <w:rsid w:val="005619DA"/>
+    <w:rPr>
+      <w:rFonts w:ascii="宋体" w:eastAsia="宋体" w:hAnsi="宋体" w:cs="宋体"/>
+      <w:kern w:val="0"/>
+      <w:sz w:val="24"/>
+      <w:szCs w:val="24"/>
+    </w:rPr>
+  </w:style>
 </w:styles>
 </file>
 

</xml_diff>